<commit_message>
added group reflection to report doc
</commit_message>
<xml_diff>
--- a/Content Docs/Assessment 3 IIT Group 15 - Imagine Dragoons - Report.docx
+++ b/Content Docs/Assessment 3 IIT Group 15 - Imagine Dragoons - Report.docx
@@ -228,7 +228,25 @@
                         <w:sz w:val="28"/>
                         <w:szCs w:val="28"/>
                       </w:rPr>
-                      <w:t>Ryan Williams, Benjamin King, Morgan Cassar, Douglas Baker, Ty Lynch-Palmer, Robert Cross</w:t>
+                      <w:t xml:space="preserve">Ryan Williams, Benjamin King, Morgan </w:t>
+                    </w:r>
+                    <w:proofErr w:type="spellStart"/>
+                    <w:r>
+                      <w:rPr>
+                        <w:color w:val="4472C4" w:themeColor="accent1"/>
+                        <w:sz w:val="28"/>
+                        <w:szCs w:val="28"/>
+                      </w:rPr>
+                      <w:t>Cassar</w:t>
+                    </w:r>
+                    <w:proofErr w:type="spellEnd"/>
+                    <w:r>
+                      <w:rPr>
+                        <w:color w:val="4472C4" w:themeColor="accent1"/>
+                        <w:sz w:val="28"/>
+                        <w:szCs w:val="28"/>
+                      </w:rPr>
+                      <w:t>, Douglas Baker, Ty Lynch-Palmer, Robert Cross</w:t>
                     </w:r>
                   </w:p>
                 </w:sdtContent>
@@ -7445,9 +7463,14 @@
       </w:pPr>
       <w:bookmarkStart w:id="20" w:name="_Toc41245822"/>
       <w:r>
-        <w:t>Morgan Cassar</w:t>
+        <w:t xml:space="preserve">Morgan </w:t>
+      </w:r>
+      <w:proofErr w:type="spellStart"/>
+      <w:r>
+        <w:t>Cassar</w:t>
       </w:r>
       <w:bookmarkEnd w:id="20"/>
+      <w:proofErr w:type="spellEnd"/>
     </w:p>
     <w:p>
       <w:pPr>
@@ -7865,7 +7888,21 @@
         <w:rPr>
           <w:rStyle w:val="Heading3Char"/>
         </w:rPr>
-        <w:t>Morgan Cassar:</w:t>
+        <w:t xml:space="preserve">Morgan </w:t>
+      </w:r>
+      <w:proofErr w:type="spellStart"/>
+      <w:r>
+        <w:rPr>
+          <w:rStyle w:val="Heading3Char"/>
+        </w:rPr>
+        <w:t>Cassar</w:t>
+      </w:r>
+      <w:proofErr w:type="spellEnd"/>
+      <w:r>
+        <w:rPr>
+          <w:rStyle w:val="Heading3Char"/>
+        </w:rPr>
+        <w:t>:</w:t>
       </w:r>
       <w:bookmarkEnd w:id="33"/>
       <w:r>
@@ -8435,7 +8472,23 @@
           <w:sz w:val="22"/>
           <w:szCs w:val="22"/>
         </w:rPr>
-        <w:t>Providing an easy to use mobile application – or application that can be used across multiple devices – to replace potentially redundant manual work is something that is all too familiar in today’s IT landscape. Improving business processes and ways of working is a key aspect of Information Technology and targeting an industry as critical as child care in Australia will provide a lot of exposure and potentially a lot of users.</w:t>
+        <w:t xml:space="preserve">Providing an easy to use mobile application – or application that can be used across multiple devices – to replace potentially redundant manual work is something that is all too familiar in today’s IT landscape. Improving business processes and ways of working is a key aspect of Information Technology and targeting an industry as critical as </w:t>
+      </w:r>
+      <w:r>
+        <w:rPr>
+          <w:rFonts w:ascii="Segoe UI" w:hAnsi="Segoe UI" w:cs="Segoe UI"/>
+          <w:sz w:val="22"/>
+          <w:szCs w:val="22"/>
+        </w:rPr>
+        <w:t>childcare</w:t>
+      </w:r>
+      <w:r>
+        <w:rPr>
+          <w:rFonts w:ascii="Segoe UI" w:hAnsi="Segoe UI" w:cs="Segoe UI"/>
+          <w:sz w:val="22"/>
+          <w:szCs w:val="22"/>
+        </w:rPr>
+        <w:t xml:space="preserve"> in Australia will provide a lot of exposure and potentially a lot of users.</w:t>
       </w:r>
     </w:p>
     <w:p>
@@ -9494,7 +9547,21 @@
         <w:rPr>
           <w:rFonts w:ascii="Segoe UI" w:hAnsi="Segoe UI" w:cs="Segoe UI"/>
         </w:rPr>
-        <w:t xml:space="preserve">This involved the Java design coding of the application based on the overall project plan and requirements that were outlined for the application. We also utilised Github to store the project files and manage any coding changes that occurred throughout the project. </w:t>
+        <w:t xml:space="preserve">This involved the Java design coding of the application based on the overall project plan and requirements that were outlined for the application. We also utilised </w:t>
+      </w:r>
+      <w:proofErr w:type="spellStart"/>
+      <w:r>
+        <w:rPr>
+          <w:rFonts w:ascii="Segoe UI" w:hAnsi="Segoe UI" w:cs="Segoe UI"/>
+        </w:rPr>
+        <w:t>Github</w:t>
+      </w:r>
+      <w:proofErr w:type="spellEnd"/>
+      <w:r>
+        <w:rPr>
+          <w:rFonts w:ascii="Segoe UI" w:hAnsi="Segoe UI" w:cs="Segoe UI"/>
+        </w:rPr>
+        <w:t xml:space="preserve"> to store the project files and manage any coding changes that occurred throughout the project. </w:t>
       </w:r>
     </w:p>
     <w:p>
@@ -9561,7 +9628,19 @@
           <w:rFonts w:ascii="Segoe UI" w:hAnsi="Segoe UI" w:cs="Segoe UI"/>
         </w:rPr>
         <w:lastRenderedPageBreak/>
-        <w:t xml:space="preserve">maintaining documentation meant that this roles responsibilities could be shared between the team members at various stages of the assignment. </w:t>
+        <w:t xml:space="preserve">maintaining documentation meant that </w:t>
+      </w:r>
+      <w:r>
+        <w:rPr>
+          <w:rFonts w:ascii="Segoe UI" w:hAnsi="Segoe UI" w:cs="Segoe UI"/>
+        </w:rPr>
+        <w:t>these roles responsibilities</w:t>
+      </w:r>
+      <w:r>
+        <w:rPr>
+          <w:rFonts w:ascii="Segoe UI" w:hAnsi="Segoe UI" w:cs="Segoe UI"/>
+        </w:rPr>
+        <w:t xml:space="preserve"> could be shared between the team members at various stages of the assignment. </w:t>
       </w:r>
     </w:p>
     <w:p>
@@ -11599,7 +11678,21 @@
                 <w:u w:val="single"/>
               </w:rPr>
               <w:lastRenderedPageBreak/>
-              <w:t>Programming Languages, Markup Languages &amp; File Formats.</w:t>
+              <w:t xml:space="preserve">Programming Languages, </w:t>
+            </w:r>
+            <w:proofErr w:type="spellStart"/>
+            <w:r>
+              <w:rPr>
+                <w:u w:val="single"/>
+              </w:rPr>
+              <w:t>Markup</w:t>
+            </w:r>
+            <w:proofErr w:type="spellEnd"/>
+            <w:r>
+              <w:rPr>
+                <w:u w:val="single"/>
+              </w:rPr>
+              <w:t xml:space="preserve"> Languages &amp; File Formats.</w:t>
             </w:r>
           </w:p>
         </w:tc>
@@ -15459,6 +15552,277 @@
       </w:r>
     </w:p>
     <w:p/>
+    <w:p/>
+    <w:p/>
+    <w:p/>
+    <w:p/>
+    <w:p/>
+    <w:p/>
+    <w:p>
+      <w:pPr>
+        <w:pStyle w:val="Heading1"/>
+      </w:pPr>
+      <w:r>
+        <w:lastRenderedPageBreak/>
+        <w:t>Group Reflections</w:t>
+      </w:r>
+    </w:p>
+    <w:p/>
+    <w:p>
+      <w:pPr>
+        <w:pStyle w:val="Heading2"/>
+      </w:pPr>
+      <w:r>
+        <w:t>Posts excerpts from Microsoft Teams</w:t>
+      </w:r>
+    </w:p>
+    <w:p>
+      <w:r>
+        <w:rPr>
+          <w:rFonts w:ascii="Calibri" w:eastAsia="Calibri" w:hAnsi="Calibri" w:cs="Calibri"/>
+          <w:sz w:val="21"/>
+          <w:szCs w:val="21"/>
+          <w:lang w:val="en-US"/>
+        </w:rPr>
+        <w:t>[14:18] Benjamin King</w:t>
+      </w:r>
+    </w:p>
+    <w:p>
+      <w:r>
+        <w:rPr>
+          <w:rFonts w:ascii="Calibri" w:eastAsia="Calibri" w:hAnsi="Calibri" w:cs="Calibri"/>
+          <w:sz w:val="21"/>
+          <w:szCs w:val="21"/>
+          <w:lang w:val="en-US"/>
+        </w:rPr>
+        <w:t>I guess one thing I found surprising was just how deep Java seems to be. There is a lot more going on there than a quick look at the code. It will take me some time to wrap my head around it</w:t>
+      </w:r>
+    </w:p>
+    <w:p>
+      <w:r>
+        <w:rPr>
+          <w:rFonts w:ascii="Calibri" w:eastAsia="Calibri" w:hAnsi="Calibri" w:cs="Calibri"/>
+          <w:sz w:val="21"/>
+          <w:szCs w:val="21"/>
+          <w:lang w:val="en-US"/>
+        </w:rPr>
+        <w:t xml:space="preserve">[19:33] Morgan </w:t>
+      </w:r>
+      <w:proofErr w:type="spellStart"/>
+      <w:r>
+        <w:rPr>
+          <w:rFonts w:ascii="Calibri" w:eastAsia="Calibri" w:hAnsi="Calibri" w:cs="Calibri"/>
+          <w:sz w:val="21"/>
+          <w:szCs w:val="21"/>
+          <w:lang w:val="en-US"/>
+        </w:rPr>
+        <w:t>Cassar</w:t>
+      </w:r>
+      <w:proofErr w:type="spellEnd"/>
+    </w:p>
+    <w:p>
+      <w:r>
+        <w:rPr>
+          <w:rFonts w:ascii="Calibri" w:eastAsia="Calibri" w:hAnsi="Calibri" w:cs="Calibri"/>
+          <w:sz w:val="21"/>
+          <w:szCs w:val="21"/>
+          <w:lang w:val="en-US"/>
+        </w:rPr>
+        <w:t>I guess, it was interesting seeing how the program all worked and it gave me some insight in java programming.</w:t>
+      </w:r>
+    </w:p>
+    <w:p>
+      <w:r>
+        <w:rPr>
+          <w:rFonts w:ascii="Calibri" w:eastAsia="Calibri" w:hAnsi="Calibri" w:cs="Calibri"/>
+          <w:sz w:val="21"/>
+          <w:szCs w:val="21"/>
+          <w:lang w:val="en-US"/>
+        </w:rPr>
+        <w:t>[19:36] Benjamin King</w:t>
+      </w:r>
+    </w:p>
+    <w:p>
+      <w:r>
+        <w:rPr>
+          <w:rFonts w:ascii="Calibri" w:eastAsia="Calibri" w:hAnsi="Calibri" w:cs="Calibri"/>
+          <w:sz w:val="21"/>
+          <w:szCs w:val="21"/>
+          <w:lang w:val="en-US"/>
+        </w:rPr>
+        <w:t>Yeah I found Java interesting and challenging. It has been some time since I jumped into programming and I was pretty glad Ryan Williams had the experience as I discovered I couldn't help with the code at all. I've a long way to go</w:t>
+      </w:r>
+    </w:p>
+    <w:p>
+      <w:r>
+        <w:rPr>
+          <w:rFonts w:ascii="Calibri" w:eastAsia="Calibri" w:hAnsi="Calibri" w:cs="Calibri"/>
+          <w:sz w:val="21"/>
+          <w:szCs w:val="21"/>
+          <w:lang w:val="en-US"/>
+        </w:rPr>
+        <w:t>[19:37] Douglas Baker</w:t>
+      </w:r>
+    </w:p>
+    <w:p>
+      <w:r>
+        <w:rPr>
+          <w:rFonts w:ascii="Calibri" w:eastAsia="Calibri" w:hAnsi="Calibri" w:cs="Calibri"/>
+          <w:sz w:val="21"/>
+          <w:szCs w:val="21"/>
+          <w:lang w:val="en-US"/>
+        </w:rPr>
+        <w:t>I think that this assignment has presented different challenges in trying to make sure we can all contribute. With an applications at the early stages of development, the requirement gathering and initial proof of concepts through to MVP stages are a challenging thing to do especially in a fully remote team. An aspect of the Teams platform we have not made use of is the video conferencing features to get together in a virtual meeting room. Traditionally in a team people would lock themselves into several small meeting and have formal documented requirements gathering with prospective users. The full requirements gathering is not really practical in the scope of the assignment, and the virtual meeting room may not have worked with differing work schedules and commitments. That being said if we were a group looking at this being a startup with some financial goals things would be different.</w:t>
+      </w:r>
+    </w:p>
+    <w:p>
+      <w:r>
+        <w:rPr>
+          <w:rFonts w:ascii="Calibri" w:eastAsia="Calibri" w:hAnsi="Calibri" w:cs="Calibri"/>
+          <w:sz w:val="21"/>
+          <w:szCs w:val="21"/>
+          <w:lang w:val="en-US"/>
+        </w:rPr>
+        <w:t>[19:47] Ty Lynch-Palmer</w:t>
+      </w:r>
+    </w:p>
+    <w:p>
+      <w:r>
+        <w:rPr>
+          <w:rFonts w:ascii="Calibri" w:eastAsia="Calibri" w:hAnsi="Calibri" w:cs="Calibri"/>
+          <w:sz w:val="21"/>
+          <w:szCs w:val="21"/>
+          <w:lang w:val="en-US"/>
+        </w:rPr>
+        <w:t xml:space="preserve">I agree with Douglas it been difficult to find ways to all be able to contribute. I think communication was better with this assignment time but </w:t>
+      </w:r>
+      <w:proofErr w:type="spellStart"/>
+      <w:r>
+        <w:rPr>
+          <w:rFonts w:ascii="Calibri" w:eastAsia="Calibri" w:hAnsi="Calibri" w:cs="Calibri"/>
+          <w:sz w:val="21"/>
+          <w:szCs w:val="21"/>
+          <w:lang w:val="en-US"/>
+        </w:rPr>
+        <w:t>i</w:t>
+      </w:r>
+      <w:proofErr w:type="spellEnd"/>
+      <w:r>
+        <w:rPr>
+          <w:rFonts w:ascii="Calibri" w:eastAsia="Calibri" w:hAnsi="Calibri" w:cs="Calibri"/>
+          <w:sz w:val="21"/>
+          <w:szCs w:val="21"/>
+          <w:lang w:val="en-US"/>
+        </w:rPr>
+        <w:t xml:space="preserve"> think we should have </w:t>
+      </w:r>
+      <w:proofErr w:type="spellStart"/>
+      <w:r>
+        <w:rPr>
+          <w:rFonts w:ascii="Calibri" w:eastAsia="Calibri" w:hAnsi="Calibri" w:cs="Calibri"/>
+          <w:sz w:val="21"/>
+          <w:szCs w:val="21"/>
+          <w:lang w:val="en-US"/>
+        </w:rPr>
+        <w:t>organised</w:t>
+      </w:r>
+      <w:proofErr w:type="spellEnd"/>
+      <w:r>
+        <w:rPr>
+          <w:rFonts w:ascii="Calibri" w:eastAsia="Calibri" w:hAnsi="Calibri" w:cs="Calibri"/>
+          <w:sz w:val="21"/>
+          <w:szCs w:val="21"/>
+          <w:lang w:val="en-US"/>
+        </w:rPr>
+        <w:t xml:space="preserve"> set meeting times </w:t>
+      </w:r>
+      <w:proofErr w:type="spellStart"/>
+      <w:r>
+        <w:rPr>
+          <w:rFonts w:ascii="Calibri" w:eastAsia="Calibri" w:hAnsi="Calibri" w:cs="Calibri"/>
+          <w:sz w:val="21"/>
+          <w:szCs w:val="21"/>
+          <w:lang w:val="en-US"/>
+        </w:rPr>
+        <w:t>through out</w:t>
+      </w:r>
+      <w:proofErr w:type="spellEnd"/>
+      <w:r>
+        <w:rPr>
+          <w:rFonts w:ascii="Calibri" w:eastAsia="Calibri" w:hAnsi="Calibri" w:cs="Calibri"/>
+          <w:sz w:val="21"/>
+          <w:szCs w:val="21"/>
+          <w:lang w:val="en-US"/>
+        </w:rPr>
+        <w:t xml:space="preserve"> the project to communicate as a team.  </w:t>
+      </w:r>
+    </w:p>
+    <w:p>
+      <w:r>
+        <w:rPr>
+          <w:rFonts w:ascii="Calibri" w:eastAsia="Calibri" w:hAnsi="Calibri" w:cs="Calibri"/>
+          <w:sz w:val="21"/>
+          <w:szCs w:val="21"/>
+          <w:lang w:val="en-US"/>
+        </w:rPr>
+        <w:t>[19:51] Benjamin King</w:t>
+      </w:r>
+    </w:p>
+    <w:p>
+      <w:r>
+        <w:rPr>
+          <w:rFonts w:ascii="Calibri" w:eastAsia="Calibri" w:hAnsi="Calibri" w:cs="Calibri"/>
+          <w:sz w:val="21"/>
+          <w:szCs w:val="21"/>
+          <w:lang w:val="en-US"/>
+        </w:rPr>
+        <w:t>I agree also. Maybe a quick meeting time to just voice what we are thinking about doing in the assignment would have been a lot more efficient than multiple posts. Ill straight up say that in this assignment, my attempt at trying to break it down in Teams as channels seemed to cause more confusion than help.</w:t>
+      </w:r>
+    </w:p>
+    <w:p>
+      <w:r>
+        <w:rPr>
+          <w:rFonts w:ascii="Calibri" w:eastAsia="Calibri" w:hAnsi="Calibri" w:cs="Calibri"/>
+          <w:sz w:val="21"/>
+          <w:szCs w:val="21"/>
+          <w:lang w:val="en-US"/>
+        </w:rPr>
+        <w:t>[20:04] Ryan Williams</w:t>
+      </w:r>
+    </w:p>
+    <w:p>
+      <w:r>
+        <w:rPr>
+          <w:rFonts w:ascii="Calibri" w:eastAsia="Calibri" w:hAnsi="Calibri" w:cs="Calibri"/>
+          <w:sz w:val="21"/>
+          <w:szCs w:val="21"/>
+          <w:lang w:val="en-US"/>
+        </w:rPr>
+        <w:t>Yeah I fully agree with all of this. The break down is helpful but can also cause confusion regardless if the goal was in the best intentions of the project.</w:t>
+      </w:r>
+    </w:p>
+    <w:p>
+      <w:r>
+        <w:rPr>
+          <w:rFonts w:ascii="Calibri" w:eastAsia="Calibri" w:hAnsi="Calibri" w:cs="Calibri"/>
+          <w:sz w:val="21"/>
+          <w:szCs w:val="21"/>
+          <w:lang w:val="en-US"/>
+        </w:rPr>
+        <w:t>[20:11] Robert Cross</w:t>
+      </w:r>
+    </w:p>
+    <w:p>
+      <w:r>
+        <w:rPr>
+          <w:rFonts w:ascii="Calibri" w:eastAsia="Calibri" w:hAnsi="Calibri" w:cs="Calibri"/>
+          <w:sz w:val="21"/>
+          <w:szCs w:val="21"/>
+          <w:lang w:val="en-US"/>
+        </w:rPr>
+        <w:t>Managing the assignment and progress of tasks was one of the more challenging aspects, however I think we did a pretty good job considering the scope of the assignment and what was needed as a deliverable. It's been very interesting to be involved in a project that I'm interested in, however as others have mentioned we probably could have been a little better with communication and scheduling time to catch-up. Although overall really happy with everyone's input and think we have done a great job.</w:t>
+      </w:r>
+    </w:p>
     <w:sectPr>
       <w:footerReference w:type="default" r:id="rId65"/>
       <w:pgSz w:w="11906" w:h="16838"/>
@@ -17785,8 +18149,8 @@
   </w:compat>
   <w:rsids>
     <w:rsidRoot w:val="008800CE"/>
-    <w:rsid w:val="00317F95"/>
     <w:rsid w:val="008800CE"/>
+    <w:rsid w:val="00A02C20"/>
   </w:rsids>
   <m:mathPr>
     <m:mathFont m:val="Cambria Math"/>
@@ -18539,7 +18903,7 @@
 </file>
 
 <file path=customXml/itemProps1.xml><?xml version="1.0" encoding="utf-8"?>
-<ds:datastoreItem xmlns:ds="http://schemas.openxmlformats.org/officeDocument/2006/customXml" ds:itemID="{02058E99-BC4E-487D-B9BF-96A503BCD135}">
+<ds:datastoreItem xmlns:ds="http://schemas.openxmlformats.org/officeDocument/2006/customXml" ds:itemID="{5CE2B21C-25E8-477C-BA87-D67409291D71}">
   <ds:schemaRefs>
     <ds:schemaRef ds:uri="http://schemas.openxmlformats.org/officeDocument/2006/bibliography"/>
   </ds:schemaRefs>

</xml_diff>

<commit_message>
corrected spelling on report doc
</commit_message>
<xml_diff>
--- a/Content Docs/Assessment 3 IIT Group 15 - Imagine Dragoons - Report.docx
+++ b/Content Docs/Assessment 3 IIT Group 15 - Imagine Dragoons - Report.docx
@@ -228,25 +228,7 @@
                         <w:sz w:val="28"/>
                         <w:szCs w:val="28"/>
                       </w:rPr>
-                      <w:t xml:space="preserve">Ryan Williams, Benjamin King, Morgan </w:t>
-                    </w:r>
-                    <w:proofErr w:type="spellStart"/>
-                    <w:r>
-                      <w:rPr>
-                        <w:color w:val="4472C4" w:themeColor="accent1"/>
-                        <w:sz w:val="28"/>
-                        <w:szCs w:val="28"/>
-                      </w:rPr>
-                      <w:t>Cassar</w:t>
-                    </w:r>
-                    <w:proofErr w:type="spellEnd"/>
-                    <w:r>
-                      <w:rPr>
-                        <w:color w:val="4472C4" w:themeColor="accent1"/>
-                        <w:sz w:val="28"/>
-                        <w:szCs w:val="28"/>
-                      </w:rPr>
-                      <w:t>, Douglas Baker, Ty Lynch-Palmer, Robert Cross</w:t>
+                      <w:t>Ryan Williams, Benjamin King, Morgan Cassar, Douglas Baker, Ty Lynch-Palmer, Robert Cross</w:t>
                     </w:r>
                   </w:p>
                 </w:sdtContent>
@@ -7463,14 +7445,9 @@
       </w:pPr>
       <w:bookmarkStart w:id="20" w:name="_Toc41245822"/>
       <w:r>
-        <w:t xml:space="preserve">Morgan </w:t>
-      </w:r>
-      <w:proofErr w:type="spellStart"/>
-      <w:r>
-        <w:t>Cassar</w:t>
+        <w:t>Morgan Cassar</w:t>
       </w:r>
       <w:bookmarkEnd w:id="20"/>
-      <w:proofErr w:type="spellEnd"/>
     </w:p>
     <w:p>
       <w:pPr>
@@ -7888,21 +7865,7 @@
         <w:rPr>
           <w:rStyle w:val="Heading3Char"/>
         </w:rPr>
-        <w:t xml:space="preserve">Morgan </w:t>
-      </w:r>
-      <w:proofErr w:type="spellStart"/>
-      <w:r>
-        <w:rPr>
-          <w:rStyle w:val="Heading3Char"/>
-        </w:rPr>
-        <w:t>Cassar</w:t>
-      </w:r>
-      <w:proofErr w:type="spellEnd"/>
-      <w:r>
-        <w:rPr>
-          <w:rStyle w:val="Heading3Char"/>
-        </w:rPr>
-        <w:t>:</w:t>
+        <w:t>Morgan Cassar:</w:t>
       </w:r>
       <w:bookmarkEnd w:id="33"/>
       <w:r>
@@ -8611,7 +8574,25 @@
           <w:sz w:val="22"/>
           <w:szCs w:val="22"/>
         </w:rPr>
-        <w:t xml:space="preserve">Working effectively in a team – assigning tasks, high-level communication and escalation management </w:t>
+        <w:t xml:space="preserve">Working effectively in a team – assigning tasks, high-level </w:t>
+      </w:r>
+      <w:proofErr w:type="gramStart"/>
+      <w:r>
+        <w:rPr>
+          <w:rFonts w:ascii="Segoe UI" w:hAnsi="Segoe UI" w:cs="Segoe UI"/>
+          <w:sz w:val="22"/>
+          <w:szCs w:val="22"/>
+        </w:rPr>
+        <w:t>communication</w:t>
+      </w:r>
+      <w:proofErr w:type="gramEnd"/>
+      <w:r>
+        <w:rPr>
+          <w:rFonts w:ascii="Segoe UI" w:hAnsi="Segoe UI" w:cs="Segoe UI"/>
+          <w:sz w:val="22"/>
+          <w:szCs w:val="22"/>
+        </w:rPr>
+        <w:t xml:space="preserve"> and escalation management </w:t>
       </w:r>
     </w:p>
     <w:p>
@@ -9125,7 +9106,31 @@
         <w:rPr>
           <w:rFonts w:ascii="Segoe UI" w:hAnsi="Segoe UI" w:cs="Segoe UI"/>
         </w:rPr>
-        <w:t xml:space="preserve">Another key issue which has impacted the development of the application has been keeping in line with the national framework used by the childcare industry in Australia – these requirements and regulations are constantly evolving and means that any changes to the application (data storage, form information, observation notes, etc) might need to be made at short-notice. Most applications and projects have a roadmap based on ideas and innovations they wish to see in the future, however we would need to ensure that some future capacity is designated to the possibility of this framework changing. </w:t>
+        <w:t xml:space="preserve">Another key issue which has impacted the development of the application has been keeping in line with the national framework used by the childcare industry in Australia – these requirements and regulations are constantly evolving and means that any changes to the application (data storage, form information, observation notes, etc) might need to be made at short-notice. Most applications and projects have a roadmap based on ideas and innovations they wish to see in the </w:t>
+      </w:r>
+      <w:r>
+        <w:rPr>
+          <w:rFonts w:ascii="Segoe UI" w:hAnsi="Segoe UI" w:cs="Segoe UI"/>
+        </w:rPr>
+        <w:t>future;</w:t>
+      </w:r>
+      <w:r>
+        <w:rPr>
+          <w:rFonts w:ascii="Segoe UI" w:hAnsi="Segoe UI" w:cs="Segoe UI"/>
+        </w:rPr>
+        <w:t xml:space="preserve"> </w:t>
+      </w:r>
+      <w:r>
+        <w:rPr>
+          <w:rFonts w:ascii="Segoe UI" w:hAnsi="Segoe UI" w:cs="Segoe UI"/>
+        </w:rPr>
+        <w:t>however,</w:t>
+      </w:r>
+      <w:r>
+        <w:rPr>
+          <w:rFonts w:ascii="Segoe UI" w:hAnsi="Segoe UI" w:cs="Segoe UI"/>
+        </w:rPr>
+        <w:t xml:space="preserve"> we would need to ensure that some future capacity is designated to the possibility of this framework changing. </w:t>
       </w:r>
     </w:p>
     <w:p>
@@ -9505,7 +9510,19 @@
         <w:rPr>
           <w:rFonts w:ascii="Segoe UI" w:hAnsi="Segoe UI" w:cs="Segoe UI"/>
         </w:rPr>
-        <w:t>Our group decided that the roles required for this assignment weren’t necessarily permanent and due to the work required would need to be fluid and require everyone to work on different elements throughout the course of the project. However, in saying this, there were group members who had much more relevant skillsets and experience that also governed how different tasks were divided up during the assignment.</w:t>
+        <w:t xml:space="preserve">Our group decided that the roles required for this assignment </w:t>
+      </w:r>
+      <w:r>
+        <w:rPr>
+          <w:rFonts w:ascii="Segoe UI" w:hAnsi="Segoe UI" w:cs="Segoe UI"/>
+        </w:rPr>
+        <w:t>were not</w:t>
+      </w:r>
+      <w:r>
+        <w:rPr>
+          <w:rFonts w:ascii="Segoe UI" w:hAnsi="Segoe UI" w:cs="Segoe UI"/>
+        </w:rPr>
+        <w:t xml:space="preserve"> necessarily permanent and due to the work required would need to be fluid and require everyone to work on different elements throughout the course of the project. However, in saying this, there were group members who had much more relevant skillsets and experience that also governed how different tasks were divided up during the assignment.</w:t>
       </w:r>
     </w:p>
     <w:p>
@@ -9549,14 +9566,12 @@
         </w:rPr>
         <w:t xml:space="preserve">This involved the Java design coding of the application based on the overall project plan and requirements that were outlined for the application. We also utilised </w:t>
       </w:r>
-      <w:proofErr w:type="spellStart"/>
-      <w:r>
-        <w:rPr>
-          <w:rFonts w:ascii="Segoe UI" w:hAnsi="Segoe UI" w:cs="Segoe UI"/>
-        </w:rPr>
-        <w:t>Github</w:t>
-      </w:r>
-      <w:proofErr w:type="spellEnd"/>
+      <w:r>
+        <w:rPr>
+          <w:rFonts w:ascii="Segoe UI" w:hAnsi="Segoe UI" w:cs="Segoe UI"/>
+        </w:rPr>
+        <w:t>GitHub</w:t>
+      </w:r>
       <w:r>
         <w:rPr>
           <w:rFonts w:ascii="Segoe UI" w:hAnsi="Segoe UI" w:cs="Segoe UI"/>
@@ -10414,7 +10429,23 @@
                 <w:rFonts w:ascii="Calibri;Calibri MSFontService;s" w:hAnsi="Calibri;Calibri MSFontService;s"/>
                 <w:lang w:val="en-US"/>
               </w:rPr>
-              <w:t>Code base clean up</w:t>
+              <w:t xml:space="preserve">Code </w:t>
+            </w:r>
+            <w:proofErr w:type="gramStart"/>
+            <w:r>
+              <w:rPr>
+                <w:rFonts w:ascii="Calibri;Calibri MSFontService;s" w:hAnsi="Calibri;Calibri MSFontService;s"/>
+                <w:lang w:val="en-US"/>
+              </w:rPr>
+              <w:t>base</w:t>
+            </w:r>
+            <w:proofErr w:type="gramEnd"/>
+            <w:r>
+              <w:rPr>
+                <w:rFonts w:ascii="Calibri;Calibri MSFontService;s" w:hAnsi="Calibri;Calibri MSFontService;s"/>
+                <w:lang w:val="en-US"/>
+              </w:rPr>
+              <w:t xml:space="preserve"> clean up</w:t>
             </w:r>
           </w:p>
         </w:tc>
@@ -10579,6 +10610,7 @@
                 <w:lang w:val="en-US"/>
               </w:rPr>
             </w:pPr>
+            <w:proofErr w:type="gramStart"/>
             <w:r>
               <w:rPr>
                 <w:rFonts w:ascii="Calibri;Calibri MSFontService;s" w:hAnsi="Calibri;Calibri MSFontService;s"/>
@@ -10597,7 +10629,15 @@
                 <w:rFonts w:ascii="Calibri;Calibri MSFontService;s" w:hAnsi="Calibri;Calibri MSFontService;s"/>
                 <w:lang w:val="en-US"/>
               </w:rPr>
-              <w:t>side encrypted data storage</w:t>
+              <w:t>side</w:t>
+            </w:r>
+            <w:proofErr w:type="gramEnd"/>
+            <w:r>
+              <w:rPr>
+                <w:rFonts w:ascii="Calibri;Calibri MSFontService;s" w:hAnsi="Calibri;Calibri MSFontService;s"/>
+                <w:lang w:val="en-US"/>
+              </w:rPr>
+              <w:t xml:space="preserve"> encrypted data storage</w:t>
             </w:r>
           </w:p>
           <w:p>
@@ -11678,21 +11718,7 @@
                 <w:u w:val="single"/>
               </w:rPr>
               <w:lastRenderedPageBreak/>
-              <w:t xml:space="preserve">Programming Languages, </w:t>
-            </w:r>
-            <w:proofErr w:type="spellStart"/>
-            <w:r>
-              <w:rPr>
-                <w:u w:val="single"/>
-              </w:rPr>
-              <w:t>Markup</w:t>
-            </w:r>
-            <w:proofErr w:type="spellEnd"/>
-            <w:r>
-              <w:rPr>
-                <w:u w:val="single"/>
-              </w:rPr>
-              <w:t xml:space="preserve"> Languages &amp; File Formats.</w:t>
+              <w:t>Programming Languages, Markup Languages &amp; File Formats.</w:t>
             </w:r>
           </w:p>
         </w:tc>
@@ -14084,7 +14110,19 @@
         <w:rPr>
           <w:rFonts w:ascii="Segoe UI" w:hAnsi="Segoe UI" w:cs="Segoe UI"/>
         </w:rPr>
-        <w:t xml:space="preserve">Unmoderated remote usability testing occurs remotely without a moderator, it’s quick and inexpensive whilst still providing testing results and feedback. We would ask end-users to trial the application in their day-to-day roles and provide a platform for them to provide feedback or report any issues – most likely via a quick survey, or by providing a contact email. </w:t>
+        <w:t xml:space="preserve">Unmoderated remote usability testing occurs remotely without a moderator, </w:t>
+      </w:r>
+      <w:r>
+        <w:rPr>
+          <w:rFonts w:ascii="Segoe UI" w:hAnsi="Segoe UI" w:cs="Segoe UI"/>
+        </w:rPr>
+        <w:t>it is</w:t>
+      </w:r>
+      <w:r>
+        <w:rPr>
+          <w:rFonts w:ascii="Segoe UI" w:hAnsi="Segoe UI" w:cs="Segoe UI"/>
+        </w:rPr>
+        <w:t xml:space="preserve"> quick and inexpensive whilst still providing testing results and feedback. We would ask end-users to trial the application in their day-to-day roles and provide a platform for them to provide feedback or report any issues – most likely via a quick survey, or by providing a contact email. </w:t>
       </w:r>
       <w:r>
         <w:rPr>
@@ -14789,7 +14827,13 @@
     <w:p/>
     <w:p>
       <w:r>
-        <w:t>We have identified that we would need a Developer to improve upon what we have already created. We have begun the first stages of this application with some previous knowledge in Java. Due to this, we would like to avoid changing the programming language so someone with experience in Java would be a must. It may also be necessary that the Database Administrator might find it difficult to complete the task in the timeframe. So it may be helpful if they had experience in that field as well.</w:t>
+        <w:t xml:space="preserve">We have identified that we would need a Developer to improve upon what we have already created. We have begun the first stages of this application with some previous knowledge in Java. Due to this, we would like to avoid changing the programming language so someone with experience in Java would be a must. It may also be necessary that the Database Administrator might find it difficult to complete the task in the timeframe. </w:t>
+      </w:r>
+      <w:r>
+        <w:t>So,</w:t>
+      </w:r>
+      <w:r>
+        <w:t xml:space="preserve"> it may be helpful if they had experience in that field as well.</w:t>
       </w:r>
     </w:p>
     <w:p/>
@@ -14836,7 +14880,13 @@
     <w:p/>
     <w:p>
       <w:r>
-        <w:t xml:space="preserve"> We are an up and coming start-up who has recently secured funding to support the development of an application servicing the childcare industry. The application being developed will allow educators to track observations of learning outcomes for Individual children. This is currently a long manual task, we wish to make this process less time consuming by automating this task as much as possible. </w:t>
+        <w:t xml:space="preserve"> We are an up and coming start-up who has recently secured funding to support the development of an application servicing the childcare industry. The application being developed will allow educators to track observations of learning outcomes for Individual children. This is currently a long manual </w:t>
+      </w:r>
+      <w:r>
+        <w:t>task;</w:t>
+      </w:r>
+      <w:r>
+        <w:t xml:space="preserve"> we wish to make this process less time consuming by automating this task as much as possible. </w:t>
       </w:r>
     </w:p>
     <w:p>
@@ -15019,7 +15069,13 @@
     <w:p/>
     <w:p>
       <w:r>
-        <w:t xml:space="preserve">We are an up and coming start-up who has recently secured funding to support the development of an application servicing the childcare industry. The application being developed will allow educators to track observations of learning outcomes for Individual children. This is currently a long manual task, we wish to make this process less time consuming by automating this task as much as possible. </w:t>
+        <w:t xml:space="preserve">We are an up and coming start-up who has recently secured funding to support the development of an application servicing the childcare industry. The application being developed will allow educators to track observations of learning outcomes for Individual children. This is currently a long manual </w:t>
+      </w:r>
+      <w:r>
+        <w:t>task;</w:t>
+      </w:r>
+      <w:r>
+        <w:t xml:space="preserve"> we wish to make this process less time consuming by automating this task as much as possible. </w:t>
       </w:r>
     </w:p>
     <w:p/>
@@ -15221,7 +15277,13 @@
     <w:p/>
     <w:p>
       <w:r>
-        <w:t xml:space="preserve">We are an up and coming start-up who has recently secured funding to support the development of an application servicing the childcare industry. The application being developed will allow educators to track observations of learning outcomes for Individual children. This is currently a long manual task, we wish to make this process less time consuming by automating this task as much as possible. </w:t>
+        <w:t xml:space="preserve">We are an up and coming start-up who has recently secured funding to support the development of an application servicing the childcare industry. The application being developed will allow educators to track observations of learning outcomes for Individual children. This is currently a long manual </w:t>
+      </w:r>
+      <w:r>
+        <w:t>task;</w:t>
+      </w:r>
+      <w:r>
+        <w:t xml:space="preserve"> we wish to make this process less time consuming by automating this task as much as possible. </w:t>
       </w:r>
     </w:p>
     <w:p/>
@@ -15404,7 +15466,13 @@
     <w:p/>
     <w:p>
       <w:r>
-        <w:t xml:space="preserve">We are an up and coming start-up who has recently secured funding to support the development of an application servicing the childcare industry. The application being developed will allow educators to track observations of learning outcomes for Individual children. This is currently a long manual task, we wish to make this process less time consuming by automating this task as much as possible. </w:t>
+        <w:t xml:space="preserve">We are an up and coming start-up who has recently secured funding to support the development of an application servicing the childcare industry. The application being developed will allow educators to track observations of learning outcomes for Individual children. This is currently a long manual </w:t>
+      </w:r>
+      <w:r>
+        <w:t>task;</w:t>
+      </w:r>
+      <w:r>
+        <w:t xml:space="preserve"> we wish to make this process less time consuming by automating this task as much as possible. </w:t>
       </w:r>
     </w:p>
     <w:p/>
@@ -15606,9 +15674,10 @@
           <w:szCs w:val="21"/>
           <w:lang w:val="en-US"/>
         </w:rPr>
-        <w:t xml:space="preserve">[19:33] Morgan </w:t>
-      </w:r>
-      <w:proofErr w:type="spellStart"/>
+        <w:t>[19:33] Morgan Cassar</w:t>
+      </w:r>
+    </w:p>
+    <w:p>
       <w:r>
         <w:rPr>
           <w:rFonts w:ascii="Calibri" w:eastAsia="Calibri" w:hAnsi="Calibri" w:cs="Calibri"/>
@@ -15616,9 +15685,8 @@
           <w:szCs w:val="21"/>
           <w:lang w:val="en-US"/>
         </w:rPr>
-        <w:t>Cassar</w:t>
-      </w:r>
-      <w:proofErr w:type="spellEnd"/>
+        <w:t>I guess, it was interesting seeing how the program all worked and it gave me some insight in java programming.</w:t>
+      </w:r>
     </w:p>
     <w:p>
       <w:r>
@@ -15628,10 +15696,11 @@
           <w:szCs w:val="21"/>
           <w:lang w:val="en-US"/>
         </w:rPr>
-        <w:t>I guess, it was interesting seeing how the program all worked and it gave me some insight in java programming.</w:t>
-      </w:r>
-    </w:p>
-    <w:p>
+        <w:t>[19:36] Benjamin King</w:t>
+      </w:r>
+    </w:p>
+    <w:p>
+      <w:proofErr w:type="gramStart"/>
       <w:r>
         <w:rPr>
           <w:rFonts w:ascii="Calibri" w:eastAsia="Calibri" w:hAnsi="Calibri" w:cs="Calibri"/>
@@ -15639,10 +15708,9 @@
           <w:szCs w:val="21"/>
           <w:lang w:val="en-US"/>
         </w:rPr>
-        <w:t>[19:36] Benjamin King</w:t>
-      </w:r>
-    </w:p>
-    <w:p>
+        <w:t>Yeah</w:t>
+      </w:r>
+      <w:proofErr w:type="gramEnd"/>
       <w:r>
         <w:rPr>
           <w:rFonts w:ascii="Calibri" w:eastAsia="Calibri" w:hAnsi="Calibri" w:cs="Calibri"/>
@@ -15650,10 +15718,9 @@
           <w:szCs w:val="21"/>
           <w:lang w:val="en-US"/>
         </w:rPr>
-        <w:t>Yeah I found Java interesting and challenging. It has been some time since I jumped into programming and I was pretty glad Ryan Williams had the experience as I discovered I couldn't help with the code at all. I've a long way to go</w:t>
-      </w:r>
-    </w:p>
-    <w:p>
+        <w:t xml:space="preserve"> I found Java interesting and challenging. It has been some time since I jumped into programming and I was pretty glad Ryan Williams had the experience as I discovered I </w:t>
+      </w:r>
+      <w:proofErr w:type="gramStart"/>
       <w:r>
         <w:rPr>
           <w:rFonts w:ascii="Calibri" w:eastAsia="Calibri" w:hAnsi="Calibri" w:cs="Calibri"/>
@@ -15661,10 +15728,9 @@
           <w:szCs w:val="21"/>
           <w:lang w:val="en-US"/>
         </w:rPr>
-        <w:t>[19:37] Douglas Baker</w:t>
-      </w:r>
-    </w:p>
-    <w:p>
+        <w:t>couldn't</w:t>
+      </w:r>
+      <w:proofErr w:type="gramEnd"/>
       <w:r>
         <w:rPr>
           <w:rFonts w:ascii="Calibri" w:eastAsia="Calibri" w:hAnsi="Calibri" w:cs="Calibri"/>
@@ -15672,7 +15738,7 @@
           <w:szCs w:val="21"/>
           <w:lang w:val="en-US"/>
         </w:rPr>
-        <w:t>I think that this assignment has presented different challenges in trying to make sure we can all contribute. With an applications at the early stages of development, the requirement gathering and initial proof of concepts through to MVP stages are a challenging thing to do especially in a fully remote team. An aspect of the Teams platform we have not made use of is the video conferencing features to get together in a virtual meeting room. Traditionally in a team people would lock themselves into several small meeting and have formal documented requirements gathering with prospective users. The full requirements gathering is not really practical in the scope of the assignment, and the virtual meeting room may not have worked with differing work schedules and commitments. That being said if we were a group looking at this being a startup with some financial goals things would be different.</w:t>
+        <w:t xml:space="preserve"> help with the code at all. I've a long way to go</w:t>
       </w:r>
     </w:p>
     <w:p>
@@ -15683,7 +15749,7 @@
           <w:szCs w:val="21"/>
           <w:lang w:val="en-US"/>
         </w:rPr>
-        <w:t>[19:47] Ty Lynch-Palmer</w:t>
+        <w:t>[19:37] Douglas Baker</w:t>
       </w:r>
     </w:p>
     <w:p>
@@ -15694,9 +15760,9 @@
           <w:szCs w:val="21"/>
           <w:lang w:val="en-US"/>
         </w:rPr>
-        <w:t xml:space="preserve">I agree with Douglas it been difficult to find ways to all be able to contribute. I think communication was better with this assignment time but </w:t>
-      </w:r>
-      <w:proofErr w:type="spellStart"/>
+        <w:t xml:space="preserve">I think that this assignment has presented different challenges in trying to make sure we can all contribute. With an </w:t>
+      </w:r>
+      <w:proofErr w:type="gramStart"/>
       <w:r>
         <w:rPr>
           <w:rFonts w:ascii="Calibri" w:eastAsia="Calibri" w:hAnsi="Calibri" w:cs="Calibri"/>
@@ -15704,9 +15770,9 @@
           <w:szCs w:val="21"/>
           <w:lang w:val="en-US"/>
         </w:rPr>
-        <w:t>i</w:t>
-      </w:r>
-      <w:proofErr w:type="spellEnd"/>
+        <w:t>applications</w:t>
+      </w:r>
+      <w:proofErr w:type="gramEnd"/>
       <w:r>
         <w:rPr>
           <w:rFonts w:ascii="Calibri" w:eastAsia="Calibri" w:hAnsi="Calibri" w:cs="Calibri"/>
@@ -15714,9 +15780,9 @@
           <w:szCs w:val="21"/>
           <w:lang w:val="en-US"/>
         </w:rPr>
-        <w:t xml:space="preserve"> think we should have </w:t>
-      </w:r>
-      <w:proofErr w:type="spellStart"/>
+        <w:t xml:space="preserve"> at the early stages of development, the requirement gathering and initial proof of concepts through to MVP stages are a challenging thing to do especially in a fully remote team. An aspect of the Teams platform we have not made use of is the video conferencing features to get together in a virtual meeting room. Traditionally in a team people would lock themselves into several small meeting and have formal documented requirements gathering with prospective users. The full requirements gathering is not really practical in the scope of the assignment, and the virtual meeting room may not have worked with differing work schedules and commitments. That being said if we were a group looking at this being a startup with some financial </w:t>
+      </w:r>
+      <w:proofErr w:type="gramStart"/>
       <w:r>
         <w:rPr>
           <w:rFonts w:ascii="Calibri" w:eastAsia="Calibri" w:hAnsi="Calibri" w:cs="Calibri"/>
@@ -15724,9 +15790,9 @@
           <w:szCs w:val="21"/>
           <w:lang w:val="en-US"/>
         </w:rPr>
-        <w:t>organised</w:t>
-      </w:r>
-      <w:proofErr w:type="spellEnd"/>
+        <w:t>goals</w:t>
+      </w:r>
+      <w:proofErr w:type="gramEnd"/>
       <w:r>
         <w:rPr>
           <w:rFonts w:ascii="Calibri" w:eastAsia="Calibri" w:hAnsi="Calibri" w:cs="Calibri"/>
@@ -15734,9 +15800,10 @@
           <w:szCs w:val="21"/>
           <w:lang w:val="en-US"/>
         </w:rPr>
-        <w:t xml:space="preserve"> set meeting times </w:t>
-      </w:r>
-      <w:proofErr w:type="spellStart"/>
+        <w:t xml:space="preserve"> things would be different.</w:t>
+      </w:r>
+    </w:p>
+    <w:p>
       <w:r>
         <w:rPr>
           <w:rFonts w:ascii="Calibri" w:eastAsia="Calibri" w:hAnsi="Calibri" w:cs="Calibri"/>
@@ -15744,9 +15811,10 @@
           <w:szCs w:val="21"/>
           <w:lang w:val="en-US"/>
         </w:rPr>
-        <w:t>through out</w:t>
-      </w:r>
-      <w:proofErr w:type="spellEnd"/>
+        <w:t>[19:47] Ty Lynch-Palmer</w:t>
+      </w:r>
+    </w:p>
+    <w:p>
       <w:r>
         <w:rPr>
           <w:rFonts w:ascii="Calibri" w:eastAsia="Calibri" w:hAnsi="Calibri" w:cs="Calibri"/>
@@ -15754,10 +15822,9 @@
           <w:szCs w:val="21"/>
           <w:lang w:val="en-US"/>
         </w:rPr>
-        <w:t xml:space="preserve"> the project to communicate as a team.  </w:t>
-      </w:r>
-    </w:p>
-    <w:p>
+        <w:t xml:space="preserve">I agree with Douglas it been difficult to find ways to all be able to contribute. I think communication was better with this assignment time but </w:t>
+      </w:r>
+      <w:proofErr w:type="spellStart"/>
       <w:r>
         <w:rPr>
           <w:rFonts w:ascii="Calibri" w:eastAsia="Calibri" w:hAnsi="Calibri" w:cs="Calibri"/>
@@ -15765,10 +15832,9 @@
           <w:szCs w:val="21"/>
           <w:lang w:val="en-US"/>
         </w:rPr>
-        <w:t>[19:51] Benjamin King</w:t>
-      </w:r>
-    </w:p>
-    <w:p>
+        <w:t>i</w:t>
+      </w:r>
+      <w:proofErr w:type="spellEnd"/>
       <w:r>
         <w:rPr>
           <w:rFonts w:ascii="Calibri" w:eastAsia="Calibri" w:hAnsi="Calibri" w:cs="Calibri"/>
@@ -15776,10 +15842,9 @@
           <w:szCs w:val="21"/>
           <w:lang w:val="en-US"/>
         </w:rPr>
-        <w:t>I agree also. Maybe a quick meeting time to just voice what we are thinking about doing in the assignment would have been a lot more efficient than multiple posts. Ill straight up say that in this assignment, my attempt at trying to break it down in Teams as channels seemed to cause more confusion than help.</w:t>
-      </w:r>
-    </w:p>
-    <w:p>
+        <w:t xml:space="preserve"> think we should have </w:t>
+      </w:r>
+      <w:proofErr w:type="spellStart"/>
       <w:r>
         <w:rPr>
           <w:rFonts w:ascii="Calibri" w:eastAsia="Calibri" w:hAnsi="Calibri" w:cs="Calibri"/>
@@ -15787,10 +15852,9 @@
           <w:szCs w:val="21"/>
           <w:lang w:val="en-US"/>
         </w:rPr>
-        <w:t>[20:04] Ryan Williams</w:t>
-      </w:r>
-    </w:p>
-    <w:p>
+        <w:t>organised</w:t>
+      </w:r>
+      <w:proofErr w:type="spellEnd"/>
       <w:r>
         <w:rPr>
           <w:rFonts w:ascii="Calibri" w:eastAsia="Calibri" w:hAnsi="Calibri" w:cs="Calibri"/>
@@ -15798,10 +15862,9 @@
           <w:szCs w:val="21"/>
           <w:lang w:val="en-US"/>
         </w:rPr>
-        <w:t>Yeah I fully agree with all of this. The break down is helpful but can also cause confusion regardless if the goal was in the best intentions of the project.</w:t>
-      </w:r>
-    </w:p>
-    <w:p>
+        <w:t xml:space="preserve"> set meeting times </w:t>
+      </w:r>
+      <w:proofErr w:type="spellStart"/>
       <w:r>
         <w:rPr>
           <w:rFonts w:ascii="Calibri" w:eastAsia="Calibri" w:hAnsi="Calibri" w:cs="Calibri"/>
@@ -15809,10 +15872,9 @@
           <w:szCs w:val="21"/>
           <w:lang w:val="en-US"/>
         </w:rPr>
-        <w:t>[20:11] Robert Cross</w:t>
-      </w:r>
-    </w:p>
-    <w:p>
+        <w:t>through out</w:t>
+      </w:r>
+      <w:proofErr w:type="spellEnd"/>
       <w:r>
         <w:rPr>
           <w:rFonts w:ascii="Calibri" w:eastAsia="Calibri" w:hAnsi="Calibri" w:cs="Calibri"/>
@@ -15820,7 +15882,104 @@
           <w:szCs w:val="21"/>
           <w:lang w:val="en-US"/>
         </w:rPr>
-        <w:t>Managing the assignment and progress of tasks was one of the more challenging aspects, however I think we did a pretty good job considering the scope of the assignment and what was needed as a deliverable. It's been very interesting to be involved in a project that I'm interested in, however as others have mentioned we probably could have been a little better with communication and scheduling time to catch-up. Although overall really happy with everyone's input and think we have done a great job.</w:t>
+        <w:t xml:space="preserve"> the project to communicate as a team.  </w:t>
+      </w:r>
+    </w:p>
+    <w:p>
+      <w:r>
+        <w:rPr>
+          <w:rFonts w:ascii="Calibri" w:eastAsia="Calibri" w:hAnsi="Calibri" w:cs="Calibri"/>
+          <w:sz w:val="21"/>
+          <w:szCs w:val="21"/>
+          <w:lang w:val="en-US"/>
+        </w:rPr>
+        <w:t>[19:51] Benjamin King</w:t>
+      </w:r>
+    </w:p>
+    <w:p>
+      <w:r>
+        <w:rPr>
+          <w:rFonts w:ascii="Calibri" w:eastAsia="Calibri" w:hAnsi="Calibri" w:cs="Calibri"/>
+          <w:sz w:val="21"/>
+          <w:szCs w:val="21"/>
+          <w:lang w:val="en-US"/>
+        </w:rPr>
+        <w:t>I agree also. Maybe a quick meeting time to just voice what we are thinking about doing in the assignment would have been a lot more efficient than multiple posts. Ill straight up say that in this assignment, my attempt at trying to break it down in Teams as channels seemed to cause more confusion than help.</w:t>
+      </w:r>
+    </w:p>
+    <w:p>
+      <w:r>
+        <w:rPr>
+          <w:rFonts w:ascii="Calibri" w:eastAsia="Calibri" w:hAnsi="Calibri" w:cs="Calibri"/>
+          <w:sz w:val="21"/>
+          <w:szCs w:val="21"/>
+          <w:lang w:val="en-US"/>
+        </w:rPr>
+        <w:t>[20:04] Ryan Williams</w:t>
+      </w:r>
+    </w:p>
+    <w:p>
+      <w:proofErr w:type="gramStart"/>
+      <w:r>
+        <w:rPr>
+          <w:rFonts w:ascii="Calibri" w:eastAsia="Calibri" w:hAnsi="Calibri" w:cs="Calibri"/>
+          <w:sz w:val="21"/>
+          <w:szCs w:val="21"/>
+          <w:lang w:val="en-US"/>
+        </w:rPr>
+        <w:t>Yeah</w:t>
+      </w:r>
+      <w:proofErr w:type="gramEnd"/>
+      <w:r>
+        <w:rPr>
+          <w:rFonts w:ascii="Calibri" w:eastAsia="Calibri" w:hAnsi="Calibri" w:cs="Calibri"/>
+          <w:sz w:val="21"/>
+          <w:szCs w:val="21"/>
+          <w:lang w:val="en-US"/>
+        </w:rPr>
+        <w:t xml:space="preserve"> I fully agree with all of this. The break down is helpful but can also cause confusion regardless if the goal was in the best intentions of the project.</w:t>
+      </w:r>
+    </w:p>
+    <w:p>
+      <w:r>
+        <w:rPr>
+          <w:rFonts w:ascii="Calibri" w:eastAsia="Calibri" w:hAnsi="Calibri" w:cs="Calibri"/>
+          <w:sz w:val="21"/>
+          <w:szCs w:val="21"/>
+          <w:lang w:val="en-US"/>
+        </w:rPr>
+        <w:t>[20:11] Robert Cross</w:t>
+      </w:r>
+    </w:p>
+    <w:p>
+      <w:r>
+        <w:rPr>
+          <w:rFonts w:ascii="Calibri" w:eastAsia="Calibri" w:hAnsi="Calibri" w:cs="Calibri"/>
+          <w:sz w:val="21"/>
+          <w:szCs w:val="21"/>
+          <w:lang w:val="en-US"/>
+        </w:rPr>
+        <w:t xml:space="preserve">Managing the assignment and progress of tasks was one of the more challenging aspects, however I think we did a pretty good job considering the scope of the assignment and what was needed as a deliverable. </w:t>
+      </w:r>
+      <w:proofErr w:type="gramStart"/>
+      <w:r>
+        <w:rPr>
+          <w:rFonts w:ascii="Calibri" w:eastAsia="Calibri" w:hAnsi="Calibri" w:cs="Calibri"/>
+          <w:sz w:val="21"/>
+          <w:szCs w:val="21"/>
+          <w:lang w:val="en-US"/>
+        </w:rPr>
+        <w:t>It's</w:t>
+      </w:r>
+      <w:proofErr w:type="gramEnd"/>
+      <w:r>
+        <w:rPr>
+          <w:rFonts w:ascii="Calibri" w:eastAsia="Calibri" w:hAnsi="Calibri" w:cs="Calibri"/>
+          <w:sz w:val="21"/>
+          <w:szCs w:val="21"/>
+          <w:lang w:val="en-US"/>
+        </w:rPr>
+        <w:t xml:space="preserve"> been very interesting to be involved in a project that I'm interested in, however as others have mentioned we probably could have been a little better with communication and scheduling time to catch-up. Although overall really happy with everyone's input and think we have done a great job.</w:t>
       </w:r>
     </w:p>
     <w:sectPr>
@@ -18149,6 +18308,7 @@
   </w:compat>
   <w:rsids>
     <w:rsidRoot w:val="008800CE"/>
+    <w:rsid w:val="00713948"/>
     <w:rsid w:val="008800CE"/>
     <w:rsid w:val="00A02C20"/>
   </w:rsids>
@@ -18903,7 +19063,7 @@
 </file>
 
 <file path=customXml/itemProps1.xml><?xml version="1.0" encoding="utf-8"?>
-<ds:datastoreItem xmlns:ds="http://schemas.openxmlformats.org/officeDocument/2006/customXml" ds:itemID="{5CE2B21C-25E8-477C-BA87-D67409291D71}">
+<ds:datastoreItem xmlns:ds="http://schemas.openxmlformats.org/officeDocument/2006/customXml" ds:itemID="{60555B3D-702A-4750-903A-8B8271DC6AE8}">
   <ds:schemaRefs>
     <ds:schemaRef ds:uri="http://schemas.openxmlformats.org/officeDocument/2006/bibliography"/>
   </ds:schemaRefs>

</xml_diff>

<commit_message>
edited tools section of report doc
</commit_message>
<xml_diff>
--- a/Content Docs/Assessment 3 IIT Group 15 - Imagine Dragoons - Report.docx
+++ b/Content Docs/Assessment 3 IIT Group 15 - Imagine Dragoons - Report.docx
@@ -10,7 +10,6 @@
           <w:docPartUnique/>
         </w:docPartObj>
       </w:sdtPr>
-      <w:sdtEndPr/>
       <w:sdtContent>
         <w:p/>
         <w:tbl>
@@ -45,7 +44,6 @@
                 <w:dataBinding w:prefixMappings="xmlns:ns0='http://schemas.openxmlformats.org/officeDocument/2006/extended-properties'" w:xpath="/ns0:Properties[1]/ns0:Company[1]" w:storeItemID="{6668398D-A668-4E3E-A5EB-62B293D839F1}"/>
                 <w:text/>
               </w:sdtPr>
-              <w:sdtEndPr/>
               <w:sdtContent>
                 <w:tc>
                   <w:tcPr>
@@ -99,7 +97,6 @@
                   <w:dataBinding w:prefixMappings="xmlns:ns0='http://schemas.openxmlformats.org/package/2006/metadata/core-properties' xmlns:ns1='http://purl.org/dc/elements/1.1/'" w:xpath="/ns0:coreProperties[1]/ns1:title[1]" w:storeItemID="{6C3C8BC8-F283-45AE-878A-BAB7291924A1}"/>
                   <w:text/>
                 </w:sdtPr>
-                <w:sdtEndPr/>
                 <w:sdtContent>
                   <w:p>
                     <w:pPr>
@@ -142,7 +139,6 @@
                 <w:dataBinding w:prefixMappings="xmlns:ns0='http://schemas.openxmlformats.org/package/2006/metadata/core-properties' xmlns:ns1='http://purl.org/dc/elements/1.1/'" w:xpath="/ns0:coreProperties[1]/ns1:subject[1]" w:storeItemID="{6C3C8BC8-F283-45AE-878A-BAB7291924A1}"/>
                 <w:text/>
               </w:sdtPr>
-              <w:sdtEndPr/>
               <w:sdtContent>
                 <w:tc>
                   <w:tcPr>
@@ -211,7 +207,6 @@
                   <w:dataBinding w:prefixMappings="xmlns:ns0='http://schemas.openxmlformats.org/package/2006/metadata/core-properties' xmlns:ns1='http://purl.org/dc/elements/1.1/'" w:xpath="/ns0:coreProperties[1]/ns1:creator[1]" w:storeItemID="{6C3C8BC8-F283-45AE-878A-BAB7291924A1}"/>
                   <w:text/>
                 </w:sdtPr>
-                <w:sdtEndPr/>
                 <w:sdtContent>
                   <w:p>
                     <w:pPr>
@@ -12635,7 +12630,7 @@
               <w:bottom w:val="single" w:sz="4" w:space="0" w:color="000000"/>
               <w:right w:val="single" w:sz="2" w:space="0" w:color="000000"/>
             </w:tcBorders>
-            <w:shd w:val="clear" w:color="auto" w:fill="auto"/>
+            <w:shd w:val="clear" w:color="auto" w:fill="FF0000"/>
             <w:vAlign w:val="center"/>
           </w:tcPr>
           <w:p>
@@ -12648,6 +12643,15 @@
                 <w:szCs w:val="18"/>
               </w:rPr>
             </w:pPr>
+            <w:r>
+              <w:rPr>
+                <w:rFonts w:ascii="Segoe UI" w:eastAsia="Quattrocento Sans" w:hAnsi="Segoe UI" w:cs="Quattrocento Sans"/>
+                <w:color w:val="000000"/>
+                <w:sz w:val="18"/>
+                <w:szCs w:val="18"/>
+              </w:rPr>
+              <w:t>3</w:t>
+            </w:r>
           </w:p>
         </w:tc>
         <w:tc>
@@ -12659,7 +12663,7 @@
               <w:bottom w:val="single" w:sz="4" w:space="0" w:color="000000"/>
               <w:right w:val="single" w:sz="2" w:space="0" w:color="000000"/>
             </w:tcBorders>
-            <w:shd w:val="clear" w:color="auto" w:fill="CF9D99"/>
+            <w:shd w:val="clear" w:color="auto" w:fill="FF0000"/>
             <w:vAlign w:val="center"/>
           </w:tcPr>
           <w:p>
@@ -12689,7 +12693,7 @@
               <w:bottom w:val="single" w:sz="4" w:space="0" w:color="000000"/>
               <w:right w:val="single" w:sz="2" w:space="0" w:color="000000"/>
             </w:tcBorders>
-            <w:shd w:val="clear" w:color="auto" w:fill="auto"/>
+            <w:shd w:val="clear" w:color="auto" w:fill="FF0000"/>
             <w:vAlign w:val="center"/>
           </w:tcPr>
           <w:p>
@@ -12702,6 +12706,15 @@
                 <w:szCs w:val="18"/>
               </w:rPr>
             </w:pPr>
+            <w:r>
+              <w:rPr>
+                <w:rFonts w:ascii="Segoe UI" w:eastAsia="Quattrocento Sans" w:hAnsi="Segoe UI" w:cs="Quattrocento Sans"/>
+                <w:color w:val="000000"/>
+                <w:sz w:val="18"/>
+                <w:szCs w:val="18"/>
+              </w:rPr>
+              <w:t>1</w:t>
+            </w:r>
           </w:p>
         </w:tc>
         <w:tc>
@@ -12713,7 +12726,7 @@
               <w:bottom w:val="single" w:sz="4" w:space="0" w:color="000000"/>
               <w:right w:val="single" w:sz="2" w:space="0" w:color="000000"/>
             </w:tcBorders>
-            <w:shd w:val="clear" w:color="auto" w:fill="auto"/>
+            <w:shd w:val="clear" w:color="auto" w:fill="FF0000"/>
             <w:vAlign w:val="center"/>
           </w:tcPr>
           <w:p>
@@ -12726,6 +12739,15 @@
                 <w:szCs w:val="18"/>
               </w:rPr>
             </w:pPr>
+            <w:r>
+              <w:rPr>
+                <w:rFonts w:ascii="Segoe UI" w:eastAsia="Quattrocento Sans" w:hAnsi="Segoe UI" w:cs="Quattrocento Sans"/>
+                <w:color w:val="000000"/>
+                <w:sz w:val="18"/>
+                <w:szCs w:val="18"/>
+              </w:rPr>
+              <w:t>1</w:t>
+            </w:r>
           </w:p>
         </w:tc>
         <w:tc>
@@ -12737,7 +12759,7 @@
               <w:bottom w:val="single" w:sz="4" w:space="0" w:color="000000"/>
               <w:right w:val="single" w:sz="2" w:space="0" w:color="000000"/>
             </w:tcBorders>
-            <w:shd w:val="clear" w:color="auto" w:fill="CF9D99"/>
+            <w:shd w:val="clear" w:color="auto" w:fill="FF0000"/>
             <w:vAlign w:val="center"/>
           </w:tcPr>
           <w:p>
@@ -12766,7 +12788,7 @@
               <w:bottom w:val="single" w:sz="4" w:space="0" w:color="000000"/>
               <w:right w:val="single" w:sz="2" w:space="0" w:color="000000"/>
             </w:tcBorders>
-            <w:shd w:val="clear" w:color="auto" w:fill="CF9D99"/>
+            <w:shd w:val="clear" w:color="auto" w:fill="FF0000"/>
             <w:vAlign w:val="center"/>
           </w:tcPr>
           <w:p>
@@ -12830,7 +12852,7 @@
               <w:bottom w:val="single" w:sz="4" w:space="0" w:color="000000"/>
               <w:right w:val="single" w:sz="2" w:space="0" w:color="000000"/>
             </w:tcBorders>
-            <w:shd w:val="clear" w:color="auto" w:fill="auto"/>
+            <w:shd w:val="clear" w:color="auto" w:fill="FF0000"/>
             <w:vAlign w:val="center"/>
           </w:tcPr>
           <w:p>
@@ -12843,6 +12865,15 @@
                 <w:szCs w:val="18"/>
               </w:rPr>
             </w:pPr>
+            <w:r>
+              <w:rPr>
+                <w:rFonts w:ascii="Segoe UI" w:eastAsia="Quattrocento Sans" w:hAnsi="Segoe UI" w:cs="Quattrocento Sans"/>
+                <w:color w:val="000000"/>
+                <w:sz w:val="18"/>
+                <w:szCs w:val="18"/>
+              </w:rPr>
+              <w:t>1</w:t>
+            </w:r>
           </w:p>
         </w:tc>
         <w:tc>
@@ -12854,7 +12885,7 @@
               <w:bottom w:val="single" w:sz="4" w:space="0" w:color="000000"/>
               <w:right w:val="single" w:sz="2" w:space="0" w:color="000000"/>
             </w:tcBorders>
-            <w:shd w:val="clear" w:color="auto" w:fill="CF9D99"/>
+            <w:shd w:val="clear" w:color="auto" w:fill="FF0000"/>
             <w:vAlign w:val="center"/>
           </w:tcPr>
           <w:p>
@@ -12884,7 +12915,7 @@
               <w:bottom w:val="single" w:sz="4" w:space="0" w:color="000000"/>
               <w:right w:val="single" w:sz="2" w:space="0" w:color="000000"/>
             </w:tcBorders>
-            <w:shd w:val="clear" w:color="auto" w:fill="auto"/>
+            <w:shd w:val="clear" w:color="auto" w:fill="FF0000"/>
             <w:vAlign w:val="center"/>
           </w:tcPr>
           <w:p>
@@ -12897,6 +12928,15 @@
                 <w:szCs w:val="18"/>
               </w:rPr>
             </w:pPr>
+            <w:r>
+              <w:rPr>
+                <w:rFonts w:ascii="Segoe UI" w:eastAsia="Quattrocento Sans" w:hAnsi="Segoe UI" w:cs="Quattrocento Sans"/>
+                <w:color w:val="000000"/>
+                <w:sz w:val="18"/>
+                <w:szCs w:val="18"/>
+              </w:rPr>
+              <w:t>1</w:t>
+            </w:r>
           </w:p>
         </w:tc>
         <w:tc>
@@ -12908,7 +12948,7 @@
               <w:bottom w:val="single" w:sz="4" w:space="0" w:color="000000"/>
               <w:right w:val="single" w:sz="2" w:space="0" w:color="000000"/>
             </w:tcBorders>
-            <w:shd w:val="clear" w:color="auto" w:fill="auto"/>
+            <w:shd w:val="clear" w:color="auto" w:fill="FF0000"/>
             <w:vAlign w:val="center"/>
           </w:tcPr>
           <w:p>
@@ -12921,6 +12961,15 @@
                 <w:szCs w:val="18"/>
               </w:rPr>
             </w:pPr>
+            <w:r>
+              <w:rPr>
+                <w:rFonts w:ascii="Segoe UI" w:eastAsia="Quattrocento Sans" w:hAnsi="Segoe UI" w:cs="Quattrocento Sans"/>
+                <w:color w:val="000000"/>
+                <w:sz w:val="18"/>
+                <w:szCs w:val="18"/>
+              </w:rPr>
+              <w:t>1</w:t>
+            </w:r>
           </w:p>
         </w:tc>
         <w:tc>
@@ -12932,7 +12981,7 @@
               <w:bottom w:val="single" w:sz="4" w:space="0" w:color="000000"/>
               <w:right w:val="single" w:sz="2" w:space="0" w:color="000000"/>
             </w:tcBorders>
-            <w:shd w:val="clear" w:color="auto" w:fill="CF9D99"/>
+            <w:shd w:val="clear" w:color="auto" w:fill="FF0000"/>
             <w:vAlign w:val="center"/>
           </w:tcPr>
           <w:p>
@@ -12961,7 +13010,7 @@
               <w:bottom w:val="single" w:sz="4" w:space="0" w:color="000000"/>
               <w:right w:val="single" w:sz="2" w:space="0" w:color="000000"/>
             </w:tcBorders>
-            <w:shd w:val="clear" w:color="auto" w:fill="CF9D99"/>
+            <w:shd w:val="clear" w:color="auto" w:fill="FF0000"/>
             <w:vAlign w:val="center"/>
           </w:tcPr>
           <w:p>
@@ -13025,7 +13074,7 @@
               <w:bottom w:val="single" w:sz="4" w:space="0" w:color="000000"/>
               <w:right w:val="single" w:sz="2" w:space="0" w:color="000000"/>
             </w:tcBorders>
-            <w:shd w:val="clear" w:color="auto" w:fill="auto"/>
+            <w:shd w:val="clear" w:color="auto" w:fill="FFFF00"/>
             <w:vAlign w:val="center"/>
           </w:tcPr>
           <w:p>
@@ -13038,6 +13087,15 @@
                 <w:szCs w:val="18"/>
               </w:rPr>
             </w:pPr>
+            <w:r>
+              <w:rPr>
+                <w:rFonts w:ascii="Segoe UI" w:eastAsia="Quattrocento Sans" w:hAnsi="Segoe UI" w:cs="Quattrocento Sans"/>
+                <w:color w:val="000000"/>
+                <w:sz w:val="18"/>
+                <w:szCs w:val="18"/>
+              </w:rPr>
+              <w:t>6</w:t>
+            </w:r>
           </w:p>
         </w:tc>
         <w:tc>
@@ -13049,7 +13107,7 @@
               <w:bottom w:val="single" w:sz="4" w:space="0" w:color="000000"/>
               <w:right w:val="single" w:sz="2" w:space="0" w:color="000000"/>
             </w:tcBorders>
-            <w:shd w:val="clear" w:color="auto" w:fill="CF9D99"/>
+            <w:shd w:val="clear" w:color="auto" w:fill="FF0000"/>
             <w:vAlign w:val="center"/>
           </w:tcPr>
           <w:p>
@@ -13079,7 +13137,7 @@
               <w:bottom w:val="single" w:sz="4" w:space="0" w:color="000000"/>
               <w:right w:val="single" w:sz="2" w:space="0" w:color="000000"/>
             </w:tcBorders>
-            <w:shd w:val="clear" w:color="auto" w:fill="auto"/>
+            <w:shd w:val="clear" w:color="auto" w:fill="FF0000"/>
             <w:vAlign w:val="center"/>
           </w:tcPr>
           <w:p>
@@ -13092,6 +13150,15 @@
                 <w:szCs w:val="18"/>
               </w:rPr>
             </w:pPr>
+            <w:r>
+              <w:rPr>
+                <w:rFonts w:ascii="Segoe UI" w:eastAsia="Quattrocento Sans" w:hAnsi="Segoe UI" w:cs="Quattrocento Sans"/>
+                <w:color w:val="000000"/>
+                <w:sz w:val="18"/>
+                <w:szCs w:val="18"/>
+              </w:rPr>
+              <w:t>3</w:t>
+            </w:r>
           </w:p>
         </w:tc>
         <w:tc>
@@ -13103,7 +13170,7 @@
               <w:bottom w:val="single" w:sz="4" w:space="0" w:color="000000"/>
               <w:right w:val="single" w:sz="2" w:space="0" w:color="000000"/>
             </w:tcBorders>
-            <w:shd w:val="clear" w:color="auto" w:fill="auto"/>
+            <w:shd w:val="clear" w:color="auto" w:fill="FF0000"/>
             <w:vAlign w:val="center"/>
           </w:tcPr>
           <w:p>
@@ -13116,6 +13183,15 @@
                 <w:szCs w:val="18"/>
               </w:rPr>
             </w:pPr>
+            <w:r>
+              <w:rPr>
+                <w:rFonts w:ascii="Segoe UI" w:eastAsia="Quattrocento Sans" w:hAnsi="Segoe UI" w:cs="Quattrocento Sans"/>
+                <w:color w:val="000000"/>
+                <w:sz w:val="18"/>
+                <w:szCs w:val="18"/>
+              </w:rPr>
+              <w:t>1</w:t>
+            </w:r>
           </w:p>
         </w:tc>
         <w:tc>
@@ -13127,7 +13203,7 @@
               <w:bottom w:val="single" w:sz="4" w:space="0" w:color="000000"/>
               <w:right w:val="single" w:sz="2" w:space="0" w:color="000000"/>
             </w:tcBorders>
-            <w:shd w:val="clear" w:color="auto" w:fill="CF9D99"/>
+            <w:shd w:val="clear" w:color="auto" w:fill="FF0000"/>
             <w:vAlign w:val="center"/>
           </w:tcPr>
           <w:p>
@@ -13156,7 +13232,7 @@
               <w:bottom w:val="single" w:sz="4" w:space="0" w:color="000000"/>
               <w:right w:val="single" w:sz="2" w:space="0" w:color="000000"/>
             </w:tcBorders>
-            <w:shd w:val="clear" w:color="auto" w:fill="CF9D99"/>
+            <w:shd w:val="clear" w:color="auto" w:fill="FF0000"/>
             <w:vAlign w:val="center"/>
           </w:tcPr>
           <w:p>
@@ -13221,7 +13297,7 @@
               <w:bottom w:val="single" w:sz="4" w:space="0" w:color="000000"/>
               <w:right w:val="single" w:sz="2" w:space="0" w:color="000000"/>
             </w:tcBorders>
-            <w:shd w:val="clear" w:color="auto" w:fill="auto"/>
+            <w:shd w:val="clear" w:color="auto" w:fill="FF0000"/>
             <w:vAlign w:val="center"/>
           </w:tcPr>
           <w:p>
@@ -13234,6 +13310,15 @@
                 <w:szCs w:val="18"/>
               </w:rPr>
             </w:pPr>
+            <w:r>
+              <w:rPr>
+                <w:rFonts w:ascii="Segoe UI" w:eastAsia="Quattrocento Sans" w:hAnsi="Segoe UI" w:cs="Quattrocento Sans"/>
+                <w:color w:val="000000"/>
+                <w:sz w:val="18"/>
+                <w:szCs w:val="18"/>
+              </w:rPr>
+              <w:t>3</w:t>
+            </w:r>
           </w:p>
         </w:tc>
         <w:tc>
@@ -13245,7 +13330,7 @@
               <w:bottom w:val="single" w:sz="4" w:space="0" w:color="000000"/>
               <w:right w:val="single" w:sz="2" w:space="0" w:color="000000"/>
             </w:tcBorders>
-            <w:shd w:val="clear" w:color="auto" w:fill="CF9D99"/>
+            <w:shd w:val="clear" w:color="auto" w:fill="FF0000"/>
             <w:vAlign w:val="center"/>
           </w:tcPr>
           <w:p>
@@ -13275,7 +13360,7 @@
               <w:bottom w:val="single" w:sz="4" w:space="0" w:color="000000"/>
               <w:right w:val="single" w:sz="2" w:space="0" w:color="000000"/>
             </w:tcBorders>
-            <w:shd w:val="clear" w:color="auto" w:fill="auto"/>
+            <w:shd w:val="clear" w:color="auto" w:fill="FF0000"/>
             <w:vAlign w:val="center"/>
           </w:tcPr>
           <w:p>
@@ -13288,6 +13373,15 @@
                 <w:szCs w:val="18"/>
               </w:rPr>
             </w:pPr>
+            <w:r>
+              <w:rPr>
+                <w:rFonts w:ascii="Segoe UI" w:eastAsia="Quattrocento Sans" w:hAnsi="Segoe UI" w:cs="Quattrocento Sans"/>
+                <w:color w:val="000000"/>
+                <w:sz w:val="18"/>
+                <w:szCs w:val="18"/>
+              </w:rPr>
+              <w:t>1</w:t>
+            </w:r>
           </w:p>
         </w:tc>
         <w:tc>
@@ -13299,7 +13393,7 @@
               <w:bottom w:val="single" w:sz="4" w:space="0" w:color="000000"/>
               <w:right w:val="single" w:sz="2" w:space="0" w:color="000000"/>
             </w:tcBorders>
-            <w:shd w:val="clear" w:color="auto" w:fill="auto"/>
+            <w:shd w:val="clear" w:color="auto" w:fill="FF0000"/>
             <w:vAlign w:val="center"/>
           </w:tcPr>
           <w:p>
@@ -13312,6 +13406,15 @@
                 <w:szCs w:val="18"/>
               </w:rPr>
             </w:pPr>
+            <w:r>
+              <w:rPr>
+                <w:rFonts w:ascii="Segoe UI" w:eastAsia="Quattrocento Sans" w:hAnsi="Segoe UI" w:cs="Quattrocento Sans"/>
+                <w:color w:val="000000"/>
+                <w:sz w:val="18"/>
+                <w:szCs w:val="18"/>
+              </w:rPr>
+              <w:t>1</w:t>
+            </w:r>
           </w:p>
         </w:tc>
         <w:tc>
@@ -13323,7 +13426,7 @@
               <w:bottom w:val="single" w:sz="4" w:space="0" w:color="000000"/>
               <w:right w:val="single" w:sz="2" w:space="0" w:color="000000"/>
             </w:tcBorders>
-            <w:shd w:val="clear" w:color="auto" w:fill="CF9D99"/>
+            <w:shd w:val="clear" w:color="auto" w:fill="FF0000"/>
             <w:vAlign w:val="center"/>
           </w:tcPr>
           <w:p>
@@ -13352,7 +13455,7 @@
               <w:bottom w:val="single" w:sz="4" w:space="0" w:color="000000"/>
               <w:right w:val="single" w:sz="2" w:space="0" w:color="000000"/>
             </w:tcBorders>
-            <w:shd w:val="clear" w:color="auto" w:fill="CF9D99"/>
+            <w:shd w:val="clear" w:color="auto" w:fill="FF0000"/>
             <w:vAlign w:val="center"/>
           </w:tcPr>
           <w:p>
@@ -13416,7 +13519,7 @@
               <w:bottom w:val="single" w:sz="4" w:space="0" w:color="000000"/>
               <w:right w:val="single" w:sz="2" w:space="0" w:color="000000"/>
             </w:tcBorders>
-            <w:shd w:val="clear" w:color="auto" w:fill="auto"/>
+            <w:shd w:val="clear" w:color="auto" w:fill="FFFF00"/>
             <w:vAlign w:val="center"/>
           </w:tcPr>
           <w:p>
@@ -13429,6 +13532,15 @@
                 <w:szCs w:val="18"/>
               </w:rPr>
             </w:pPr>
+            <w:r>
+              <w:rPr>
+                <w:rFonts w:ascii="Segoe UI" w:eastAsia="Quattrocento Sans" w:hAnsi="Segoe UI" w:cs="Quattrocento Sans"/>
+                <w:color w:val="000000"/>
+                <w:sz w:val="18"/>
+                <w:szCs w:val="18"/>
+              </w:rPr>
+              <w:t>6</w:t>
+            </w:r>
           </w:p>
         </w:tc>
         <w:tc>
@@ -13440,7 +13552,7 @@
               <w:bottom w:val="single" w:sz="4" w:space="0" w:color="000000"/>
               <w:right w:val="single" w:sz="2" w:space="0" w:color="000000"/>
             </w:tcBorders>
-            <w:shd w:val="clear" w:color="auto" w:fill="CF9D99"/>
+            <w:shd w:val="clear" w:color="auto" w:fill="FF0000"/>
             <w:vAlign w:val="center"/>
           </w:tcPr>
           <w:p>
@@ -13470,7 +13582,7 @@
               <w:bottom w:val="single" w:sz="4" w:space="0" w:color="000000"/>
               <w:right w:val="single" w:sz="2" w:space="0" w:color="000000"/>
             </w:tcBorders>
-            <w:shd w:val="clear" w:color="auto" w:fill="auto"/>
+            <w:shd w:val="clear" w:color="auto" w:fill="FF0000"/>
             <w:vAlign w:val="center"/>
           </w:tcPr>
           <w:p>
@@ -13483,6 +13595,15 @@
                 <w:szCs w:val="18"/>
               </w:rPr>
             </w:pPr>
+            <w:r>
+              <w:rPr>
+                <w:rFonts w:ascii="Segoe UI" w:eastAsia="Quattrocento Sans" w:hAnsi="Segoe UI" w:cs="Quattrocento Sans"/>
+                <w:color w:val="000000"/>
+                <w:sz w:val="18"/>
+                <w:szCs w:val="18"/>
+              </w:rPr>
+              <w:t>0</w:t>
+            </w:r>
           </w:p>
         </w:tc>
         <w:tc>
@@ -13494,7 +13615,7 @@
               <w:bottom w:val="single" w:sz="4" w:space="0" w:color="000000"/>
               <w:right w:val="single" w:sz="2" w:space="0" w:color="000000"/>
             </w:tcBorders>
-            <w:shd w:val="clear" w:color="auto" w:fill="auto"/>
+            <w:shd w:val="clear" w:color="auto" w:fill="FF0000"/>
             <w:vAlign w:val="center"/>
           </w:tcPr>
           <w:p>
@@ -13507,6 +13628,15 @@
                 <w:szCs w:val="18"/>
               </w:rPr>
             </w:pPr>
+            <w:r>
+              <w:rPr>
+                <w:rFonts w:ascii="Segoe UI" w:eastAsia="Quattrocento Sans" w:hAnsi="Segoe UI" w:cs="Quattrocento Sans"/>
+                <w:color w:val="000000"/>
+                <w:sz w:val="18"/>
+                <w:szCs w:val="18"/>
+              </w:rPr>
+              <w:t>1</w:t>
+            </w:r>
           </w:p>
         </w:tc>
         <w:tc>
@@ -13518,7 +13648,7 @@
               <w:bottom w:val="single" w:sz="4" w:space="0" w:color="000000"/>
               <w:right w:val="single" w:sz="2" w:space="0" w:color="000000"/>
             </w:tcBorders>
-            <w:shd w:val="clear" w:color="auto" w:fill="CF9D99"/>
+            <w:shd w:val="clear" w:color="auto" w:fill="FF0000"/>
             <w:vAlign w:val="center"/>
           </w:tcPr>
           <w:p>
@@ -13547,7 +13677,7 @@
               <w:bottom w:val="single" w:sz="4" w:space="0" w:color="000000"/>
               <w:right w:val="single" w:sz="2" w:space="0" w:color="000000"/>
             </w:tcBorders>
-            <w:shd w:val="clear" w:color="auto" w:fill="CF9D99"/>
+            <w:shd w:val="clear" w:color="auto" w:fill="FF0000"/>
             <w:vAlign w:val="center"/>
           </w:tcPr>
           <w:p>
@@ -13611,7 +13741,7 @@
               <w:bottom w:val="single" w:sz="4" w:space="0" w:color="000000"/>
               <w:right w:val="single" w:sz="2" w:space="0" w:color="000000"/>
             </w:tcBorders>
-            <w:shd w:val="clear" w:color="auto" w:fill="auto"/>
+            <w:shd w:val="clear" w:color="auto" w:fill="FF0000"/>
             <w:vAlign w:val="center"/>
           </w:tcPr>
           <w:p>
@@ -13624,6 +13754,15 @@
                 <w:szCs w:val="18"/>
               </w:rPr>
             </w:pPr>
+            <w:r>
+              <w:rPr>
+                <w:rFonts w:ascii="Segoe UI" w:eastAsia="Quattrocento Sans" w:hAnsi="Segoe UI" w:cs="Quattrocento Sans"/>
+                <w:color w:val="000000"/>
+                <w:sz w:val="18"/>
+                <w:szCs w:val="18"/>
+              </w:rPr>
+              <w:t>3</w:t>
+            </w:r>
           </w:p>
         </w:tc>
         <w:tc>
@@ -13635,7 +13774,7 @@
               <w:bottom w:val="single" w:sz="4" w:space="0" w:color="000000"/>
               <w:right w:val="single" w:sz="2" w:space="0" w:color="000000"/>
             </w:tcBorders>
-            <w:shd w:val="clear" w:color="auto" w:fill="CF9D99"/>
+            <w:shd w:val="clear" w:color="auto" w:fill="FF0000"/>
             <w:vAlign w:val="center"/>
           </w:tcPr>
           <w:p>
@@ -13665,7 +13804,7 @@
               <w:bottom w:val="single" w:sz="4" w:space="0" w:color="000000"/>
               <w:right w:val="single" w:sz="2" w:space="0" w:color="000000"/>
             </w:tcBorders>
-            <w:shd w:val="clear" w:color="auto" w:fill="auto"/>
+            <w:shd w:val="clear" w:color="auto" w:fill="FF0000"/>
             <w:vAlign w:val="center"/>
           </w:tcPr>
           <w:p>
@@ -13678,6 +13817,15 @@
                 <w:szCs w:val="18"/>
               </w:rPr>
             </w:pPr>
+            <w:r>
+              <w:rPr>
+                <w:rFonts w:ascii="Segoe UI" w:eastAsia="Quattrocento Sans" w:hAnsi="Segoe UI" w:cs="Quattrocento Sans"/>
+                <w:color w:val="000000"/>
+                <w:sz w:val="18"/>
+                <w:szCs w:val="18"/>
+              </w:rPr>
+              <w:t>2</w:t>
+            </w:r>
           </w:p>
         </w:tc>
         <w:tc>
@@ -13689,7 +13837,7 @@
               <w:bottom w:val="single" w:sz="4" w:space="0" w:color="000000"/>
               <w:right w:val="single" w:sz="2" w:space="0" w:color="000000"/>
             </w:tcBorders>
-            <w:shd w:val="clear" w:color="auto" w:fill="auto"/>
+            <w:shd w:val="clear" w:color="auto" w:fill="FF0000"/>
             <w:vAlign w:val="center"/>
           </w:tcPr>
           <w:p>
@@ -13702,6 +13850,15 @@
                 <w:szCs w:val="18"/>
               </w:rPr>
             </w:pPr>
+            <w:r>
+              <w:rPr>
+                <w:rFonts w:ascii="Segoe UI" w:eastAsia="Quattrocento Sans" w:hAnsi="Segoe UI" w:cs="Quattrocento Sans"/>
+                <w:color w:val="000000"/>
+                <w:sz w:val="18"/>
+                <w:szCs w:val="18"/>
+              </w:rPr>
+              <w:t>1</w:t>
+            </w:r>
           </w:p>
         </w:tc>
         <w:tc>
@@ -13713,7 +13870,7 @@
               <w:bottom w:val="single" w:sz="4" w:space="0" w:color="000000"/>
               <w:right w:val="single" w:sz="2" w:space="0" w:color="000000"/>
             </w:tcBorders>
-            <w:shd w:val="clear" w:color="auto" w:fill="CF9D99"/>
+            <w:shd w:val="clear" w:color="auto" w:fill="FF0000"/>
             <w:vAlign w:val="center"/>
           </w:tcPr>
           <w:p>
@@ -13742,7 +13899,7 @@
               <w:bottom w:val="single" w:sz="4" w:space="0" w:color="000000"/>
               <w:right w:val="single" w:sz="2" w:space="0" w:color="000000"/>
             </w:tcBorders>
-            <w:shd w:val="clear" w:color="auto" w:fill="CF9D99"/>
+            <w:shd w:val="clear" w:color="auto" w:fill="FF0000"/>
             <w:vAlign w:val="center"/>
           </w:tcPr>
           <w:p>
@@ -13810,7 +13967,7 @@
               <w:bottom w:val="single" w:sz="4" w:space="0" w:color="000000"/>
               <w:right w:val="single" w:sz="2" w:space="0" w:color="000000"/>
             </w:tcBorders>
-            <w:shd w:val="clear" w:color="auto" w:fill="auto"/>
+            <w:shd w:val="clear" w:color="auto" w:fill="FFFF00"/>
             <w:vAlign w:val="center"/>
           </w:tcPr>
           <w:p>
@@ -13823,6 +13980,15 @@
                 <w:szCs w:val="18"/>
               </w:rPr>
             </w:pPr>
+            <w:r>
+              <w:rPr>
+                <w:rFonts w:ascii="Segoe UI" w:eastAsia="Quattrocento Sans" w:hAnsi="Segoe UI" w:cs="Quattrocento Sans"/>
+                <w:color w:val="000000"/>
+                <w:sz w:val="18"/>
+                <w:szCs w:val="18"/>
+              </w:rPr>
+              <w:t>10</w:t>
+            </w:r>
           </w:p>
         </w:tc>
         <w:tc>
@@ -13834,7 +14000,7 @@
               <w:bottom w:val="single" w:sz="4" w:space="0" w:color="000000"/>
               <w:right w:val="single" w:sz="2" w:space="0" w:color="000000"/>
             </w:tcBorders>
-            <w:shd w:val="clear" w:color="auto" w:fill="CF9D99"/>
+            <w:shd w:val="clear" w:color="auto" w:fill="FF0000"/>
             <w:vAlign w:val="center"/>
           </w:tcPr>
           <w:p>
@@ -13864,7 +14030,7 @@
               <w:bottom w:val="single" w:sz="4" w:space="0" w:color="000000"/>
               <w:right w:val="single" w:sz="2" w:space="0" w:color="000000"/>
             </w:tcBorders>
-            <w:shd w:val="clear" w:color="auto" w:fill="auto"/>
+            <w:shd w:val="clear" w:color="auto" w:fill="FF0000"/>
             <w:vAlign w:val="center"/>
           </w:tcPr>
           <w:p>
@@ -13877,6 +14043,15 @@
                 <w:szCs w:val="18"/>
               </w:rPr>
             </w:pPr>
+            <w:r>
+              <w:rPr>
+                <w:rFonts w:ascii="Segoe UI" w:eastAsia="Quattrocento Sans" w:hAnsi="Segoe UI" w:cs="Quattrocento Sans"/>
+                <w:color w:val="000000"/>
+                <w:sz w:val="18"/>
+                <w:szCs w:val="18"/>
+              </w:rPr>
+              <w:t>4</w:t>
+            </w:r>
           </w:p>
         </w:tc>
         <w:tc>
@@ -13888,7 +14063,7 @@
               <w:bottom w:val="single" w:sz="4" w:space="0" w:color="000000"/>
               <w:right w:val="single" w:sz="2" w:space="0" w:color="000000"/>
             </w:tcBorders>
-            <w:shd w:val="clear" w:color="auto" w:fill="auto"/>
+            <w:shd w:val="clear" w:color="auto" w:fill="FFFF00"/>
             <w:vAlign w:val="center"/>
           </w:tcPr>
           <w:p>
@@ -13901,6 +14076,15 @@
                 <w:szCs w:val="18"/>
               </w:rPr>
             </w:pPr>
+            <w:r>
+              <w:rPr>
+                <w:rFonts w:ascii="Segoe UI" w:eastAsia="Quattrocento Sans" w:hAnsi="Segoe UI" w:cs="Quattrocento Sans"/>
+                <w:color w:val="000000"/>
+                <w:sz w:val="18"/>
+                <w:szCs w:val="18"/>
+              </w:rPr>
+              <w:t>10</w:t>
+            </w:r>
           </w:p>
         </w:tc>
         <w:tc>
@@ -13912,7 +14096,7 @@
               <w:bottom w:val="single" w:sz="4" w:space="0" w:color="000000"/>
               <w:right w:val="single" w:sz="2" w:space="0" w:color="000000"/>
             </w:tcBorders>
-            <w:shd w:val="clear" w:color="auto" w:fill="CF9D99"/>
+            <w:shd w:val="clear" w:color="auto" w:fill="FF0000"/>
             <w:vAlign w:val="center"/>
           </w:tcPr>
           <w:p>
@@ -13941,7 +14125,7 @@
               <w:bottom w:val="single" w:sz="4" w:space="0" w:color="000000"/>
               <w:right w:val="single" w:sz="2" w:space="0" w:color="000000"/>
             </w:tcBorders>
-            <w:shd w:val="clear" w:color="auto" w:fill="FFD966" w:themeFill="accent4" w:themeFillTint="99"/>
+            <w:shd w:val="clear" w:color="auto" w:fill="FFFF00"/>
             <w:vAlign w:val="center"/>
           </w:tcPr>
           <w:p>
@@ -18311,6 +18495,7 @@
     <w:rsid w:val="00713948"/>
     <w:rsid w:val="008800CE"/>
     <w:rsid w:val="00A02C20"/>
+    <w:rsid w:val="00A84C47"/>
   </w:rsids>
   <m:mathPr>
     <m:mathFont m:val="Cambria Math"/>
@@ -19063,7 +19248,7 @@
 </file>
 
 <file path=customXml/itemProps1.xml><?xml version="1.0" encoding="utf-8"?>
-<ds:datastoreItem xmlns:ds="http://schemas.openxmlformats.org/officeDocument/2006/customXml" ds:itemID="{60555B3D-702A-4750-903A-8B8271DC6AE8}">
+<ds:datastoreItem xmlns:ds="http://schemas.openxmlformats.org/officeDocument/2006/customXml" ds:itemID="{4300878E-F86D-436E-80F5-05FDF0E20459}">
   <ds:schemaRefs>
     <ds:schemaRef ds:uri="http://schemas.openxmlformats.org/officeDocument/2006/bibliography"/>
   </ds:schemaRefs>

</xml_diff>

<commit_message>
cleaned up report doc further
</commit_message>
<xml_diff>
--- a/Content Docs/Assessment 3 IIT Group 15 - Imagine Dragoons - Report.docx
+++ b/Content Docs/Assessment 3 IIT Group 15 - Imagine Dragoons - Report.docx
@@ -279,7 +279,7 @@
       <w:r>
         <w:fldChar w:fldCharType="separate"/>
       </w:r>
-      <w:hyperlink w:anchor="_Toc41245802" w:history="1">
+      <w:hyperlink w:anchor="_Toc41251779" w:history="1">
         <w:r>
           <w:rPr>
             <w:rStyle w:val="Hyperlink"/>
@@ -306,7 +306,7 @@
             <w:noProof/>
             <w:webHidden/>
           </w:rPr>
-          <w:instrText xml:space="preserve"> PAGEREF _Toc41245802 \h </w:instrText>
+          <w:instrText xml:space="preserve"> PAGEREF _Toc41251779 \h </w:instrText>
         </w:r>
         <w:r>
           <w:rPr>
@@ -350,7 +350,7 @@
           <w:lang w:eastAsia="en-AU"/>
         </w:rPr>
       </w:pPr>
-      <w:hyperlink w:anchor="_Toc41245803" w:history="1">
+      <w:hyperlink w:anchor="_Toc41251780" w:history="1">
         <w:r>
           <w:rPr>
             <w:rStyle w:val="Hyperlink"/>
@@ -377,7 +377,7 @@
             <w:noProof/>
             <w:webHidden/>
           </w:rPr>
-          <w:instrText xml:space="preserve"> PAGEREF _Toc41245803 \h </w:instrText>
+          <w:instrText xml:space="preserve"> PAGEREF _Toc41251780 \h </w:instrText>
         </w:r>
         <w:r>
           <w:rPr>
@@ -421,7 +421,7 @@
           <w:lang w:eastAsia="en-AU"/>
         </w:rPr>
       </w:pPr>
-      <w:hyperlink w:anchor="_Toc41245804" w:history="1">
+      <w:hyperlink w:anchor="_Toc41251781" w:history="1">
         <w:r>
           <w:rPr>
             <w:rStyle w:val="Hyperlink"/>
@@ -448,7 +448,7 @@
             <w:noProof/>
             <w:webHidden/>
           </w:rPr>
-          <w:instrText xml:space="preserve"> PAGEREF _Toc41245804 \h </w:instrText>
+          <w:instrText xml:space="preserve"> PAGEREF _Toc41251781 \h </w:instrText>
         </w:r>
         <w:r>
           <w:rPr>
@@ -492,7 +492,7 @@
           <w:lang w:eastAsia="en-AU"/>
         </w:rPr>
       </w:pPr>
-      <w:hyperlink w:anchor="_Toc41245805" w:history="1">
+      <w:hyperlink w:anchor="_Toc41251782" w:history="1">
         <w:r>
           <w:rPr>
             <w:rStyle w:val="Hyperlink"/>
@@ -519,7 +519,7 @@
             <w:noProof/>
             <w:webHidden/>
           </w:rPr>
-          <w:instrText xml:space="preserve"> PAGEREF _Toc41245805 \h </w:instrText>
+          <w:instrText xml:space="preserve"> PAGEREF _Toc41251782 \h </w:instrText>
         </w:r>
         <w:r>
           <w:rPr>
@@ -563,7 +563,7 @@
           <w:lang w:eastAsia="en-AU"/>
         </w:rPr>
       </w:pPr>
-      <w:hyperlink w:anchor="_Toc41245806" w:history="1">
+      <w:hyperlink w:anchor="_Toc41251783" w:history="1">
         <w:r>
           <w:rPr>
             <w:rStyle w:val="Hyperlink"/>
@@ -590,7 +590,7 @@
             <w:noProof/>
             <w:webHidden/>
           </w:rPr>
-          <w:instrText xml:space="preserve"> PAGEREF _Toc41245806 \h </w:instrText>
+          <w:instrText xml:space="preserve"> PAGEREF _Toc41251783 \h </w:instrText>
         </w:r>
         <w:r>
           <w:rPr>
@@ -634,7 +634,7 @@
           <w:lang w:eastAsia="en-AU"/>
         </w:rPr>
       </w:pPr>
-      <w:hyperlink w:anchor="_Toc41245807" w:history="1">
+      <w:hyperlink w:anchor="_Toc41251784" w:history="1">
         <w:r>
           <w:rPr>
             <w:rStyle w:val="Hyperlink"/>
@@ -661,7 +661,7 @@
             <w:noProof/>
             <w:webHidden/>
           </w:rPr>
-          <w:instrText xml:space="preserve"> PAGEREF _Toc41245807 \h </w:instrText>
+          <w:instrText xml:space="preserve"> PAGEREF _Toc41251784 \h </w:instrText>
         </w:r>
         <w:r>
           <w:rPr>
@@ -705,7 +705,7 @@
           <w:lang w:eastAsia="en-AU"/>
         </w:rPr>
       </w:pPr>
-      <w:hyperlink w:anchor="_Toc41245808" w:history="1">
+      <w:hyperlink w:anchor="_Toc41251785" w:history="1">
         <w:r>
           <w:rPr>
             <w:rStyle w:val="Hyperlink"/>
@@ -732,7 +732,7 @@
             <w:noProof/>
             <w:webHidden/>
           </w:rPr>
-          <w:instrText xml:space="preserve"> PAGEREF _Toc41245808 \h </w:instrText>
+          <w:instrText xml:space="preserve"> PAGEREF _Toc41251785 \h </w:instrText>
         </w:r>
         <w:r>
           <w:rPr>
@@ -776,7 +776,7 @@
           <w:lang w:eastAsia="en-AU"/>
         </w:rPr>
       </w:pPr>
-      <w:hyperlink w:anchor="_Toc41245809" w:history="1">
+      <w:hyperlink w:anchor="_Toc41251786" w:history="1">
         <w:r>
           <w:rPr>
             <w:rStyle w:val="Hyperlink"/>
@@ -803,7 +803,7 @@
             <w:noProof/>
             <w:webHidden/>
           </w:rPr>
-          <w:instrText xml:space="preserve"> PAGEREF _Toc41245809 \h </w:instrText>
+          <w:instrText xml:space="preserve"> PAGEREF _Toc41251786 \h </w:instrText>
         </w:r>
         <w:r>
           <w:rPr>
@@ -847,7 +847,7 @@
           <w:lang w:eastAsia="en-AU"/>
         </w:rPr>
       </w:pPr>
-      <w:hyperlink w:anchor="_Toc41245810" w:history="1">
+      <w:hyperlink w:anchor="_Toc41251787" w:history="1">
         <w:r>
           <w:rPr>
             <w:rStyle w:val="Hyperlink"/>
@@ -874,7 +874,7 @@
             <w:noProof/>
             <w:webHidden/>
           </w:rPr>
-          <w:instrText xml:space="preserve"> PAGEREF _Toc41245810 \h </w:instrText>
+          <w:instrText xml:space="preserve"> PAGEREF _Toc41251787 \h </w:instrText>
         </w:r>
         <w:r>
           <w:rPr>
@@ -918,7 +918,7 @@
           <w:lang w:eastAsia="en-AU"/>
         </w:rPr>
       </w:pPr>
-      <w:hyperlink w:anchor="_Toc41245811" w:history="1">
+      <w:hyperlink w:anchor="_Toc41251788" w:history="1">
         <w:r>
           <w:rPr>
             <w:rStyle w:val="Hyperlink"/>
@@ -945,7 +945,7 @@
             <w:noProof/>
             <w:webHidden/>
           </w:rPr>
-          <w:instrText xml:space="preserve"> PAGEREF _Toc41245811 \h </w:instrText>
+          <w:instrText xml:space="preserve"> PAGEREF _Toc41251788 \h </w:instrText>
         </w:r>
         <w:r>
           <w:rPr>
@@ -989,7 +989,7 @@
           <w:lang w:eastAsia="en-AU"/>
         </w:rPr>
       </w:pPr>
-      <w:hyperlink w:anchor="_Toc41245812" w:history="1">
+      <w:hyperlink w:anchor="_Toc41251789" w:history="1">
         <w:r>
           <w:rPr>
             <w:rStyle w:val="Hyperlink"/>
@@ -1016,7 +1016,7 @@
             <w:noProof/>
             <w:webHidden/>
           </w:rPr>
-          <w:instrText xml:space="preserve"> PAGEREF _Toc41245812 \h </w:instrText>
+          <w:instrText xml:space="preserve"> PAGEREF _Toc41251789 \h </w:instrText>
         </w:r>
         <w:r>
           <w:rPr>
@@ -1060,7 +1060,7 @@
           <w:lang w:eastAsia="en-AU"/>
         </w:rPr>
       </w:pPr>
-      <w:hyperlink w:anchor="_Toc41245813" w:history="1">
+      <w:hyperlink w:anchor="_Toc41251790" w:history="1">
         <w:r>
           <w:rPr>
             <w:rStyle w:val="Hyperlink"/>
@@ -1087,7 +1087,7 @@
             <w:noProof/>
             <w:webHidden/>
           </w:rPr>
-          <w:instrText xml:space="preserve"> PAGEREF _Toc41245813 \h </w:instrText>
+          <w:instrText xml:space="preserve"> PAGEREF _Toc41251790 \h </w:instrText>
         </w:r>
         <w:r>
           <w:rPr>
@@ -1131,7 +1131,7 @@
           <w:lang w:eastAsia="en-AU"/>
         </w:rPr>
       </w:pPr>
-      <w:hyperlink w:anchor="_Toc41245814" w:history="1">
+      <w:hyperlink w:anchor="_Toc41251791" w:history="1">
         <w:r>
           <w:rPr>
             <w:rStyle w:val="Hyperlink"/>
@@ -1158,7 +1158,7 @@
             <w:noProof/>
             <w:webHidden/>
           </w:rPr>
-          <w:instrText xml:space="preserve"> PAGEREF _Toc41245814 \h </w:instrText>
+          <w:instrText xml:space="preserve"> PAGEREF _Toc41251791 \h </w:instrText>
         </w:r>
         <w:r>
           <w:rPr>
@@ -1202,7 +1202,7 @@
           <w:lang w:eastAsia="en-AU"/>
         </w:rPr>
       </w:pPr>
-      <w:hyperlink w:anchor="_Toc41245815" w:history="1">
+      <w:hyperlink w:anchor="_Toc41251792" w:history="1">
         <w:r>
           <w:rPr>
             <w:rStyle w:val="Hyperlink"/>
@@ -1229,7 +1229,7 @@
             <w:noProof/>
             <w:webHidden/>
           </w:rPr>
-          <w:instrText xml:space="preserve"> PAGEREF _Toc41245815 \h </w:instrText>
+          <w:instrText xml:space="preserve"> PAGEREF _Toc41251792 \h </w:instrText>
         </w:r>
         <w:r>
           <w:rPr>
@@ -1273,7 +1273,7 @@
           <w:lang w:eastAsia="en-AU"/>
         </w:rPr>
       </w:pPr>
-      <w:hyperlink w:anchor="_Toc41245816" w:history="1">
+      <w:hyperlink w:anchor="_Toc41251793" w:history="1">
         <w:r>
           <w:rPr>
             <w:rStyle w:val="Hyperlink"/>
@@ -1300,7 +1300,7 @@
             <w:noProof/>
             <w:webHidden/>
           </w:rPr>
-          <w:instrText xml:space="preserve"> PAGEREF _Toc41245816 \h </w:instrText>
+          <w:instrText xml:space="preserve"> PAGEREF _Toc41251793 \h </w:instrText>
         </w:r>
         <w:r>
           <w:rPr>
@@ -1344,7 +1344,7 @@
           <w:lang w:eastAsia="en-AU"/>
         </w:rPr>
       </w:pPr>
-      <w:hyperlink w:anchor="_Toc41245817" w:history="1">
+      <w:hyperlink w:anchor="_Toc41251794" w:history="1">
         <w:r>
           <w:rPr>
             <w:rStyle w:val="Hyperlink"/>
@@ -1371,7 +1371,7 @@
             <w:noProof/>
             <w:webHidden/>
           </w:rPr>
-          <w:instrText xml:space="preserve"> PAGEREF _Toc41245817 \h </w:instrText>
+          <w:instrText xml:space="preserve"> PAGEREF _Toc41251794 \h </w:instrText>
         </w:r>
         <w:r>
           <w:rPr>
@@ -1415,7 +1415,7 @@
           <w:lang w:eastAsia="en-AU"/>
         </w:rPr>
       </w:pPr>
-      <w:hyperlink w:anchor="_Toc41245818" w:history="1">
+      <w:hyperlink w:anchor="_Toc41251795" w:history="1">
         <w:r>
           <w:rPr>
             <w:rStyle w:val="Hyperlink"/>
@@ -1442,7 +1442,7 @@
             <w:noProof/>
             <w:webHidden/>
           </w:rPr>
-          <w:instrText xml:space="preserve"> PAGEREF _Toc41245818 \h </w:instrText>
+          <w:instrText xml:space="preserve"> PAGEREF _Toc41251795 \h </w:instrText>
         </w:r>
         <w:r>
           <w:rPr>
@@ -1486,7 +1486,7 @@
           <w:lang w:eastAsia="en-AU"/>
         </w:rPr>
       </w:pPr>
-      <w:hyperlink w:anchor="_Toc41245819" w:history="1">
+      <w:hyperlink w:anchor="_Toc41251796" w:history="1">
         <w:r>
           <w:rPr>
             <w:rStyle w:val="Hyperlink"/>
@@ -1513,7 +1513,7 @@
             <w:noProof/>
             <w:webHidden/>
           </w:rPr>
-          <w:instrText xml:space="preserve"> PAGEREF _Toc41245819 \h </w:instrText>
+          <w:instrText xml:space="preserve"> PAGEREF _Toc41251796 \h </w:instrText>
         </w:r>
         <w:r>
           <w:rPr>
@@ -1557,7 +1557,7 @@
           <w:lang w:eastAsia="en-AU"/>
         </w:rPr>
       </w:pPr>
-      <w:hyperlink w:anchor="_Toc41245820" w:history="1">
+      <w:hyperlink w:anchor="_Toc41251797" w:history="1">
         <w:r>
           <w:rPr>
             <w:rStyle w:val="Hyperlink"/>
@@ -1584,7 +1584,7 @@
             <w:noProof/>
             <w:webHidden/>
           </w:rPr>
-          <w:instrText xml:space="preserve"> PAGEREF _Toc41245820 \h </w:instrText>
+          <w:instrText xml:space="preserve"> PAGEREF _Toc41251797 \h </w:instrText>
         </w:r>
         <w:r>
           <w:rPr>
@@ -1628,7 +1628,7 @@
           <w:lang w:eastAsia="en-AU"/>
         </w:rPr>
       </w:pPr>
-      <w:hyperlink w:anchor="_Toc41245821" w:history="1">
+      <w:hyperlink w:anchor="_Toc41251798" w:history="1">
         <w:r>
           <w:rPr>
             <w:rStyle w:val="Hyperlink"/>
@@ -1655,7 +1655,7 @@
             <w:noProof/>
             <w:webHidden/>
           </w:rPr>
-          <w:instrText xml:space="preserve"> PAGEREF _Toc41245821 \h </w:instrText>
+          <w:instrText xml:space="preserve"> PAGEREF _Toc41251798 \h </w:instrText>
         </w:r>
         <w:r>
           <w:rPr>
@@ -1699,7 +1699,7 @@
           <w:lang w:eastAsia="en-AU"/>
         </w:rPr>
       </w:pPr>
-      <w:hyperlink w:anchor="_Toc41245822" w:history="1">
+      <w:hyperlink w:anchor="_Toc41251799" w:history="1">
         <w:r>
           <w:rPr>
             <w:rStyle w:val="Hyperlink"/>
@@ -1726,7 +1726,7 @@
             <w:noProof/>
             <w:webHidden/>
           </w:rPr>
-          <w:instrText xml:space="preserve"> PAGEREF _Toc41245822 \h </w:instrText>
+          <w:instrText xml:space="preserve"> PAGEREF _Toc41251799 \h </w:instrText>
         </w:r>
         <w:r>
           <w:rPr>
@@ -1770,7 +1770,7 @@
           <w:lang w:eastAsia="en-AU"/>
         </w:rPr>
       </w:pPr>
-      <w:hyperlink w:anchor="_Toc41245823" w:history="1">
+      <w:hyperlink w:anchor="_Toc41251800" w:history="1">
         <w:r>
           <w:rPr>
             <w:rStyle w:val="Hyperlink"/>
@@ -1797,7 +1797,7 @@
             <w:noProof/>
             <w:webHidden/>
           </w:rPr>
-          <w:instrText xml:space="preserve"> PAGEREF _Toc41245823 \h </w:instrText>
+          <w:instrText xml:space="preserve"> PAGEREF _Toc41251800 \h </w:instrText>
         </w:r>
         <w:r>
           <w:rPr>
@@ -1841,7 +1841,7 @@
           <w:lang w:eastAsia="en-AU"/>
         </w:rPr>
       </w:pPr>
-      <w:hyperlink w:anchor="_Toc41245824" w:history="1">
+      <w:hyperlink w:anchor="_Toc41251801" w:history="1">
         <w:r>
           <w:rPr>
             <w:rStyle w:val="Hyperlink"/>
@@ -1868,7 +1868,7 @@
             <w:noProof/>
             <w:webHidden/>
           </w:rPr>
-          <w:instrText xml:space="preserve"> PAGEREF _Toc41245824 \h </w:instrText>
+          <w:instrText xml:space="preserve"> PAGEREF _Toc41251801 \h </w:instrText>
         </w:r>
         <w:r>
           <w:rPr>
@@ -1912,7 +1912,7 @@
           <w:lang w:eastAsia="en-AU"/>
         </w:rPr>
       </w:pPr>
-      <w:hyperlink w:anchor="_Toc41245825" w:history="1">
+      <w:hyperlink w:anchor="_Toc41251802" w:history="1">
         <w:r>
           <w:rPr>
             <w:rStyle w:val="Hyperlink"/>
@@ -1947,7 +1947,7 @@
             <w:noProof/>
             <w:webHidden/>
           </w:rPr>
-          <w:instrText xml:space="preserve"> PAGEREF _Toc41245825 \h </w:instrText>
+          <w:instrText xml:space="preserve"> PAGEREF _Toc41251802 \h </w:instrText>
         </w:r>
         <w:r>
           <w:rPr>
@@ -1991,7 +1991,7 @@
           <w:lang w:eastAsia="en-AU"/>
         </w:rPr>
       </w:pPr>
-      <w:hyperlink w:anchor="_Toc41245826" w:history="1">
+      <w:hyperlink w:anchor="_Toc41251803" w:history="1">
         <w:r>
           <w:rPr>
             <w:rStyle w:val="Hyperlink"/>
@@ -2018,7 +2018,7 @@
             <w:noProof/>
             <w:webHidden/>
           </w:rPr>
-          <w:instrText xml:space="preserve"> PAGEREF _Toc41245826 \h </w:instrText>
+          <w:instrText xml:space="preserve"> PAGEREF _Toc41251803 \h </w:instrText>
         </w:r>
         <w:r>
           <w:rPr>
@@ -2062,7 +2062,7 @@
           <w:lang w:eastAsia="en-AU"/>
         </w:rPr>
       </w:pPr>
-      <w:hyperlink w:anchor="_Toc41245827" w:history="1">
+      <w:hyperlink w:anchor="_Toc41251804" w:history="1">
         <w:r>
           <w:rPr>
             <w:rStyle w:val="Hyperlink"/>
@@ -2089,7 +2089,7 @@
             <w:noProof/>
             <w:webHidden/>
           </w:rPr>
-          <w:instrText xml:space="preserve"> PAGEREF _Toc41245827 \h </w:instrText>
+          <w:instrText xml:space="preserve"> PAGEREF _Toc41251804 \h </w:instrText>
         </w:r>
         <w:r>
           <w:rPr>
@@ -2133,7 +2133,7 @@
           <w:lang w:eastAsia="en-AU"/>
         </w:rPr>
       </w:pPr>
-      <w:hyperlink w:anchor="_Toc41245828" w:history="1">
+      <w:hyperlink w:anchor="_Toc41251805" w:history="1">
         <w:r>
           <w:rPr>
             <w:rStyle w:val="Hyperlink"/>
@@ -2160,7 +2160,7 @@
             <w:noProof/>
             <w:webHidden/>
           </w:rPr>
-          <w:instrText xml:space="preserve"> PAGEREF _Toc41245828 \h </w:instrText>
+          <w:instrText xml:space="preserve"> PAGEREF _Toc41251805 \h </w:instrText>
         </w:r>
         <w:r>
           <w:rPr>
@@ -2204,7 +2204,7 @@
           <w:lang w:eastAsia="en-AU"/>
         </w:rPr>
       </w:pPr>
-      <w:hyperlink w:anchor="_Toc41245829" w:history="1">
+      <w:hyperlink w:anchor="_Toc41251806" w:history="1">
         <w:r>
           <w:rPr>
             <w:rStyle w:val="Hyperlink"/>
@@ -2231,7 +2231,7 @@
             <w:noProof/>
             <w:webHidden/>
           </w:rPr>
-          <w:instrText xml:space="preserve"> PAGEREF _Toc41245829 \h </w:instrText>
+          <w:instrText xml:space="preserve"> PAGEREF _Toc41251806 \h </w:instrText>
         </w:r>
         <w:r>
           <w:rPr>
@@ -2275,7 +2275,7 @@
           <w:lang w:eastAsia="en-AU"/>
         </w:rPr>
       </w:pPr>
-      <w:hyperlink w:anchor="_Toc41245830" w:history="1">
+      <w:hyperlink w:anchor="_Toc41251807" w:history="1">
         <w:r>
           <w:rPr>
             <w:rStyle w:val="Hyperlink"/>
@@ -2302,7 +2302,7 @@
             <w:noProof/>
             <w:webHidden/>
           </w:rPr>
-          <w:instrText xml:space="preserve"> PAGEREF _Toc41245830 \h </w:instrText>
+          <w:instrText xml:space="preserve"> PAGEREF _Toc41251807 \h </w:instrText>
         </w:r>
         <w:r>
           <w:rPr>
@@ -2346,7 +2346,7 @@
           <w:lang w:eastAsia="en-AU"/>
         </w:rPr>
       </w:pPr>
-      <w:hyperlink w:anchor="_Toc41245831" w:history="1">
+      <w:hyperlink w:anchor="_Toc41251808" w:history="1">
         <w:r>
           <w:rPr>
             <w:rStyle w:val="Hyperlink"/>
@@ -2373,7 +2373,7 @@
             <w:noProof/>
             <w:webHidden/>
           </w:rPr>
-          <w:instrText xml:space="preserve"> PAGEREF _Toc41245831 \h </w:instrText>
+          <w:instrText xml:space="preserve"> PAGEREF _Toc41251808 \h </w:instrText>
         </w:r>
         <w:r>
           <w:rPr>
@@ -2417,7 +2417,7 @@
           <w:lang w:eastAsia="en-AU"/>
         </w:rPr>
       </w:pPr>
-      <w:hyperlink w:anchor="_Toc41245832" w:history="1">
+      <w:hyperlink w:anchor="_Toc41251809" w:history="1">
         <w:r>
           <w:rPr>
             <w:rStyle w:val="Hyperlink"/>
@@ -2444,7 +2444,7 @@
             <w:noProof/>
             <w:webHidden/>
           </w:rPr>
-          <w:instrText xml:space="preserve"> PAGEREF _Toc41245832 \h </w:instrText>
+          <w:instrText xml:space="preserve"> PAGEREF _Toc41251809 \h </w:instrText>
         </w:r>
         <w:r>
           <w:rPr>
@@ -2488,7 +2488,7 @@
           <w:lang w:eastAsia="en-AU"/>
         </w:rPr>
       </w:pPr>
-      <w:hyperlink w:anchor="_Toc41245833" w:history="1">
+      <w:hyperlink w:anchor="_Toc41251810" w:history="1">
         <w:r>
           <w:rPr>
             <w:rStyle w:val="Hyperlink"/>
@@ -2515,7 +2515,7 @@
             <w:noProof/>
             <w:webHidden/>
           </w:rPr>
-          <w:instrText xml:space="preserve"> PAGEREF _Toc41245833 \h </w:instrText>
+          <w:instrText xml:space="preserve"> PAGEREF _Toc41251810 \h </w:instrText>
         </w:r>
         <w:r>
           <w:rPr>
@@ -2559,7 +2559,7 @@
           <w:lang w:eastAsia="en-AU"/>
         </w:rPr>
       </w:pPr>
-      <w:hyperlink w:anchor="_Toc41245834" w:history="1">
+      <w:hyperlink w:anchor="_Toc41251811" w:history="1">
         <w:r>
           <w:rPr>
             <w:rStyle w:val="Hyperlink"/>
@@ -2586,7 +2586,7 @@
             <w:noProof/>
             <w:webHidden/>
           </w:rPr>
-          <w:instrText xml:space="preserve"> PAGEREF _Toc41245834 \h </w:instrText>
+          <w:instrText xml:space="preserve"> PAGEREF _Toc41251811 \h </w:instrText>
         </w:r>
         <w:r>
           <w:rPr>
@@ -2630,7 +2630,7 @@
           <w:lang w:eastAsia="en-AU"/>
         </w:rPr>
       </w:pPr>
-      <w:hyperlink w:anchor="_Toc41245835" w:history="1">
+      <w:hyperlink w:anchor="_Toc41251812" w:history="1">
         <w:r>
           <w:rPr>
             <w:rStyle w:val="Hyperlink"/>
@@ -2657,7 +2657,7 @@
             <w:noProof/>
             <w:webHidden/>
           </w:rPr>
-          <w:instrText xml:space="preserve"> PAGEREF _Toc41245835 \h </w:instrText>
+          <w:instrText xml:space="preserve"> PAGEREF _Toc41251812 \h </w:instrText>
         </w:r>
         <w:r>
           <w:rPr>
@@ -2701,7 +2701,7 @@
           <w:lang w:eastAsia="en-AU"/>
         </w:rPr>
       </w:pPr>
-      <w:hyperlink w:anchor="_Toc41245836" w:history="1">
+      <w:hyperlink w:anchor="_Toc41251813" w:history="1">
         <w:r>
           <w:rPr>
             <w:rStyle w:val="Hyperlink"/>
@@ -2728,7 +2728,7 @@
             <w:noProof/>
             <w:webHidden/>
           </w:rPr>
-          <w:instrText xml:space="preserve"> PAGEREF _Toc41245836 \h </w:instrText>
+          <w:instrText xml:space="preserve"> PAGEREF _Toc41251813 \h </w:instrText>
         </w:r>
         <w:r>
           <w:rPr>
@@ -2772,7 +2772,7 @@
           <w:lang w:eastAsia="en-AU"/>
         </w:rPr>
       </w:pPr>
-      <w:hyperlink w:anchor="_Toc41245837" w:history="1">
+      <w:hyperlink w:anchor="_Toc41251814" w:history="1">
         <w:r>
           <w:rPr>
             <w:rStyle w:val="Hyperlink"/>
@@ -2799,7 +2799,7 @@
             <w:noProof/>
             <w:webHidden/>
           </w:rPr>
-          <w:instrText xml:space="preserve"> PAGEREF _Toc41245837 \h </w:instrText>
+          <w:instrText xml:space="preserve"> PAGEREF _Toc41251814 \h </w:instrText>
         </w:r>
         <w:r>
           <w:rPr>
@@ -2843,12 +2843,10 @@
           <w:lang w:eastAsia="en-AU"/>
         </w:rPr>
       </w:pPr>
-      <w:hyperlink w:anchor="_Toc41245838" w:history="1">
+      <w:hyperlink w:anchor="_Toc41251815" w:history="1">
         <w:r>
           <w:rPr>
             <w:rStyle w:val="Hyperlink"/>
-            <w:b/>
-            <w:bCs/>
             <w:noProof/>
           </w:rPr>
           <w:t>Overview</w:t>
@@ -2872,7 +2870,7 @@
             <w:noProof/>
             <w:webHidden/>
           </w:rPr>
-          <w:instrText xml:space="preserve"> PAGEREF _Toc41245838 \h </w:instrText>
+          <w:instrText xml:space="preserve"> PAGEREF _Toc41251815 \h </w:instrText>
         </w:r>
         <w:r>
           <w:rPr>
@@ -2916,12 +2914,10 @@
           <w:lang w:eastAsia="en-AU"/>
         </w:rPr>
       </w:pPr>
-      <w:hyperlink w:anchor="_Toc41245839" w:history="1">
+      <w:hyperlink w:anchor="_Toc41251816" w:history="1">
         <w:r>
           <w:rPr>
             <w:rStyle w:val="Hyperlink"/>
-            <w:b/>
-            <w:bCs/>
             <w:noProof/>
           </w:rPr>
           <w:t>Motivation</w:t>
@@ -2945,7 +2941,7 @@
             <w:noProof/>
             <w:webHidden/>
           </w:rPr>
-          <w:instrText xml:space="preserve"> PAGEREF _Toc41245839 \h </w:instrText>
+          <w:instrText xml:space="preserve"> PAGEREF _Toc41251816 \h </w:instrText>
         </w:r>
         <w:r>
           <w:rPr>
@@ -2989,12 +2985,10 @@
           <w:lang w:eastAsia="en-AU"/>
         </w:rPr>
       </w:pPr>
-      <w:hyperlink w:anchor="_Toc41245840" w:history="1">
+      <w:hyperlink w:anchor="_Toc41251817" w:history="1">
         <w:r>
           <w:rPr>
             <w:rStyle w:val="Hyperlink"/>
-            <w:b/>
-            <w:bCs/>
             <w:noProof/>
           </w:rPr>
           <w:t>Landscape</w:t>
@@ -3018,7 +3012,7 @@
             <w:noProof/>
             <w:webHidden/>
           </w:rPr>
-          <w:instrText xml:space="preserve"> PAGEREF _Toc41245840 \h </w:instrText>
+          <w:instrText xml:space="preserve"> PAGEREF _Toc41251817 \h </w:instrText>
         </w:r>
         <w:r>
           <w:rPr>
@@ -3062,12 +3056,10 @@
           <w:lang w:eastAsia="en-AU"/>
         </w:rPr>
       </w:pPr>
-      <w:hyperlink w:anchor="_Toc41245841" w:history="1">
+      <w:hyperlink w:anchor="_Toc41251818" w:history="1">
         <w:r>
           <w:rPr>
             <w:rStyle w:val="Hyperlink"/>
-            <w:b/>
-            <w:bCs/>
             <w:noProof/>
           </w:rPr>
           <w:t>Detailed Description</w:t>
@@ -3091,7 +3083,7 @@
             <w:noProof/>
             <w:webHidden/>
           </w:rPr>
-          <w:instrText xml:space="preserve"> PAGEREF _Toc41245841 \h </w:instrText>
+          <w:instrText xml:space="preserve"> PAGEREF _Toc41251818 \h </w:instrText>
         </w:r>
         <w:r>
           <w:rPr>
@@ -3135,7 +3127,7 @@
           <w:lang w:eastAsia="en-AU"/>
         </w:rPr>
       </w:pPr>
-      <w:hyperlink w:anchor="_Toc41245842" w:history="1">
+      <w:hyperlink w:anchor="_Toc41251819" w:history="1">
         <w:r>
           <w:rPr>
             <w:rStyle w:val="Hyperlink"/>
@@ -3162,7 +3154,7 @@
             <w:noProof/>
             <w:webHidden/>
           </w:rPr>
-          <w:instrText xml:space="preserve"> PAGEREF _Toc41245842 \h </w:instrText>
+          <w:instrText xml:space="preserve"> PAGEREF _Toc41251819 \h </w:instrText>
         </w:r>
         <w:r>
           <w:rPr>
@@ -3206,7 +3198,7 @@
           <w:lang w:eastAsia="en-AU"/>
         </w:rPr>
       </w:pPr>
-      <w:hyperlink w:anchor="_Toc41245843" w:history="1">
+      <w:hyperlink w:anchor="_Toc41251820" w:history="1">
         <w:r>
           <w:rPr>
             <w:rStyle w:val="Hyperlink"/>
@@ -3233,7 +3225,7 @@
             <w:noProof/>
             <w:webHidden/>
           </w:rPr>
-          <w:instrText xml:space="preserve"> PAGEREF _Toc41245843 \h </w:instrText>
+          <w:instrText xml:space="preserve"> PAGEREF _Toc41251820 \h </w:instrText>
         </w:r>
         <w:r>
           <w:rPr>
@@ -3277,7 +3269,7 @@
           <w:lang w:eastAsia="en-AU"/>
         </w:rPr>
       </w:pPr>
-      <w:hyperlink w:anchor="_Toc41245844" w:history="1">
+      <w:hyperlink w:anchor="_Toc41251821" w:history="1">
         <w:r>
           <w:rPr>
             <w:rStyle w:val="Hyperlink"/>
@@ -3304,7 +3296,7 @@
             <w:noProof/>
             <w:webHidden/>
           </w:rPr>
-          <w:instrText xml:space="preserve"> PAGEREF _Toc41245844 \h </w:instrText>
+          <w:instrText xml:space="preserve"> PAGEREF _Toc41251821 \h </w:instrText>
         </w:r>
         <w:r>
           <w:rPr>
@@ -3348,7 +3340,7 @@
           <w:lang w:eastAsia="en-AU"/>
         </w:rPr>
       </w:pPr>
-      <w:hyperlink w:anchor="_Toc41245845" w:history="1">
+      <w:hyperlink w:anchor="_Toc41251822" w:history="1">
         <w:r>
           <w:rPr>
             <w:rStyle w:val="Hyperlink"/>
@@ -3375,7 +3367,7 @@
             <w:noProof/>
             <w:webHidden/>
           </w:rPr>
-          <w:instrText xml:space="preserve"> PAGEREF _Toc41245845 \h </w:instrText>
+          <w:instrText xml:space="preserve"> PAGEREF _Toc41251822 \h </w:instrText>
         </w:r>
         <w:r>
           <w:rPr>
@@ -3419,7 +3411,7 @@
           <w:lang w:eastAsia="en-AU"/>
         </w:rPr>
       </w:pPr>
-      <w:hyperlink w:anchor="_Toc41245846" w:history="1">
+      <w:hyperlink w:anchor="_Toc41251823" w:history="1">
         <w:r>
           <w:rPr>
             <w:rStyle w:val="Hyperlink"/>
@@ -3446,7 +3438,7 @@
             <w:noProof/>
             <w:webHidden/>
           </w:rPr>
-          <w:instrText xml:space="preserve"> PAGEREF _Toc41245846 \h </w:instrText>
+          <w:instrText xml:space="preserve"> PAGEREF _Toc41251823 \h </w:instrText>
         </w:r>
         <w:r>
           <w:rPr>
@@ -3490,7 +3482,7 @@
           <w:lang w:eastAsia="en-AU"/>
         </w:rPr>
       </w:pPr>
-      <w:hyperlink w:anchor="_Toc41245847" w:history="1">
+      <w:hyperlink w:anchor="_Toc41251824" w:history="1">
         <w:r>
           <w:rPr>
             <w:rStyle w:val="Hyperlink"/>
@@ -3517,7 +3509,7 @@
             <w:noProof/>
             <w:webHidden/>
           </w:rPr>
-          <w:instrText xml:space="preserve"> PAGEREF _Toc41245847 \h </w:instrText>
+          <w:instrText xml:space="preserve"> PAGEREF _Toc41251824 \h </w:instrText>
         </w:r>
         <w:r>
           <w:rPr>
@@ -3561,7 +3553,7 @@
           <w:lang w:eastAsia="en-AU"/>
         </w:rPr>
       </w:pPr>
-      <w:hyperlink w:anchor="_Toc41245848" w:history="1">
+      <w:hyperlink w:anchor="_Toc41251825" w:history="1">
         <w:r>
           <w:rPr>
             <w:rStyle w:val="Hyperlink"/>
@@ -3588,7 +3580,7 @@
             <w:noProof/>
             <w:webHidden/>
           </w:rPr>
-          <w:instrText xml:space="preserve"> PAGEREF _Toc41245848 \h </w:instrText>
+          <w:instrText xml:space="preserve"> PAGEREF _Toc41251825 \h </w:instrText>
         </w:r>
         <w:r>
           <w:rPr>
@@ -3632,7 +3624,7 @@
           <w:lang w:eastAsia="en-AU"/>
         </w:rPr>
       </w:pPr>
-      <w:hyperlink w:anchor="_Toc41245849" w:history="1">
+      <w:hyperlink w:anchor="_Toc41251826" w:history="1">
         <w:r>
           <w:rPr>
             <w:rStyle w:val="Hyperlink"/>
@@ -3659,7 +3651,7 @@
             <w:noProof/>
             <w:webHidden/>
           </w:rPr>
-          <w:instrText xml:space="preserve"> PAGEREF _Toc41245849 \h </w:instrText>
+          <w:instrText xml:space="preserve"> PAGEREF _Toc41251826 \h </w:instrText>
         </w:r>
         <w:r>
           <w:rPr>
@@ -3703,7 +3695,7 @@
           <w:lang w:eastAsia="en-AU"/>
         </w:rPr>
       </w:pPr>
-      <w:hyperlink w:anchor="_Toc41245850" w:history="1">
+      <w:hyperlink w:anchor="_Toc41251827" w:history="1">
         <w:r>
           <w:rPr>
             <w:rStyle w:val="Hyperlink"/>
@@ -3730,7 +3722,7 @@
             <w:noProof/>
             <w:webHidden/>
           </w:rPr>
-          <w:instrText xml:space="preserve"> PAGEREF _Toc41245850 \h </w:instrText>
+          <w:instrText xml:space="preserve"> PAGEREF _Toc41251827 \h </w:instrText>
         </w:r>
         <w:r>
           <w:rPr>
@@ -3774,7 +3766,7 @@
           <w:lang w:eastAsia="en-AU"/>
         </w:rPr>
       </w:pPr>
-      <w:hyperlink w:anchor="_Toc41245851" w:history="1">
+      <w:hyperlink w:anchor="_Toc41251828" w:history="1">
         <w:r>
           <w:rPr>
             <w:rStyle w:val="Hyperlink"/>
@@ -3801,7 +3793,7 @@
             <w:noProof/>
             <w:webHidden/>
           </w:rPr>
-          <w:instrText xml:space="preserve"> PAGEREF _Toc41245851 \h </w:instrText>
+          <w:instrText xml:space="preserve"> PAGEREF _Toc41251828 \h </w:instrText>
         </w:r>
         <w:r>
           <w:rPr>
@@ -3845,7 +3837,7 @@
           <w:lang w:eastAsia="en-AU"/>
         </w:rPr>
       </w:pPr>
-      <w:hyperlink w:anchor="_Toc41245852" w:history="1">
+      <w:hyperlink w:anchor="_Toc41251829" w:history="1">
         <w:r>
           <w:rPr>
             <w:rStyle w:val="Hyperlink"/>
@@ -3872,7 +3864,7 @@
             <w:noProof/>
             <w:webHidden/>
           </w:rPr>
-          <w:instrText xml:space="preserve"> PAGEREF _Toc41245852 \h </w:instrText>
+          <w:instrText xml:space="preserve"> PAGEREF _Toc41251829 \h </w:instrText>
         </w:r>
         <w:r>
           <w:rPr>
@@ -3916,7 +3908,7 @@
           <w:lang w:eastAsia="en-AU"/>
         </w:rPr>
       </w:pPr>
-      <w:hyperlink w:anchor="_Toc41245853" w:history="1">
+      <w:hyperlink w:anchor="_Toc41251830" w:history="1">
         <w:r>
           <w:rPr>
             <w:rStyle w:val="Hyperlink"/>
@@ -3943,7 +3935,7 @@
             <w:noProof/>
             <w:webHidden/>
           </w:rPr>
-          <w:instrText xml:space="preserve"> PAGEREF _Toc41245853 \h </w:instrText>
+          <w:instrText xml:space="preserve"> PAGEREF _Toc41251830 \h </w:instrText>
         </w:r>
         <w:r>
           <w:rPr>
@@ -3987,7 +3979,7 @@
           <w:lang w:eastAsia="en-AU"/>
         </w:rPr>
       </w:pPr>
-      <w:hyperlink w:anchor="_Toc41245854" w:history="1">
+      <w:hyperlink w:anchor="_Toc41251831" w:history="1">
         <w:r>
           <w:rPr>
             <w:rStyle w:val="Hyperlink"/>
@@ -4014,7 +4006,7 @@
             <w:noProof/>
             <w:webHidden/>
           </w:rPr>
-          <w:instrText xml:space="preserve"> PAGEREF _Toc41245854 \h </w:instrText>
+          <w:instrText xml:space="preserve"> PAGEREF _Toc41251831 \h </w:instrText>
         </w:r>
         <w:r>
           <w:rPr>
@@ -4058,7 +4050,7 @@
           <w:lang w:eastAsia="en-AU"/>
         </w:rPr>
       </w:pPr>
-      <w:hyperlink w:anchor="_Toc41245855" w:history="1">
+      <w:hyperlink w:anchor="_Toc41251832" w:history="1">
         <w:r>
           <w:rPr>
             <w:rStyle w:val="Hyperlink"/>
@@ -4085,7 +4077,7 @@
             <w:noProof/>
             <w:webHidden/>
           </w:rPr>
-          <w:instrText xml:space="preserve"> PAGEREF _Toc41245855 \h </w:instrText>
+          <w:instrText xml:space="preserve"> PAGEREF _Toc41251832 \h </w:instrText>
         </w:r>
         <w:r>
           <w:rPr>
@@ -4129,7 +4121,7 @@
           <w:lang w:eastAsia="en-AU"/>
         </w:rPr>
       </w:pPr>
-      <w:hyperlink w:anchor="_Toc41245856" w:history="1">
+      <w:hyperlink w:anchor="_Toc41251833" w:history="1">
         <w:r>
           <w:rPr>
             <w:rStyle w:val="Hyperlink"/>
@@ -4156,7 +4148,7 @@
             <w:noProof/>
             <w:webHidden/>
           </w:rPr>
-          <w:instrText xml:space="preserve"> PAGEREF _Toc41245856 \h </w:instrText>
+          <w:instrText xml:space="preserve"> PAGEREF _Toc41251833 \h </w:instrText>
         </w:r>
         <w:r>
           <w:rPr>
@@ -4200,12 +4192,97 @@
           <w:lang w:eastAsia="en-AU"/>
         </w:rPr>
       </w:pPr>
-      <w:hyperlink w:anchor="_Toc41245857" w:history="1">
+      <w:hyperlink w:anchor="_Toc41251834" w:history="1">
         <w:r>
           <w:rPr>
             <w:rStyle w:val="Hyperlink"/>
             <w:noProof/>
           </w:rPr>
+          <w:t>Screen shots of the app improv</w:t>
+        </w:r>
+        <w:r>
+          <w:rPr>
+            <w:rStyle w:val="Hyperlink"/>
+            <w:noProof/>
+          </w:rPr>
+          <w:t>e</w:t>
+        </w:r>
+        <w:r>
+          <w:rPr>
+            <w:rStyle w:val="Hyperlink"/>
+            <w:noProof/>
+          </w:rPr>
+          <w:t>ments</w:t>
+        </w:r>
+        <w:r>
+          <w:rPr>
+            <w:noProof/>
+            <w:webHidden/>
+          </w:rPr>
+          <w:tab/>
+        </w:r>
+        <w:r>
+          <w:rPr>
+            <w:noProof/>
+            <w:webHidden/>
+          </w:rPr>
+          <w:fldChar w:fldCharType="begin"/>
+        </w:r>
+        <w:r>
+          <w:rPr>
+            <w:noProof/>
+            <w:webHidden/>
+          </w:rPr>
+          <w:instrText xml:space="preserve"> PAGEREF _Toc41251834 \h </w:instrText>
+        </w:r>
+        <w:r>
+          <w:rPr>
+            <w:noProof/>
+            <w:webHidden/>
+          </w:rPr>
+        </w:r>
+        <w:r>
+          <w:rPr>
+            <w:noProof/>
+            <w:webHidden/>
+          </w:rPr>
+          <w:fldChar w:fldCharType="separate"/>
+        </w:r>
+        <w:r>
+          <w:rPr>
+            <w:noProof/>
+            <w:webHidden/>
+          </w:rPr>
+          <w:t>26</w:t>
+        </w:r>
+        <w:r>
+          <w:rPr>
+            <w:noProof/>
+            <w:webHidden/>
+          </w:rPr>
+          <w:fldChar w:fldCharType="end"/>
+        </w:r>
+      </w:hyperlink>
+    </w:p>
+    <w:p>
+      <w:pPr>
+        <w:pStyle w:val="TOC3"/>
+        <w:tabs>
+          <w:tab w:val="right" w:leader="dot" w:pos="9016"/>
+        </w:tabs>
+        <w:rPr>
+          <w:noProof/>
+          <w:sz w:val="22"/>
+          <w:szCs w:val="22"/>
+          <w:lang w:eastAsia="en-AU"/>
+        </w:rPr>
+      </w:pPr>
+      <w:hyperlink w:anchor="_Toc41251835" w:history="1">
+        <w:r>
+          <w:rPr>
+            <w:rStyle w:val="Hyperlink"/>
+            <w:noProof/>
+          </w:rPr>
           <w:t>Group processes and communications</w:t>
         </w:r>
         <w:r>
@@ -4227,7 +4304,7 @@
             <w:noProof/>
             <w:webHidden/>
           </w:rPr>
-          <w:instrText xml:space="preserve"> PAGEREF _Toc41245857 \h </w:instrText>
+          <w:instrText xml:space="preserve"> PAGEREF _Toc41251835 \h </w:instrText>
         </w:r>
         <w:r>
           <w:rPr>
@@ -4247,7 +4324,7 @@
             <w:noProof/>
             <w:webHidden/>
           </w:rPr>
-          <w:t>26</w:t>
+          <w:t>27</w:t>
         </w:r>
         <w:r>
           <w:rPr>
@@ -4271,7 +4348,7 @@
           <w:lang w:eastAsia="en-AU"/>
         </w:rPr>
       </w:pPr>
-      <w:hyperlink w:anchor="_Toc41245858" w:history="1">
+      <w:hyperlink w:anchor="_Toc41251836" w:history="1">
         <w:r>
           <w:rPr>
             <w:rStyle w:val="Hyperlink"/>
@@ -4298,7 +4375,7 @@
             <w:noProof/>
             <w:webHidden/>
           </w:rPr>
-          <w:instrText xml:space="preserve"> PAGEREF _Toc41245858 \h </w:instrText>
+          <w:instrText xml:space="preserve"> PAGEREF _Toc41251836 \h </w:instrText>
         </w:r>
         <w:r>
           <w:rPr>
@@ -4318,7 +4395,7 @@
             <w:noProof/>
             <w:webHidden/>
           </w:rPr>
-          <w:t>27</w:t>
+          <w:t>28</w:t>
         </w:r>
         <w:r>
           <w:rPr>
@@ -4342,7 +4419,7 @@
           <w:lang w:eastAsia="en-AU"/>
         </w:rPr>
       </w:pPr>
-      <w:hyperlink w:anchor="_Toc41245859" w:history="1">
+      <w:hyperlink w:anchor="_Toc41251837" w:history="1">
         <w:r>
           <w:rPr>
             <w:rStyle w:val="Hyperlink"/>
@@ -4369,7 +4446,7 @@
             <w:noProof/>
             <w:webHidden/>
           </w:rPr>
-          <w:instrText xml:space="preserve"> PAGEREF _Toc41245859 \h </w:instrText>
+          <w:instrText xml:space="preserve"> PAGEREF _Toc41251837 \h </w:instrText>
         </w:r>
         <w:r>
           <w:rPr>
@@ -4389,7 +4466,7 @@
             <w:noProof/>
             <w:webHidden/>
           </w:rPr>
-          <w:t>28</w:t>
+          <w:t>29</w:t>
         </w:r>
         <w:r>
           <w:rPr>
@@ -4413,7 +4490,7 @@
           <w:lang w:eastAsia="en-AU"/>
         </w:rPr>
       </w:pPr>
-      <w:hyperlink w:anchor="_Toc41245860" w:history="1">
+      <w:hyperlink w:anchor="_Toc41251838" w:history="1">
         <w:r>
           <w:rPr>
             <w:rStyle w:val="Hyperlink"/>
@@ -4440,7 +4517,7 @@
             <w:noProof/>
             <w:webHidden/>
           </w:rPr>
-          <w:instrText xml:space="preserve"> PAGEREF _Toc41245860 \h </w:instrText>
+          <w:instrText xml:space="preserve"> PAGEREF _Toc41251838 \h </w:instrText>
         </w:r>
         <w:r>
           <w:rPr>
@@ -4460,7 +4537,7 @@
             <w:noProof/>
             <w:webHidden/>
           </w:rPr>
-          <w:t>28</w:t>
+          <w:t>29</w:t>
         </w:r>
         <w:r>
           <w:rPr>
@@ -4484,7 +4561,7 @@
           <w:lang w:eastAsia="en-AU"/>
         </w:rPr>
       </w:pPr>
-      <w:hyperlink w:anchor="_Toc41245861" w:history="1">
+      <w:hyperlink w:anchor="_Toc41251839" w:history="1">
         <w:r>
           <w:rPr>
             <w:rStyle w:val="Hyperlink"/>
@@ -4511,7 +4588,7 @@
             <w:noProof/>
             <w:webHidden/>
           </w:rPr>
-          <w:instrText xml:space="preserve"> PAGEREF _Toc41245861 \h </w:instrText>
+          <w:instrText xml:space="preserve"> PAGEREF _Toc41251839 \h </w:instrText>
         </w:r>
         <w:r>
           <w:rPr>
@@ -4531,7 +4608,7 @@
             <w:noProof/>
             <w:webHidden/>
           </w:rPr>
-          <w:t>28</w:t>
+          <w:t>29</w:t>
         </w:r>
         <w:r>
           <w:rPr>
@@ -4555,7 +4632,7 @@
           <w:lang w:eastAsia="en-AU"/>
         </w:rPr>
       </w:pPr>
-      <w:hyperlink w:anchor="_Toc41245862" w:history="1">
+      <w:hyperlink w:anchor="_Toc41251840" w:history="1">
         <w:r>
           <w:rPr>
             <w:rStyle w:val="Hyperlink"/>
@@ -4582,7 +4659,7 @@
             <w:noProof/>
             <w:webHidden/>
           </w:rPr>
-          <w:instrText xml:space="preserve"> PAGEREF _Toc41245862 \h </w:instrText>
+          <w:instrText xml:space="preserve"> PAGEREF _Toc41251840 \h </w:instrText>
         </w:r>
         <w:r>
           <w:rPr>
@@ -4602,7 +4679,7 @@
             <w:noProof/>
             <w:webHidden/>
           </w:rPr>
-          <w:t>28</w:t>
+          <w:t>29</w:t>
         </w:r>
         <w:r>
           <w:rPr>
@@ -4626,7 +4703,7 @@
           <w:lang w:eastAsia="en-AU"/>
         </w:rPr>
       </w:pPr>
-      <w:hyperlink w:anchor="_Toc41245863" w:history="1">
+      <w:hyperlink w:anchor="_Toc41251841" w:history="1">
         <w:r>
           <w:rPr>
             <w:rStyle w:val="Hyperlink"/>
@@ -4653,7 +4730,7 @@
             <w:noProof/>
             <w:webHidden/>
           </w:rPr>
-          <w:instrText xml:space="preserve"> PAGEREF _Toc41245863 \h </w:instrText>
+          <w:instrText xml:space="preserve"> PAGEREF _Toc41251841 \h </w:instrText>
         </w:r>
         <w:r>
           <w:rPr>
@@ -4673,7 +4750,7 @@
             <w:noProof/>
             <w:webHidden/>
           </w:rPr>
-          <w:t>28</w:t>
+          <w:t>29</w:t>
         </w:r>
         <w:r>
           <w:rPr>
@@ -4697,7 +4774,7 @@
           <w:lang w:eastAsia="en-AU"/>
         </w:rPr>
       </w:pPr>
-      <w:hyperlink w:anchor="_Toc41245864" w:history="1">
+      <w:hyperlink w:anchor="_Toc41251842" w:history="1">
         <w:r>
           <w:rPr>
             <w:rStyle w:val="Hyperlink"/>
@@ -4724,7 +4801,7 @@
             <w:noProof/>
             <w:webHidden/>
           </w:rPr>
-          <w:instrText xml:space="preserve"> PAGEREF _Toc41245864 \h </w:instrText>
+          <w:instrText xml:space="preserve"> PAGEREF _Toc41251842 \h </w:instrText>
         </w:r>
         <w:r>
           <w:rPr>
@@ -4744,7 +4821,7 @@
             <w:noProof/>
             <w:webHidden/>
           </w:rPr>
-          <w:t>29</w:t>
+          <w:t>30</w:t>
         </w:r>
         <w:r>
           <w:rPr>
@@ -4768,7 +4845,7 @@
           <w:lang w:eastAsia="en-AU"/>
         </w:rPr>
       </w:pPr>
-      <w:hyperlink w:anchor="_Toc41245865" w:history="1">
+      <w:hyperlink w:anchor="_Toc41251843" w:history="1">
         <w:r>
           <w:rPr>
             <w:rStyle w:val="Hyperlink"/>
@@ -4795,7 +4872,7 @@
             <w:noProof/>
             <w:webHidden/>
           </w:rPr>
-          <w:instrText xml:space="preserve"> PAGEREF _Toc41245865 \h </w:instrText>
+          <w:instrText xml:space="preserve"> PAGEREF _Toc41251843 \h </w:instrText>
         </w:r>
         <w:r>
           <w:rPr>
@@ -4815,7 +4892,7 @@
             <w:noProof/>
             <w:webHidden/>
           </w:rPr>
-          <w:t>29</w:t>
+          <w:t>30</w:t>
         </w:r>
         <w:r>
           <w:rPr>
@@ -4839,7 +4916,7 @@
           <w:lang w:eastAsia="en-AU"/>
         </w:rPr>
       </w:pPr>
-      <w:hyperlink w:anchor="_Toc41245866" w:history="1">
+      <w:hyperlink w:anchor="_Toc41251844" w:history="1">
         <w:r>
           <w:rPr>
             <w:rStyle w:val="Hyperlink"/>
@@ -4866,7 +4943,7 @@
             <w:noProof/>
             <w:webHidden/>
           </w:rPr>
-          <w:instrText xml:space="preserve"> PAGEREF _Toc41245866 \h </w:instrText>
+          <w:instrText xml:space="preserve"> PAGEREF _Toc41251844 \h </w:instrText>
         </w:r>
         <w:r>
           <w:rPr>
@@ -4886,7 +4963,7 @@
             <w:noProof/>
             <w:webHidden/>
           </w:rPr>
-          <w:t>29</w:t>
+          <w:t>30</w:t>
         </w:r>
         <w:r>
           <w:rPr>
@@ -4910,7 +4987,7 @@
           <w:lang w:eastAsia="en-AU"/>
         </w:rPr>
       </w:pPr>
-      <w:hyperlink w:anchor="_Toc41245867" w:history="1">
+      <w:hyperlink w:anchor="_Toc41251845" w:history="1">
         <w:r>
           <w:rPr>
             <w:rStyle w:val="Hyperlink"/>
@@ -4937,7 +5014,7 @@
             <w:noProof/>
             <w:webHidden/>
           </w:rPr>
-          <w:instrText xml:space="preserve"> PAGEREF _Toc41245867 \h </w:instrText>
+          <w:instrText xml:space="preserve"> PAGEREF _Toc41251845 \h </w:instrText>
         </w:r>
         <w:r>
           <w:rPr>
@@ -4957,7 +5034,7 @@
             <w:noProof/>
             <w:webHidden/>
           </w:rPr>
-          <w:t>29</w:t>
+          <w:t>30</w:t>
         </w:r>
         <w:r>
           <w:rPr>
@@ -4981,7 +5058,7 @@
           <w:lang w:eastAsia="en-AU"/>
         </w:rPr>
       </w:pPr>
-      <w:hyperlink w:anchor="_Toc41245868" w:history="1">
+      <w:hyperlink w:anchor="_Toc41251846" w:history="1">
         <w:r>
           <w:rPr>
             <w:rStyle w:val="Hyperlink"/>
@@ -5008,7 +5085,7 @@
             <w:noProof/>
             <w:webHidden/>
           </w:rPr>
-          <w:instrText xml:space="preserve"> PAGEREF _Toc41245868 \h </w:instrText>
+          <w:instrText xml:space="preserve"> PAGEREF _Toc41251846 \h </w:instrText>
         </w:r>
         <w:r>
           <w:rPr>
@@ -5028,7 +5105,7 @@
             <w:noProof/>
             <w:webHidden/>
           </w:rPr>
-          <w:t>29</w:t>
+          <w:t>30</w:t>
         </w:r>
         <w:r>
           <w:rPr>
@@ -5052,7 +5129,7 @@
           <w:lang w:eastAsia="en-AU"/>
         </w:rPr>
       </w:pPr>
-      <w:hyperlink w:anchor="_Toc41245869" w:history="1">
+      <w:hyperlink w:anchor="_Toc41251847" w:history="1">
         <w:r>
           <w:rPr>
             <w:rStyle w:val="Hyperlink"/>
@@ -5079,7 +5156,7 @@
             <w:noProof/>
             <w:webHidden/>
           </w:rPr>
-          <w:instrText xml:space="preserve"> PAGEREF _Toc41245869 \h </w:instrText>
+          <w:instrText xml:space="preserve"> PAGEREF _Toc41251847 \h </w:instrText>
         </w:r>
         <w:r>
           <w:rPr>
@@ -5099,7 +5176,7 @@
             <w:noProof/>
             <w:webHidden/>
           </w:rPr>
-          <w:t>30</w:t>
+          <w:t>31</w:t>
         </w:r>
         <w:r>
           <w:rPr>
@@ -5123,7 +5200,7 @@
           <w:lang w:eastAsia="en-AU"/>
         </w:rPr>
       </w:pPr>
-      <w:hyperlink w:anchor="_Toc41245870" w:history="1">
+      <w:hyperlink w:anchor="_Toc41251848" w:history="1">
         <w:r>
           <w:rPr>
             <w:rStyle w:val="Hyperlink"/>
@@ -5150,7 +5227,7 @@
             <w:noProof/>
             <w:webHidden/>
           </w:rPr>
-          <w:instrText xml:space="preserve"> PAGEREF _Toc41245870 \h </w:instrText>
+          <w:instrText xml:space="preserve"> PAGEREF _Toc41251848 \h </w:instrText>
         </w:r>
         <w:r>
           <w:rPr>
@@ -5170,7 +5247,7 @@
             <w:noProof/>
             <w:webHidden/>
           </w:rPr>
-          <w:t>30</w:t>
+          <w:t>31</w:t>
         </w:r>
         <w:r>
           <w:rPr>
@@ -5194,7 +5271,7 @@
           <w:lang w:eastAsia="en-AU"/>
         </w:rPr>
       </w:pPr>
-      <w:hyperlink w:anchor="_Toc41245871" w:history="1">
+      <w:hyperlink w:anchor="_Toc41251849" w:history="1">
         <w:r>
           <w:rPr>
             <w:rStyle w:val="Hyperlink"/>
@@ -5221,7 +5298,7 @@
             <w:noProof/>
             <w:webHidden/>
           </w:rPr>
-          <w:instrText xml:space="preserve"> PAGEREF _Toc41245871 \h </w:instrText>
+          <w:instrText xml:space="preserve"> PAGEREF _Toc41251849 \h </w:instrText>
         </w:r>
         <w:r>
           <w:rPr>
@@ -5241,7 +5318,7 @@
             <w:noProof/>
             <w:webHidden/>
           </w:rPr>
-          <w:t>30</w:t>
+          <w:t>31</w:t>
         </w:r>
         <w:r>
           <w:rPr>
@@ -5265,7 +5342,7 @@
           <w:lang w:eastAsia="en-AU"/>
         </w:rPr>
       </w:pPr>
-      <w:hyperlink w:anchor="_Toc41245872" w:history="1">
+      <w:hyperlink w:anchor="_Toc41251850" w:history="1">
         <w:r>
           <w:rPr>
             <w:rStyle w:val="Hyperlink"/>
@@ -5292,7 +5369,7 @@
             <w:noProof/>
             <w:webHidden/>
           </w:rPr>
-          <w:instrText xml:space="preserve"> PAGEREF _Toc41245872 \h </w:instrText>
+          <w:instrText xml:space="preserve"> PAGEREF _Toc41251850 \h </w:instrText>
         </w:r>
         <w:r>
           <w:rPr>
@@ -5312,7 +5389,7 @@
             <w:noProof/>
             <w:webHidden/>
           </w:rPr>
-          <w:t>30</w:t>
+          <w:t>31</w:t>
         </w:r>
         <w:r>
           <w:rPr>
@@ -5336,7 +5413,7 @@
           <w:lang w:eastAsia="en-AU"/>
         </w:rPr>
       </w:pPr>
-      <w:hyperlink w:anchor="_Toc41245873" w:history="1">
+      <w:hyperlink w:anchor="_Toc41251851" w:history="1">
         <w:r>
           <w:rPr>
             <w:rStyle w:val="Hyperlink"/>
@@ -5363,7 +5440,7 @@
             <w:noProof/>
             <w:webHidden/>
           </w:rPr>
-          <w:instrText xml:space="preserve"> PAGEREF _Toc41245873 \h </w:instrText>
+          <w:instrText xml:space="preserve"> PAGEREF _Toc41251851 \h </w:instrText>
         </w:r>
         <w:r>
           <w:rPr>
@@ -5383,7 +5460,7 @@
             <w:noProof/>
             <w:webHidden/>
           </w:rPr>
-          <w:t>30</w:t>
+          <w:t>31</w:t>
         </w:r>
         <w:r>
           <w:rPr>
@@ -5407,7 +5484,7 @@
           <w:lang w:eastAsia="en-AU"/>
         </w:rPr>
       </w:pPr>
-      <w:hyperlink w:anchor="_Toc41245874" w:history="1">
+      <w:hyperlink w:anchor="_Toc41251852" w:history="1">
         <w:r>
           <w:rPr>
             <w:rStyle w:val="Hyperlink"/>
@@ -5434,7 +5511,7 @@
             <w:noProof/>
             <w:webHidden/>
           </w:rPr>
-          <w:instrText xml:space="preserve"> PAGEREF _Toc41245874 \h </w:instrText>
+          <w:instrText xml:space="preserve"> PAGEREF _Toc41251852 \h </w:instrText>
         </w:r>
         <w:r>
           <w:rPr>
@@ -5454,7 +5531,7 @@
             <w:noProof/>
             <w:webHidden/>
           </w:rPr>
-          <w:t>31</w:t>
+          <w:t>32</w:t>
         </w:r>
         <w:r>
           <w:rPr>
@@ -5478,7 +5555,7 @@
           <w:lang w:eastAsia="en-AU"/>
         </w:rPr>
       </w:pPr>
-      <w:hyperlink w:anchor="_Toc41245875" w:history="1">
+      <w:hyperlink w:anchor="_Toc41251853" w:history="1">
         <w:r>
           <w:rPr>
             <w:rStyle w:val="Hyperlink"/>
@@ -5505,7 +5582,7 @@
             <w:noProof/>
             <w:webHidden/>
           </w:rPr>
-          <w:instrText xml:space="preserve"> PAGEREF _Toc41245875 \h </w:instrText>
+          <w:instrText xml:space="preserve"> PAGEREF _Toc41251853 \h </w:instrText>
         </w:r>
         <w:r>
           <w:rPr>
@@ -5525,7 +5602,7 @@
             <w:noProof/>
             <w:webHidden/>
           </w:rPr>
-          <w:t>31</w:t>
+          <w:t>32</w:t>
         </w:r>
         <w:r>
           <w:rPr>
@@ -5549,7 +5626,7 @@
           <w:lang w:eastAsia="en-AU"/>
         </w:rPr>
       </w:pPr>
-      <w:hyperlink w:anchor="_Toc41245876" w:history="1">
+      <w:hyperlink w:anchor="_Toc41251854" w:history="1">
         <w:r>
           <w:rPr>
             <w:rStyle w:val="Hyperlink"/>
@@ -5576,7 +5653,7 @@
             <w:noProof/>
             <w:webHidden/>
           </w:rPr>
-          <w:instrText xml:space="preserve"> PAGEREF _Toc41245876 \h </w:instrText>
+          <w:instrText xml:space="preserve"> PAGEREF _Toc41251854 \h </w:instrText>
         </w:r>
         <w:r>
           <w:rPr>
@@ -5596,7 +5673,7 @@
             <w:noProof/>
             <w:webHidden/>
           </w:rPr>
-          <w:t>31</w:t>
+          <w:t>32</w:t>
         </w:r>
         <w:r>
           <w:rPr>
@@ -5620,7 +5697,7 @@
           <w:lang w:eastAsia="en-AU"/>
         </w:rPr>
       </w:pPr>
-      <w:hyperlink w:anchor="_Toc41245877" w:history="1">
+      <w:hyperlink w:anchor="_Toc41251855" w:history="1">
         <w:r>
           <w:rPr>
             <w:rStyle w:val="Hyperlink"/>
@@ -5647,7 +5724,7 @@
             <w:noProof/>
             <w:webHidden/>
           </w:rPr>
-          <w:instrText xml:space="preserve"> PAGEREF _Toc41245877 \h </w:instrText>
+          <w:instrText xml:space="preserve"> PAGEREF _Toc41251855 \h </w:instrText>
         </w:r>
         <w:r>
           <w:rPr>
@@ -5667,7 +5744,7 @@
             <w:noProof/>
             <w:webHidden/>
           </w:rPr>
-          <w:t>31</w:t>
+          <w:t>32</w:t>
         </w:r>
         <w:r>
           <w:rPr>
@@ -5691,7 +5768,7 @@
           <w:lang w:eastAsia="en-AU"/>
         </w:rPr>
       </w:pPr>
-      <w:hyperlink w:anchor="_Toc41245878" w:history="1">
+      <w:hyperlink w:anchor="_Toc41251856" w:history="1">
         <w:r>
           <w:rPr>
             <w:rStyle w:val="Hyperlink"/>
@@ -5718,7 +5795,7 @@
             <w:noProof/>
             <w:webHidden/>
           </w:rPr>
-          <w:instrText xml:space="preserve"> PAGEREF _Toc41245878 \h </w:instrText>
+          <w:instrText xml:space="preserve"> PAGEREF _Toc41251856 \h </w:instrText>
         </w:r>
         <w:r>
           <w:rPr>
@@ -5738,7 +5815,7 @@
             <w:noProof/>
             <w:webHidden/>
           </w:rPr>
-          <w:t>31</w:t>
+          <w:t>32</w:t>
         </w:r>
         <w:r>
           <w:rPr>
@@ -5750,6 +5827,148 @@
       </w:hyperlink>
     </w:p>
     <w:p>
+      <w:pPr>
+        <w:pStyle w:val="TOC1"/>
+        <w:tabs>
+          <w:tab w:val="right" w:leader="dot" w:pos="9016"/>
+        </w:tabs>
+        <w:rPr>
+          <w:noProof/>
+          <w:sz w:val="22"/>
+          <w:szCs w:val="22"/>
+          <w:lang w:eastAsia="en-AU"/>
+        </w:rPr>
+      </w:pPr>
+      <w:hyperlink w:anchor="_Toc41251857" w:history="1">
+        <w:r>
+          <w:rPr>
+            <w:rStyle w:val="Hyperlink"/>
+            <w:noProof/>
+          </w:rPr>
+          <w:t>Group Reflections</w:t>
+        </w:r>
+        <w:r>
+          <w:rPr>
+            <w:noProof/>
+            <w:webHidden/>
+          </w:rPr>
+          <w:tab/>
+        </w:r>
+        <w:r>
+          <w:rPr>
+            <w:noProof/>
+            <w:webHidden/>
+          </w:rPr>
+          <w:fldChar w:fldCharType="begin"/>
+        </w:r>
+        <w:r>
+          <w:rPr>
+            <w:noProof/>
+            <w:webHidden/>
+          </w:rPr>
+          <w:instrText xml:space="preserve"> PAGEREF _Toc41251857 \h </w:instrText>
+        </w:r>
+        <w:r>
+          <w:rPr>
+            <w:noProof/>
+            <w:webHidden/>
+          </w:rPr>
+        </w:r>
+        <w:r>
+          <w:rPr>
+            <w:noProof/>
+            <w:webHidden/>
+          </w:rPr>
+          <w:fldChar w:fldCharType="separate"/>
+        </w:r>
+        <w:r>
+          <w:rPr>
+            <w:noProof/>
+            <w:webHidden/>
+          </w:rPr>
+          <w:t>33</w:t>
+        </w:r>
+        <w:r>
+          <w:rPr>
+            <w:noProof/>
+            <w:webHidden/>
+          </w:rPr>
+          <w:fldChar w:fldCharType="end"/>
+        </w:r>
+      </w:hyperlink>
+    </w:p>
+    <w:p>
+      <w:pPr>
+        <w:pStyle w:val="TOC2"/>
+        <w:tabs>
+          <w:tab w:val="right" w:leader="dot" w:pos="9016"/>
+        </w:tabs>
+        <w:rPr>
+          <w:noProof/>
+          <w:sz w:val="22"/>
+          <w:szCs w:val="22"/>
+          <w:lang w:eastAsia="en-AU"/>
+        </w:rPr>
+      </w:pPr>
+      <w:hyperlink w:anchor="_Toc41251858" w:history="1">
+        <w:r>
+          <w:rPr>
+            <w:rStyle w:val="Hyperlink"/>
+            <w:noProof/>
+          </w:rPr>
+          <w:t>Posts excerpts from Microsoft Teams</w:t>
+        </w:r>
+        <w:r>
+          <w:rPr>
+            <w:noProof/>
+            <w:webHidden/>
+          </w:rPr>
+          <w:tab/>
+        </w:r>
+        <w:r>
+          <w:rPr>
+            <w:noProof/>
+            <w:webHidden/>
+          </w:rPr>
+          <w:fldChar w:fldCharType="begin"/>
+        </w:r>
+        <w:r>
+          <w:rPr>
+            <w:noProof/>
+            <w:webHidden/>
+          </w:rPr>
+          <w:instrText xml:space="preserve"> PAGEREF _Toc41251858 \h </w:instrText>
+        </w:r>
+        <w:r>
+          <w:rPr>
+            <w:noProof/>
+            <w:webHidden/>
+          </w:rPr>
+        </w:r>
+        <w:r>
+          <w:rPr>
+            <w:noProof/>
+            <w:webHidden/>
+          </w:rPr>
+          <w:fldChar w:fldCharType="separate"/>
+        </w:r>
+        <w:r>
+          <w:rPr>
+            <w:noProof/>
+            <w:webHidden/>
+          </w:rPr>
+          <w:t>33</w:t>
+        </w:r>
+        <w:r>
+          <w:rPr>
+            <w:noProof/>
+            <w:webHidden/>
+          </w:rPr>
+          <w:fldChar w:fldCharType="end"/>
+        </w:r>
+      </w:hyperlink>
+    </w:p>
+    <w:p>
       <w:r>
         <w:fldChar w:fldCharType="end"/>
       </w:r>
@@ -5763,7 +5982,7 @@
       <w:pPr>
         <w:pStyle w:val="Heading1"/>
       </w:pPr>
-      <w:bookmarkStart w:id="0" w:name="_Toc41245802"/>
+      <w:bookmarkStart w:id="0" w:name="_Toc41251779"/>
       <w:r>
         <w:lastRenderedPageBreak/>
         <w:t>Team Profile</w:t>
@@ -5795,7 +6014,7 @@
       <w:pPr>
         <w:pStyle w:val="Heading3"/>
       </w:pPr>
-      <w:bookmarkStart w:id="1" w:name="_Toc41245803"/>
+      <w:bookmarkStart w:id="1" w:name="_Toc41251780"/>
       <w:r>
         <w:t>Robert Cross</w:t>
       </w:r>
@@ -5812,7 +6031,7 @@
       <w:pPr>
         <w:pStyle w:val="Heading4"/>
       </w:pPr>
-      <w:bookmarkStart w:id="2" w:name="_Toc41245804"/>
+      <w:bookmarkStart w:id="2" w:name="_Toc41251781"/>
       <w:r>
         <w:t>Meyer-Briggs Test</w:t>
       </w:r>
@@ -5943,7 +6162,7 @@
       <w:pPr>
         <w:pStyle w:val="Heading4"/>
       </w:pPr>
-      <w:bookmarkStart w:id="3" w:name="_Toc41245805"/>
+      <w:bookmarkStart w:id="3" w:name="_Toc41251782"/>
       <w:r>
         <w:lastRenderedPageBreak/>
         <w:t>Personality test</w:t>
@@ -6019,7 +6238,7 @@
       <w:pPr>
         <w:pStyle w:val="Heading4"/>
       </w:pPr>
-      <w:bookmarkStart w:id="4" w:name="_Toc41245806"/>
+      <w:bookmarkStart w:id="4" w:name="_Toc41251783"/>
       <w:r>
         <w:t>Numeracy Test</w:t>
       </w:r>
@@ -6139,7 +6358,7 @@
       <w:pPr>
         <w:pStyle w:val="Heading3"/>
       </w:pPr>
-      <w:bookmarkStart w:id="5" w:name="_Toc41245807"/>
+      <w:bookmarkStart w:id="5" w:name="_Toc41251784"/>
       <w:r>
         <w:t>Ryan Williams</w:t>
       </w:r>
@@ -6156,7 +6375,7 @@
       <w:pPr>
         <w:pStyle w:val="Heading4"/>
       </w:pPr>
-      <w:bookmarkStart w:id="6" w:name="_Toc41245808"/>
+      <w:bookmarkStart w:id="6" w:name="_Toc41251785"/>
       <w:r>
         <w:t>Meyer-Briggs Test</w:t>
       </w:r>
@@ -6246,7 +6465,7 @@
       <w:pPr>
         <w:pStyle w:val="Heading4"/>
       </w:pPr>
-      <w:bookmarkStart w:id="7" w:name="_Toc41245809"/>
+      <w:bookmarkStart w:id="7" w:name="_Toc41251786"/>
       <w:r>
         <w:t>Learning style Test</w:t>
       </w:r>
@@ -6421,7 +6640,7 @@
       <w:pPr>
         <w:pStyle w:val="Heading4"/>
       </w:pPr>
-      <w:bookmarkStart w:id="8" w:name="_Toc41245810"/>
+      <w:bookmarkStart w:id="8" w:name="_Toc41251787"/>
       <w:r>
         <w:lastRenderedPageBreak/>
         <w:t>Psychometric Test</w:t>
@@ -6499,7 +6718,7 @@
       <w:pPr>
         <w:pStyle w:val="Heading3"/>
       </w:pPr>
-      <w:bookmarkStart w:id="9" w:name="_Toc41245811"/>
+      <w:bookmarkStart w:id="9" w:name="_Toc41251788"/>
       <w:r>
         <w:t>Benjamin King</w:t>
       </w:r>
@@ -6516,7 +6735,7 @@
       <w:pPr>
         <w:pStyle w:val="Heading4"/>
       </w:pPr>
-      <w:bookmarkStart w:id="10" w:name="_Toc41245812"/>
+      <w:bookmarkStart w:id="10" w:name="_Toc41251789"/>
       <w:r>
         <w:t>Myer-Briggs Test</w:t>
       </w:r>
@@ -6648,7 +6867,7 @@
       <w:pPr>
         <w:pStyle w:val="Heading4"/>
       </w:pPr>
-      <w:bookmarkStart w:id="11" w:name="_Toc41245813"/>
+      <w:bookmarkStart w:id="11" w:name="_Toc41251790"/>
       <w:r>
         <w:t>Learning Style test</w:t>
       </w:r>
@@ -6908,7 +7127,7 @@
       <w:pPr>
         <w:pStyle w:val="Heading3"/>
       </w:pPr>
-      <w:bookmarkStart w:id="12" w:name="_Toc41245814"/>
+      <w:bookmarkStart w:id="12" w:name="_Toc41251791"/>
       <w:r>
         <w:t>Douglas Baker</w:t>
       </w:r>
@@ -6925,7 +7144,7 @@
       <w:pPr>
         <w:pStyle w:val="Heading4"/>
       </w:pPr>
-      <w:bookmarkStart w:id="13" w:name="_Toc41245815"/>
+      <w:bookmarkStart w:id="13" w:name="_Toc41251792"/>
       <w:r>
         <w:t>Myer-Briggs Test</w:t>
       </w:r>
@@ -7008,7 +7227,7 @@
       <w:pPr>
         <w:pStyle w:val="Heading4"/>
       </w:pPr>
-      <w:bookmarkStart w:id="14" w:name="_Toc41245816"/>
+      <w:bookmarkStart w:id="14" w:name="_Toc41251793"/>
       <w:r>
         <w:t>Myer-Briggs/Jung test</w:t>
       </w:r>
@@ -7082,7 +7301,7 @@
       <w:pPr>
         <w:pStyle w:val="Heading4"/>
       </w:pPr>
-      <w:bookmarkStart w:id="15" w:name="_Toc41245817"/>
+      <w:bookmarkStart w:id="15" w:name="_Toc41251794"/>
       <w:r>
         <w:t>Big 5 Personality Test</w:t>
       </w:r>
@@ -7153,7 +7372,7 @@
       <w:pPr>
         <w:pStyle w:val="Heading3"/>
       </w:pPr>
-      <w:bookmarkStart w:id="16" w:name="_Toc41245818"/>
+      <w:bookmarkStart w:id="16" w:name="_Toc41251795"/>
       <w:r>
         <w:t>Ty Lynch</w:t>
       </w:r>
@@ -7173,7 +7392,7 @@
       <w:pPr>
         <w:pStyle w:val="Heading4"/>
       </w:pPr>
-      <w:bookmarkStart w:id="17" w:name="_Toc41245819"/>
+      <w:bookmarkStart w:id="17" w:name="_Toc41251796"/>
       <w:r>
         <w:t>Myer-Briggs Test</w:t>
       </w:r>
@@ -7256,7 +7475,7 @@
       <w:pPr>
         <w:pStyle w:val="Heading4"/>
       </w:pPr>
-      <w:bookmarkStart w:id="18" w:name="_Toc41245820"/>
+      <w:bookmarkStart w:id="18" w:name="_Toc41251797"/>
       <w:r>
         <w:t>Learning Style Test</w:t>
       </w:r>
@@ -7353,7 +7572,7 @@
       <w:pPr>
         <w:pStyle w:val="Heading4"/>
       </w:pPr>
-      <w:bookmarkStart w:id="19" w:name="_Toc41245821"/>
+      <w:bookmarkStart w:id="19" w:name="_Toc41251798"/>
       <w:r>
         <w:t>Big 5 Personality Test</w:t>
       </w:r>
@@ -7438,7 +7657,7 @@
       <w:pPr>
         <w:pStyle w:val="Heading3"/>
       </w:pPr>
-      <w:bookmarkStart w:id="20" w:name="_Toc41245822"/>
+      <w:bookmarkStart w:id="20" w:name="_Toc41251799"/>
       <w:r>
         <w:t>Morgan Cassar</w:t>
       </w:r>
@@ -7457,7 +7676,7 @@
       <w:pPr>
         <w:pStyle w:val="Heading4"/>
       </w:pPr>
-      <w:bookmarkStart w:id="21" w:name="_Toc41245823"/>
+      <w:bookmarkStart w:id="21" w:name="_Toc41251800"/>
       <w:r>
         <w:t>Myer-Briggs Test</w:t>
       </w:r>
@@ -7537,7 +7756,7 @@
       </w:pPr>
     </w:p>
     <w:p>
-      <w:bookmarkStart w:id="22" w:name="_Toc41245824"/>
+      <w:bookmarkStart w:id="22" w:name="_Toc41251801"/>
       <w:r>
         <w:rPr>
           <w:rStyle w:val="Heading4Char"/>
@@ -7621,7 +7840,7 @@
       <w:pPr>
         <w:pStyle w:val="Heading4"/>
       </w:pPr>
-      <w:bookmarkStart w:id="25" w:name="_Toc41245825"/>
+      <w:bookmarkStart w:id="25" w:name="_Toc41251802"/>
       <w:r>
         <w:t>The Big Five Personality Test</w:t>
       </w:r>
@@ -7706,7 +7925,7 @@
       <w:pPr>
         <w:pStyle w:val="Heading2"/>
       </w:pPr>
-      <w:bookmarkStart w:id="27" w:name="_Toc41245826"/>
+      <w:bookmarkStart w:id="27" w:name="_Toc41251803"/>
       <w:r>
         <w:t>Comments</w:t>
       </w:r>
@@ -7719,7 +7938,7 @@
       <w:pPr>
         <w:pStyle w:val="Heading3"/>
       </w:pPr>
-      <w:bookmarkStart w:id="28" w:name="_Toc41245827"/>
+      <w:bookmarkStart w:id="28" w:name="_Toc41251804"/>
       <w:r>
         <w:t>Robert Cross:</w:t>
       </w:r>
@@ -7755,7 +7974,7 @@
       <w:pPr>
         <w:pStyle w:val="Heading3"/>
       </w:pPr>
-      <w:bookmarkStart w:id="29" w:name="_Toc41245828"/>
+      <w:bookmarkStart w:id="29" w:name="_Toc41251805"/>
       <w:r>
         <w:t>Ryan Williams:</w:t>
       </w:r>
@@ -7779,7 +7998,7 @@
       <w:pPr>
         <w:pStyle w:val="Heading3"/>
       </w:pPr>
-      <w:bookmarkStart w:id="30" w:name="_Toc41245829"/>
+      <w:bookmarkStart w:id="30" w:name="_Toc41251806"/>
       <w:r>
         <w:t>Benjamin King:</w:t>
       </w:r>
@@ -7809,7 +8028,7 @@
       <w:pPr>
         <w:pStyle w:val="Heading3"/>
       </w:pPr>
-      <w:bookmarkStart w:id="31" w:name="_Toc41245830"/>
+      <w:bookmarkStart w:id="31" w:name="_Toc41251807"/>
       <w:r>
         <w:lastRenderedPageBreak/>
         <w:t>Douglas Baker:</w:t>
@@ -7831,7 +8050,7 @@
       <w:pPr>
         <w:pStyle w:val="Heading3"/>
       </w:pPr>
-      <w:bookmarkStart w:id="32" w:name="_Toc41245831"/>
+      <w:bookmarkStart w:id="32" w:name="_Toc41251808"/>
       <w:r>
         <w:t>Ty Lynch:</w:t>
       </w:r>
@@ -7855,7 +8074,7 @@
           <w:bCs/>
         </w:rPr>
       </w:pPr>
-      <w:bookmarkStart w:id="33" w:name="_Toc41245832"/>
+      <w:bookmarkStart w:id="33" w:name="_Toc41251809"/>
       <w:r>
         <w:rPr>
           <w:rStyle w:val="Heading3Char"/>
@@ -7899,7 +8118,7 @@
       </w:pPr>
       <w:bookmarkStart w:id="34" w:name="_Toc38194194"/>
       <w:bookmarkStart w:id="35" w:name="_Toc38226884"/>
-      <w:bookmarkStart w:id="36" w:name="_Toc41245833"/>
+      <w:bookmarkStart w:id="36" w:name="_Toc41251810"/>
       <w:r>
         <w:lastRenderedPageBreak/>
         <w:t>Tools</w:t>
@@ -7940,7 +8159,7 @@
         <w:pStyle w:val="Heading2"/>
       </w:pPr>
       <w:bookmarkStart w:id="38" w:name="_Toc38226885"/>
-      <w:bookmarkStart w:id="39" w:name="_Toc41245834"/>
+      <w:bookmarkStart w:id="39" w:name="_Toc41251811"/>
       <w:r>
         <w:rPr>
           <w:rStyle w:val="Heading2Char"/>
@@ -7957,7 +8176,7 @@
     <w:p>
       <w:bookmarkStart w:id="40" w:name="_Toc38194196"/>
       <w:bookmarkStart w:id="41" w:name="_Toc38226886"/>
-      <w:bookmarkStart w:id="42" w:name="_Toc41245835"/>
+      <w:bookmarkStart w:id="42" w:name="_Toc41251812"/>
       <w:r>
         <w:rPr>
           <w:rStyle w:val="Heading3Char"/>
@@ -7987,7 +8206,7 @@
       </w:pPr>
       <w:bookmarkStart w:id="43" w:name="_Toc38194197"/>
       <w:bookmarkStart w:id="44" w:name="_Toc38226887"/>
-      <w:bookmarkStart w:id="45" w:name="_Toc41245836"/>
+      <w:bookmarkStart w:id="45" w:name="_Toc41251813"/>
       <w:r>
         <w:rPr>
           <w:rStyle w:val="Heading3Char"/>
@@ -8034,7 +8253,7 @@
           <w:szCs w:val="36"/>
         </w:rPr>
       </w:pPr>
-      <w:bookmarkStart w:id="46" w:name="_Toc41245837"/>
+      <w:bookmarkStart w:id="46" w:name="_Toc41251814"/>
       <w:r>
         <w:rPr>
           <w:sz w:val="36"/>
@@ -8058,17 +8277,13 @@
       <w:pPr>
         <w:pStyle w:val="Heading2"/>
         <w:rPr>
-          <w:b/>
-          <w:bCs/>
           <w:sz w:val="24"/>
           <w:szCs w:val="24"/>
         </w:rPr>
       </w:pPr>
-      <w:bookmarkStart w:id="47" w:name="_Toc41245838"/>
-      <w:r>
-        <w:rPr>
-          <w:b/>
-          <w:bCs/>
+      <w:bookmarkStart w:id="47" w:name="_Toc41251815"/>
+      <w:r>
+        <w:rPr>
           <w:sz w:val="24"/>
           <w:szCs w:val="24"/>
         </w:rPr>
@@ -8319,18 +8534,14 @@
         <w:pStyle w:val="Heading2"/>
         <w:rPr>
           <w:rFonts w:ascii="Segoe UI" w:hAnsi="Segoe UI" w:cs="Segoe UI"/>
-          <w:b/>
-          <w:bCs/>
           <w:sz w:val="24"/>
           <w:szCs w:val="24"/>
         </w:rPr>
       </w:pPr>
-      <w:bookmarkStart w:id="48" w:name="_Toc41245839"/>
+      <w:bookmarkStart w:id="48" w:name="_Toc41251816"/>
       <w:r>
         <w:rPr>
           <w:rStyle w:val="Heading3Char"/>
-          <w:b/>
-          <w:bCs/>
           <w:color w:val="2F5496" w:themeColor="accent1" w:themeShade="BF"/>
         </w:rPr>
         <w:t>Motivation</w:t>
@@ -8339,8 +8550,6 @@
       <w:r>
         <w:rPr>
           <w:rFonts w:ascii="Segoe UI" w:hAnsi="Segoe UI" w:cs="Segoe UI"/>
-          <w:b/>
-          <w:bCs/>
           <w:sz w:val="24"/>
           <w:szCs w:val="24"/>
         </w:rPr>
@@ -8629,16 +8838,12 @@
         <w:pStyle w:val="Heading2"/>
         <w:rPr>
           <w:rStyle w:val="Heading3Char"/>
-          <w:b/>
-          <w:bCs/>
-        </w:rPr>
-      </w:pPr>
-      <w:bookmarkStart w:id="49" w:name="_Toc41245840"/>
+        </w:rPr>
+      </w:pPr>
+      <w:bookmarkStart w:id="49" w:name="_Toc41251817"/>
       <w:r>
         <w:rPr>
           <w:rStyle w:val="Heading3Char"/>
-          <w:b/>
-          <w:bCs/>
         </w:rPr>
         <w:t>Landscape</w:t>
       </w:r>
@@ -8646,8 +8851,6 @@
       <w:r>
         <w:rPr>
           <w:rStyle w:val="Heading3Char"/>
-          <w:b/>
-          <w:bCs/>
         </w:rPr>
         <w:t xml:space="preserve"> </w:t>
       </w:r>
@@ -8734,17 +8937,13 @@
       <w:pPr>
         <w:pStyle w:val="Heading2"/>
         <w:rPr>
-          <w:b/>
-          <w:bCs/>
           <w:sz w:val="24"/>
           <w:szCs w:val="24"/>
         </w:rPr>
       </w:pPr>
-      <w:bookmarkStart w:id="50" w:name="_Toc41245841"/>
-      <w:r>
-        <w:rPr>
-          <w:b/>
-          <w:bCs/>
+      <w:bookmarkStart w:id="50" w:name="_Toc41251818"/>
+      <w:r>
+        <w:rPr>
           <w:sz w:val="24"/>
           <w:szCs w:val="24"/>
         </w:rPr>
@@ -8753,8 +8952,6 @@
       <w:bookmarkEnd w:id="50"/>
       <w:r>
         <w:rPr>
-          <w:b/>
-          <w:bCs/>
           <w:sz w:val="24"/>
           <w:szCs w:val="24"/>
         </w:rPr>
@@ -8770,7 +8967,7 @@
           <w:szCs w:val="22"/>
         </w:rPr>
       </w:pPr>
-      <w:bookmarkStart w:id="51" w:name="_Toc41245842"/>
+      <w:bookmarkStart w:id="51" w:name="_Toc41251819"/>
       <w:r>
         <w:rPr>
           <w:sz w:val="22"/>
@@ -8869,7 +9066,7 @@
           <w:szCs w:val="22"/>
         </w:rPr>
       </w:pPr>
-      <w:bookmarkStart w:id="52" w:name="_Toc41245843"/>
+      <w:bookmarkStart w:id="52" w:name="_Toc41251820"/>
       <w:r>
         <w:rPr>
           <w:sz w:val="22"/>
@@ -8899,7 +9096,7 @@
       <w:pPr>
         <w:pStyle w:val="Heading4"/>
       </w:pPr>
-      <w:bookmarkStart w:id="53" w:name="_Toc41245844"/>
+      <w:bookmarkStart w:id="53" w:name="_Toc41251821"/>
       <w:r>
         <w:t>How application began – history and background</w:t>
       </w:r>
@@ -8941,7 +9138,7 @@
       <w:pPr>
         <w:pStyle w:val="Heading4"/>
       </w:pPr>
-      <w:bookmarkStart w:id="54" w:name="_Toc41245845"/>
+      <w:bookmarkStart w:id="54" w:name="_Toc41251822"/>
       <w:r>
         <w:t>What has progressed since Assignment 2?</w:t>
       </w:r>
@@ -9003,7 +9200,7 @@
       <w:pPr>
         <w:pStyle w:val="Heading4"/>
       </w:pPr>
-      <w:bookmarkStart w:id="55" w:name="_Toc41245846"/>
+      <w:bookmarkStart w:id="55" w:name="_Toc41251823"/>
       <w:r>
         <w:lastRenderedPageBreak/>
         <w:t>Tools used for development and development process?</w:t>
@@ -9060,7 +9257,7 @@
       <w:pPr>
         <w:pStyle w:val="Heading4"/>
       </w:pPr>
-      <w:bookmarkStart w:id="56" w:name="_Toc41245847"/>
+      <w:bookmarkStart w:id="56" w:name="_Toc41251824"/>
       <w:r>
         <w:t>Development problems that have been encountered</w:t>
       </w:r>
@@ -9141,7 +9338,7 @@
       <w:pPr>
         <w:pStyle w:val="Heading4"/>
       </w:pPr>
-      <w:bookmarkStart w:id="57" w:name="_Toc41245848"/>
+      <w:bookmarkStart w:id="57" w:name="_Toc41251825"/>
       <w:r>
         <w:t>Any changes from the original idea?</w:t>
       </w:r>
@@ -9220,7 +9417,7 @@
       <w:pPr>
         <w:pStyle w:val="Heading4"/>
       </w:pPr>
-      <w:bookmarkStart w:id="58" w:name="_Toc41245849"/>
+      <w:bookmarkStart w:id="58" w:name="_Toc41251826"/>
       <w:r>
         <w:lastRenderedPageBreak/>
         <w:t>Testing and QA process in Assignment 3</w:t>
@@ -9391,7 +9588,7 @@
       <w:pPr>
         <w:pStyle w:val="Heading4"/>
       </w:pPr>
-      <w:bookmarkStart w:id="59" w:name="_Toc41245850"/>
+      <w:bookmarkStart w:id="59" w:name="_Toc41251827"/>
       <w:r>
         <w:lastRenderedPageBreak/>
         <w:t>Future plans and opportunities to improve application</w:t>
@@ -9478,7 +9675,7 @@
           <w:szCs w:val="22"/>
         </w:rPr>
       </w:pPr>
-      <w:bookmarkStart w:id="60" w:name="_Toc41245851"/>
+      <w:bookmarkStart w:id="60" w:name="_Toc41251828"/>
       <w:r>
         <w:rPr>
           <w:sz w:val="22"/>
@@ -9670,7 +9867,7 @@
           <w:szCs w:val="22"/>
         </w:rPr>
       </w:pPr>
-      <w:bookmarkStart w:id="61" w:name="_Toc41245852"/>
+      <w:bookmarkStart w:id="61" w:name="_Toc41251829"/>
       <w:r>
         <w:rPr>
           <w:sz w:val="22"/>
@@ -10866,7 +11063,7 @@
           <w:szCs w:val="22"/>
         </w:rPr>
       </w:pPr>
-      <w:bookmarkStart w:id="62" w:name="_Toc41245853"/>
+      <w:bookmarkStart w:id="62" w:name="_Toc41251830"/>
       <w:r>
         <w:rPr>
           <w:sz w:val="22"/>
@@ -11713,7 +11910,21 @@
                 <w:u w:val="single"/>
               </w:rPr>
               <w:lastRenderedPageBreak/>
-              <w:t>Programming Languages, Markup Languages &amp; File Formats.</w:t>
+              <w:t xml:space="preserve">Programming Languages, </w:t>
+            </w:r>
+            <w:proofErr w:type="spellStart"/>
+            <w:r>
+              <w:rPr>
+                <w:u w:val="single"/>
+              </w:rPr>
+              <w:t>Markup</w:t>
+            </w:r>
+            <w:proofErr w:type="spellEnd"/>
+            <w:r>
+              <w:rPr>
+                <w:u w:val="single"/>
+              </w:rPr>
+              <w:t xml:space="preserve"> Languages &amp; File Formats.</w:t>
             </w:r>
           </w:p>
         </w:tc>
@@ -14227,7 +14438,7 @@
           <w:szCs w:val="22"/>
         </w:rPr>
       </w:pPr>
-      <w:bookmarkStart w:id="63" w:name="_Toc41245854"/>
+      <w:bookmarkStart w:id="63" w:name="_Toc41251831"/>
       <w:r>
         <w:rPr>
           <w:sz w:val="22"/>
@@ -14358,7 +14569,7 @@
           <w:szCs w:val="22"/>
         </w:rPr>
       </w:pPr>
-      <w:bookmarkStart w:id="64" w:name="_Toc41245855"/>
+      <w:bookmarkStart w:id="64" w:name="_Toc41251832"/>
       <w:r>
         <w:rPr>
           <w:sz w:val="22"/>
@@ -14531,7 +14742,7 @@
           <w:szCs w:val="22"/>
         </w:rPr>
       </w:pPr>
-      <w:bookmarkStart w:id="65" w:name="_Toc41245856"/>
+      <w:bookmarkStart w:id="65" w:name="_Toc41251833"/>
       <w:r>
         <w:rPr>
           <w:sz w:val="22"/>
@@ -14656,22 +14867,212 @@
     </w:p>
     <w:p>
       <w:pPr>
-        <w:pStyle w:val="Heading3"/>
-        <w:rPr>
+        <w:pStyle w:val="Default"/>
+        <w:rPr>
+          <w:rFonts w:ascii="Segoe UI" w:hAnsi="Segoe UI" w:cs="Segoe UI"/>
           <w:sz w:val="22"/>
           <w:szCs w:val="22"/>
         </w:rPr>
       </w:pPr>
-      <w:bookmarkStart w:id="66" w:name="_Toc41245857"/>
-      <w:r>
+    </w:p>
+    <w:p>
+      <w:pPr>
+        <w:pStyle w:val="Heading3"/>
         <w:rPr>
           <w:sz w:val="22"/>
           <w:szCs w:val="22"/>
         </w:rPr>
+      </w:pPr>
+      <w:bookmarkStart w:id="66" w:name="_Toc41251834"/>
+      <w:r>
+        <w:rPr>
+          <w:sz w:val="22"/>
+          <w:szCs w:val="22"/>
+        </w:rPr>
+        <w:lastRenderedPageBreak/>
+        <w:t>Screen shots of the app improvements</w:t>
+      </w:r>
+      <w:bookmarkEnd w:id="66"/>
+    </w:p>
+    <w:p/>
+    <w:p>
+      <w:r>
+        <w:rPr>
+          <w:rFonts w:ascii="Segoe UI" w:hAnsi="Segoe UI" w:cs="Segoe UI"/>
+          <w:noProof/>
+          <w:sz w:val="22"/>
+          <w:szCs w:val="22"/>
+        </w:rPr>
+        <w:drawing>
+          <wp:inline distT="0" distB="0" distL="0" distR="0" wp14:anchorId="3CA7784C" wp14:editId="7FBED48C">
+            <wp:extent cx="2651760" cy="2659380"/>
+            <wp:effectExtent l="0" t="0" r="0" b="7620"/>
+            <wp:docPr id="22" name="Picture 22"/>
+            <wp:cNvGraphicFramePr>
+              <a:graphicFrameLocks xmlns:a="http://schemas.openxmlformats.org/drawingml/2006/main" noChangeAspect="1"/>
+            </wp:cNvGraphicFramePr>
+            <a:graphic xmlns:a="http://schemas.openxmlformats.org/drawingml/2006/main">
+              <a:graphicData uri="http://schemas.openxmlformats.org/drawingml/2006/picture">
+                <pic:pic xmlns:pic="http://schemas.openxmlformats.org/drawingml/2006/picture">
+                  <pic:nvPicPr>
+                    <pic:cNvPr id="0" name="Picture 1"/>
+                    <pic:cNvPicPr>
+                      <a:picLocks noChangeAspect="1" noChangeArrowheads="1"/>
+                    </pic:cNvPicPr>
+                  </pic:nvPicPr>
+                  <pic:blipFill>
+                    <a:blip r:embed="rId61">
+                      <a:extLst>
+                        <a:ext uri="{28A0092B-C50C-407E-A947-70E740481C1C}">
+                          <a14:useLocalDpi xmlns:a14="http://schemas.microsoft.com/office/drawing/2010/main" val="0"/>
+                        </a:ext>
+                      </a:extLst>
+                    </a:blip>
+                    <a:srcRect/>
+                    <a:stretch>
+                      <a:fillRect/>
+                    </a:stretch>
+                  </pic:blipFill>
+                  <pic:spPr bwMode="auto">
+                    <a:xfrm>
+                      <a:off x="0" y="0"/>
+                      <a:ext cx="2651760" cy="2659380"/>
+                    </a:xfrm>
+                    <a:prstGeom prst="rect">
+                      <a:avLst/>
+                    </a:prstGeom>
+                    <a:noFill/>
+                    <a:ln>
+                      <a:noFill/>
+                    </a:ln>
+                  </pic:spPr>
+                </pic:pic>
+              </a:graphicData>
+            </a:graphic>
+          </wp:inline>
+        </w:drawing>
+      </w:r>
+    </w:p>
+    <w:p>
+      <w:r>
+        <w:t xml:space="preserve">As seen in </w:t>
+      </w:r>
+      <w:r>
+        <w:t>the picture above</w:t>
+      </w:r>
+      <w:r>
+        <w:t xml:space="preserve"> </w:t>
+      </w:r>
+      <w:r>
+        <w:t xml:space="preserve">(app </w:t>
+      </w:r>
+      <w:r>
+        <w:t>version 1.1</w:t>
+      </w:r>
+      <w:r>
+        <w:t>)</w:t>
+      </w:r>
+      <w:r>
+        <w:t xml:space="preserve"> the main menu requires text input from the user </w:t>
+      </w:r>
+      <w:r>
+        <w:t>which would then load the relevant method of the app. This is not user friendly but is enough from proof of concept.</w:t>
+      </w:r>
+    </w:p>
+    <w:p/>
+    <w:p>
+      <w:r>
+        <w:rPr>
+          <w:noProof/>
+        </w:rPr>
+        <w:drawing>
+          <wp:inline distT="0" distB="0" distL="0" distR="0" wp14:anchorId="010AC51B" wp14:editId="1538553C">
+            <wp:extent cx="2758440" cy="2804160"/>
+            <wp:effectExtent l="0" t="0" r="3810" b="0"/>
+            <wp:docPr id="23" name="Picture 23"/>
+            <wp:cNvGraphicFramePr>
+              <a:graphicFrameLocks xmlns:a="http://schemas.openxmlformats.org/drawingml/2006/main" noChangeAspect="1"/>
+            </wp:cNvGraphicFramePr>
+            <a:graphic xmlns:a="http://schemas.openxmlformats.org/drawingml/2006/main">
+              <a:graphicData uri="http://schemas.openxmlformats.org/drawingml/2006/picture">
+                <pic:pic xmlns:pic="http://schemas.openxmlformats.org/drawingml/2006/picture">
+                  <pic:nvPicPr>
+                    <pic:cNvPr id="0" name="Picture 2"/>
+                    <pic:cNvPicPr>
+                      <a:picLocks noChangeAspect="1" noChangeArrowheads="1"/>
+                    </pic:cNvPicPr>
+                  </pic:nvPicPr>
+                  <pic:blipFill>
+                    <a:blip r:embed="rId62">
+                      <a:extLst>
+                        <a:ext uri="{28A0092B-C50C-407E-A947-70E740481C1C}">
+                          <a14:useLocalDpi xmlns:a14="http://schemas.microsoft.com/office/drawing/2010/main" val="0"/>
+                        </a:ext>
+                      </a:extLst>
+                    </a:blip>
+                    <a:srcRect/>
+                    <a:stretch>
+                      <a:fillRect/>
+                    </a:stretch>
+                  </pic:blipFill>
+                  <pic:spPr bwMode="auto">
+                    <a:xfrm>
+                      <a:off x="0" y="0"/>
+                      <a:ext cx="2758440" cy="2804160"/>
+                    </a:xfrm>
+                    <a:prstGeom prst="rect">
+                      <a:avLst/>
+                    </a:prstGeom>
+                    <a:noFill/>
+                    <a:ln>
+                      <a:noFill/>
+                    </a:ln>
+                  </pic:spPr>
+                </pic:pic>
+              </a:graphicData>
+            </a:graphic>
+          </wp:inline>
+        </w:drawing>
+      </w:r>
+    </w:p>
+    <w:p>
+      <w:r>
+        <w:t xml:space="preserve">Above (app version 1.2) the main menu has been improved into buttons, these buttons will receive further improvements to alignment, size, </w:t>
+      </w:r>
+      <w:proofErr w:type="gramStart"/>
+      <w:r>
+        <w:t>shape</w:t>
+      </w:r>
+      <w:proofErr w:type="gramEnd"/>
+      <w:r>
+        <w:t xml:space="preserve"> and colour in later versions.</w:t>
+      </w:r>
+    </w:p>
+    <w:p/>
+    <w:p/>
+    <w:p/>
+    <w:p/>
+    <w:p/>
+    <w:p/>
+    <w:p/>
+    <w:p>
+      <w:pPr>
+        <w:pStyle w:val="Heading3"/>
+        <w:rPr>
+          <w:sz w:val="22"/>
+          <w:szCs w:val="22"/>
+        </w:rPr>
+      </w:pPr>
+      <w:bookmarkStart w:id="67" w:name="_Toc41251835"/>
+      <w:r>
+        <w:rPr>
+          <w:sz w:val="22"/>
+          <w:szCs w:val="22"/>
+        </w:rPr>
         <w:lastRenderedPageBreak/>
         <w:t>Group processes and communications</w:t>
       </w:r>
-      <w:bookmarkEnd w:id="66"/>
+      <w:bookmarkEnd w:id="67"/>
       <w:r>
         <w:rPr>
           <w:sz w:val="22"/>
@@ -14921,12 +15322,12 @@
       <w:pPr>
         <w:pStyle w:val="Heading1"/>
       </w:pPr>
-      <w:bookmarkStart w:id="67" w:name="_Toc41245858"/>
+      <w:bookmarkStart w:id="68" w:name="_Toc41251836"/>
       <w:r>
         <w:lastRenderedPageBreak/>
         <w:t>Skills and Jobs</w:t>
       </w:r>
-      <w:bookmarkEnd w:id="67"/>
+      <w:bookmarkEnd w:id="68"/>
       <w:r>
         <w:t xml:space="preserve"> </w:t>
       </w:r>
@@ -15040,12 +15441,12 @@
       <w:pPr>
         <w:pStyle w:val="Heading2"/>
       </w:pPr>
-      <w:bookmarkStart w:id="68" w:name="_Toc41245859"/>
+      <w:bookmarkStart w:id="69" w:name="_Toc41251837"/>
       <w:r>
         <w:lastRenderedPageBreak/>
         <w:t>Database Administrator</w:t>
       </w:r>
-      <w:bookmarkEnd w:id="68"/>
+      <w:bookmarkEnd w:id="69"/>
       <w:r>
         <w:t xml:space="preserve"> </w:t>
       </w:r>
@@ -15055,11 +15456,11 @@
       <w:pPr>
         <w:pStyle w:val="Heading3"/>
       </w:pPr>
-      <w:bookmarkStart w:id="69" w:name="_Toc41245860"/>
+      <w:bookmarkStart w:id="70" w:name="_Toc41251838"/>
       <w:r>
         <w:t>About us:</w:t>
       </w:r>
-      <w:bookmarkEnd w:id="69"/>
+      <w:bookmarkEnd w:id="70"/>
     </w:p>
     <w:p/>
     <w:p>
@@ -15082,11 +15483,11 @@
       <w:pPr>
         <w:pStyle w:val="Heading3"/>
       </w:pPr>
-      <w:bookmarkStart w:id="70" w:name="_Toc41245861"/>
+      <w:bookmarkStart w:id="71" w:name="_Toc41251839"/>
       <w:r>
         <w:t>About this role:</w:t>
       </w:r>
-      <w:bookmarkEnd w:id="70"/>
+      <w:bookmarkEnd w:id="71"/>
     </w:p>
     <w:p/>
     <w:p>
@@ -15105,11 +15506,11 @@
       <w:pPr>
         <w:pStyle w:val="Heading3"/>
       </w:pPr>
-      <w:bookmarkStart w:id="71" w:name="_Toc41245862"/>
+      <w:bookmarkStart w:id="72" w:name="_Toc41251840"/>
       <w:r>
         <w:t>To apply you will need:</w:t>
       </w:r>
-      <w:bookmarkEnd w:id="71"/>
+      <w:bookmarkEnd w:id="72"/>
     </w:p>
     <w:p>
       <w:r>
@@ -15193,11 +15594,11 @@
       <w:pPr>
         <w:pStyle w:val="Heading3"/>
       </w:pPr>
-      <w:bookmarkStart w:id="72" w:name="_Toc41245863"/>
+      <w:bookmarkStart w:id="73" w:name="_Toc41251841"/>
       <w:r>
         <w:t>How to apply:</w:t>
       </w:r>
-      <w:bookmarkEnd w:id="72"/>
+      <w:bookmarkEnd w:id="73"/>
     </w:p>
     <w:p>
       <w:r>
@@ -15205,7 +15606,7 @@
       </w:r>
     </w:p>
     <w:p>
-      <w:hyperlink r:id="rId61">
+      <w:hyperlink r:id="rId63">
         <w:r>
           <w:rPr>
             <w:color w:val="1155CC"/>
@@ -15232,23 +15633,23 @@
       <w:pPr>
         <w:pStyle w:val="Heading2"/>
       </w:pPr>
-      <w:bookmarkStart w:id="73" w:name="_Toc41245864"/>
+      <w:bookmarkStart w:id="74" w:name="_Toc41251842"/>
       <w:r>
         <w:lastRenderedPageBreak/>
         <w:t>Project Manager</w:t>
       </w:r>
-      <w:bookmarkEnd w:id="73"/>
+      <w:bookmarkEnd w:id="74"/>
     </w:p>
     <w:p/>
     <w:p>
       <w:pPr>
         <w:pStyle w:val="Heading3"/>
       </w:pPr>
-      <w:bookmarkStart w:id="74" w:name="_Toc41245865"/>
+      <w:bookmarkStart w:id="75" w:name="_Toc41251843"/>
       <w:r>
         <w:t>About us:</w:t>
       </w:r>
-      <w:bookmarkEnd w:id="74"/>
+      <w:bookmarkEnd w:id="75"/>
     </w:p>
     <w:p/>
     <w:p>
@@ -15267,11 +15668,11 @@
       <w:pPr>
         <w:pStyle w:val="Heading3"/>
       </w:pPr>
-      <w:bookmarkStart w:id="75" w:name="_Toc41245866"/>
+      <w:bookmarkStart w:id="76" w:name="_Toc41251844"/>
       <w:r>
         <w:t>About this role:</w:t>
       </w:r>
-      <w:bookmarkEnd w:id="75"/>
+      <w:bookmarkEnd w:id="76"/>
     </w:p>
     <w:p/>
     <w:p>
@@ -15290,11 +15691,11 @@
       <w:pPr>
         <w:pStyle w:val="Heading3"/>
       </w:pPr>
-      <w:bookmarkStart w:id="76" w:name="_Toc41245867"/>
+      <w:bookmarkStart w:id="77" w:name="_Toc41251845"/>
       <w:r>
         <w:t>To apply you will need:</w:t>
       </w:r>
-      <w:bookmarkEnd w:id="76"/>
+      <w:bookmarkEnd w:id="77"/>
     </w:p>
     <w:p>
       <w:r>
@@ -15402,11 +15803,11 @@
       <w:pPr>
         <w:pStyle w:val="Heading3"/>
       </w:pPr>
-      <w:bookmarkStart w:id="77" w:name="_Toc41245868"/>
+      <w:bookmarkStart w:id="78" w:name="_Toc41251846"/>
       <w:r>
         <w:t>How to apply:</w:t>
       </w:r>
-      <w:bookmarkEnd w:id="77"/>
+      <w:bookmarkEnd w:id="78"/>
     </w:p>
     <w:p>
       <w:r>
@@ -15414,7 +15815,7 @@
       </w:r>
     </w:p>
     <w:p>
-      <w:hyperlink r:id="rId62">
+      <w:hyperlink r:id="rId64">
         <w:r>
           <w:rPr>
             <w:color w:val="1155CC"/>
@@ -15440,23 +15841,23 @@
       <w:pPr>
         <w:pStyle w:val="Heading2"/>
       </w:pPr>
-      <w:bookmarkStart w:id="78" w:name="_Toc41245869"/>
+      <w:bookmarkStart w:id="79" w:name="_Toc41251847"/>
       <w:r>
         <w:lastRenderedPageBreak/>
         <w:t>Senior Test Engineer</w:t>
       </w:r>
-      <w:bookmarkEnd w:id="78"/>
+      <w:bookmarkEnd w:id="79"/>
     </w:p>
     <w:p/>
     <w:p>
       <w:pPr>
         <w:pStyle w:val="Heading3"/>
       </w:pPr>
-      <w:bookmarkStart w:id="79" w:name="_Toc41245870"/>
+      <w:bookmarkStart w:id="80" w:name="_Toc41251848"/>
       <w:r>
         <w:t>About us:</w:t>
       </w:r>
-      <w:bookmarkEnd w:id="79"/>
+      <w:bookmarkEnd w:id="80"/>
     </w:p>
     <w:p/>
     <w:p>
@@ -15475,11 +15876,11 @@
       <w:pPr>
         <w:pStyle w:val="Heading3"/>
       </w:pPr>
-      <w:bookmarkStart w:id="80" w:name="_Toc41245871"/>
+      <w:bookmarkStart w:id="81" w:name="_Toc41251849"/>
       <w:r>
         <w:t>About this role:</w:t>
       </w:r>
-      <w:bookmarkEnd w:id="80"/>
+      <w:bookmarkEnd w:id="81"/>
     </w:p>
     <w:p/>
     <w:p>
@@ -15498,11 +15899,11 @@
       <w:pPr>
         <w:pStyle w:val="Heading3"/>
       </w:pPr>
-      <w:bookmarkStart w:id="81" w:name="_Toc41245872"/>
+      <w:bookmarkStart w:id="82" w:name="_Toc41251850"/>
       <w:r>
         <w:t>To apply you will need:</w:t>
       </w:r>
-      <w:bookmarkEnd w:id="81"/>
+      <w:bookmarkEnd w:id="82"/>
     </w:p>
     <w:p>
       <w:r>
@@ -15591,11 +15992,11 @@
       <w:pPr>
         <w:pStyle w:val="Heading3"/>
       </w:pPr>
-      <w:bookmarkStart w:id="82" w:name="_Toc41245873"/>
+      <w:bookmarkStart w:id="83" w:name="_Toc41251851"/>
       <w:r>
         <w:t>How to apply:</w:t>
       </w:r>
-      <w:bookmarkEnd w:id="82"/>
+      <w:bookmarkEnd w:id="83"/>
     </w:p>
     <w:p>
       <w:r>
@@ -15603,7 +16004,7 @@
       </w:r>
     </w:p>
     <w:p>
-      <w:hyperlink r:id="rId63">
+      <w:hyperlink r:id="rId65">
         <w:r>
           <w:rPr>
             <w:color w:val="1155CC"/>
@@ -15630,22 +16031,22 @@
       <w:pPr>
         <w:pStyle w:val="Heading2"/>
       </w:pPr>
-      <w:bookmarkStart w:id="83" w:name="_Toc41245874"/>
+      <w:bookmarkStart w:id="84" w:name="_Toc41251852"/>
       <w:r>
         <w:t>Developer</w:t>
       </w:r>
-      <w:bookmarkEnd w:id="83"/>
+      <w:bookmarkEnd w:id="84"/>
     </w:p>
     <w:p/>
     <w:p>
       <w:pPr>
         <w:pStyle w:val="Heading3"/>
       </w:pPr>
-      <w:bookmarkStart w:id="84" w:name="_Toc41245875"/>
+      <w:bookmarkStart w:id="85" w:name="_Toc41251853"/>
       <w:r>
         <w:t>About us:</w:t>
       </w:r>
-      <w:bookmarkEnd w:id="84"/>
+      <w:bookmarkEnd w:id="85"/>
     </w:p>
     <w:p/>
     <w:p>
@@ -15664,11 +16065,11 @@
       <w:pPr>
         <w:pStyle w:val="Heading3"/>
       </w:pPr>
-      <w:bookmarkStart w:id="85" w:name="_Toc41245876"/>
+      <w:bookmarkStart w:id="86" w:name="_Toc41251854"/>
       <w:r>
         <w:t>About this role:</w:t>
       </w:r>
-      <w:bookmarkEnd w:id="85"/>
+      <w:bookmarkEnd w:id="86"/>
     </w:p>
     <w:p/>
     <w:p>
@@ -15687,11 +16088,11 @@
       <w:pPr>
         <w:pStyle w:val="Heading3"/>
       </w:pPr>
-      <w:bookmarkStart w:id="86" w:name="_Toc41245877"/>
+      <w:bookmarkStart w:id="87" w:name="_Toc41251855"/>
       <w:r>
         <w:t>To apply you will need:</w:t>
       </w:r>
-      <w:bookmarkEnd w:id="86"/>
+      <w:bookmarkEnd w:id="87"/>
     </w:p>
     <w:p/>
     <w:p>
@@ -15778,11 +16179,11 @@
       <w:pPr>
         <w:pStyle w:val="Heading3"/>
       </w:pPr>
-      <w:bookmarkStart w:id="87" w:name="_Toc41245878"/>
+      <w:bookmarkStart w:id="88" w:name="_Toc41251856"/>
       <w:r>
         <w:t>How to apply:</w:t>
       </w:r>
-      <w:bookmarkEnd w:id="87"/>
+      <w:bookmarkEnd w:id="88"/>
     </w:p>
     <w:p>
       <w:r>
@@ -15790,7 +16191,7 @@
       </w:r>
     </w:p>
     <w:p>
-      <w:hyperlink r:id="rId64">
+      <w:hyperlink r:id="rId66">
         <w:r>
           <w:rPr>
             <w:color w:val="1155CC"/>
@@ -15814,19 +16215,23 @@
       <w:pPr>
         <w:pStyle w:val="Heading1"/>
       </w:pPr>
+      <w:bookmarkStart w:id="89" w:name="_Toc41251857"/>
       <w:r>
         <w:lastRenderedPageBreak/>
         <w:t>Group Reflections</w:t>
       </w:r>
+      <w:bookmarkEnd w:id="89"/>
     </w:p>
     <w:p/>
     <w:p>
       <w:pPr>
         <w:pStyle w:val="Heading2"/>
       </w:pPr>
+      <w:bookmarkStart w:id="90" w:name="_Toc41251858"/>
       <w:r>
         <w:t>Posts excerpts from Microsoft Teams</w:t>
       </w:r>
+      <w:bookmarkEnd w:id="90"/>
     </w:p>
     <w:p>
       <w:r>
@@ -16167,7 +16572,7 @@
       </w:r>
     </w:p>
     <w:sectPr>
-      <w:footerReference w:type="default" r:id="rId65"/>
+      <w:footerReference w:type="default" r:id="rId67"/>
       <w:pgSz w:w="11906" w:h="16838"/>
       <w:pgMar w:top="1440" w:right="1440" w:bottom="1440" w:left="1440" w:header="708" w:footer="708" w:gutter="0"/>
       <w:pgNumType w:start="0"/>
@@ -18492,6 +18897,7 @@
   </w:compat>
   <w:rsids>
     <w:rsidRoot w:val="008800CE"/>
+    <w:rsid w:val="002702CE"/>
     <w:rsid w:val="00713948"/>
     <w:rsid w:val="008800CE"/>
     <w:rsid w:val="00A02C20"/>
@@ -19248,7 +19654,7 @@
 </file>
 
 <file path=customXml/itemProps1.xml><?xml version="1.0" encoding="utf-8"?>
-<ds:datastoreItem xmlns:ds="http://schemas.openxmlformats.org/officeDocument/2006/customXml" ds:itemID="{4300878E-F86D-436E-80F5-05FDF0E20459}">
+<ds:datastoreItem xmlns:ds="http://schemas.openxmlformats.org/officeDocument/2006/customXml" ds:itemID="{6B31E6D5-1B8C-4519-A437-2AD913CD4497}">
   <ds:schemaRefs>
     <ds:schemaRef ds:uri="http://schemas.openxmlformats.org/officeDocument/2006/bibliography"/>
   </ds:schemaRefs>

</xml_diff>